<commit_message>
TS 4 and 5 PP Final 01/10/2021
</commit_message>
<xml_diff>
--- a/TS-Padam/TS-4.2/TS 4.2 Sanskrit Pada Paatam Corrections.docx
+++ b/TS-Padam/TS-4.2/TS 4.2 Sanskrit Pada Paatam Corrections.docx
@@ -1,6 +1,6 @@
 
 <file path=word/document.xml><?xml version="1.0" encoding="utf-8"?>
-<w:document xmlns:wpc="http://schemas.microsoft.com/office/word/2010/wordprocessingCanvas" xmlns:cx="http://schemas.microsoft.com/office/drawing/2014/chartex" xmlns:cx1="http://schemas.microsoft.com/office/drawing/2015/9/8/chartex" xmlns:mc="http://schemas.openxmlformats.org/markup-compatibility/2006" xmlns:o="urn:schemas-microsoft-com:office:office" xmlns:r="http://schemas.openxmlformats.org/officeDocument/2006/relationships" xmlns:m="http://schemas.openxmlformats.org/officeDocument/2006/math" xmlns:v="urn:schemas-microsoft-com:vml" xmlns:wp14="http://schemas.microsoft.com/office/word/2010/wordprocessingDrawing" xmlns:wp="http://schemas.openxmlformats.org/drawingml/2006/wordprocessingDrawing" xmlns:w10="urn:schemas-microsoft-com:office:word" xmlns:w="http://schemas.openxmlformats.org/wordprocessingml/2006/main" xmlns:w14="http://schemas.microsoft.com/office/word/2010/wordml" xmlns:w15="http://schemas.microsoft.com/office/word/2012/wordml" xmlns:w16se="http://schemas.microsoft.com/office/word/2015/wordml/symex" xmlns:wpg="http://schemas.microsoft.com/office/word/2010/wordprocessingGroup" xmlns:wpi="http://schemas.microsoft.com/office/word/2010/wordprocessingInk" xmlns:wne="http://schemas.microsoft.com/office/word/2006/wordml" xmlns:wps="http://schemas.microsoft.com/office/word/2010/wordprocessingShape" mc:Ignorable="w14 w15 w16se wp14">
+<w:document xmlns:wpc="http://schemas.microsoft.com/office/word/2010/wordprocessingCanvas" xmlns:cx="http://schemas.microsoft.com/office/drawing/2014/chartex" xmlns:cx1="http://schemas.microsoft.com/office/drawing/2015/9/8/chartex" xmlns:cx2="http://schemas.microsoft.com/office/drawing/2015/10/21/chartex" xmlns:cx3="http://schemas.microsoft.com/office/drawing/2016/5/9/chartex" xmlns:cx4="http://schemas.microsoft.com/office/drawing/2016/5/10/chartex" xmlns:cx5="http://schemas.microsoft.com/office/drawing/2016/5/11/chartex" xmlns:cx6="http://schemas.microsoft.com/office/drawing/2016/5/12/chartex" xmlns:cx7="http://schemas.microsoft.com/office/drawing/2016/5/13/chartex" xmlns:cx8="http://schemas.microsoft.com/office/drawing/2016/5/14/chartex" xmlns:mc="http://schemas.openxmlformats.org/markup-compatibility/2006" xmlns:aink="http://schemas.microsoft.com/office/drawing/2016/ink" xmlns:am3d="http://schemas.microsoft.com/office/drawing/2017/model3d" xmlns:o="urn:schemas-microsoft-com:office:office" xmlns:r="http://schemas.openxmlformats.org/officeDocument/2006/relationships" xmlns:m="http://schemas.openxmlformats.org/officeDocument/2006/math" xmlns:v="urn:schemas-microsoft-com:vml" xmlns:wp14="http://schemas.microsoft.com/office/word/2010/wordprocessingDrawing" xmlns:wp="http://schemas.openxmlformats.org/drawingml/2006/wordprocessingDrawing" xmlns:w10="urn:schemas-microsoft-com:office:word" xmlns:w="http://schemas.openxmlformats.org/wordprocessingml/2006/main" xmlns:w14="http://schemas.microsoft.com/office/word/2010/wordml" xmlns:w15="http://schemas.microsoft.com/office/word/2012/wordml" xmlns:w16cex="http://schemas.microsoft.com/office/word/2018/wordml/cex" xmlns:w16cid="http://schemas.microsoft.com/office/word/2016/wordml/cid" xmlns:w16="http://schemas.microsoft.com/office/word/2018/wordml" xmlns:w16sdtdh="http://schemas.microsoft.com/office/word/2020/wordml/sdtdatahash" xmlns:w16se="http://schemas.microsoft.com/office/word/2015/wordml/symex" xmlns:wpg="http://schemas.microsoft.com/office/word/2010/wordprocessingGroup" xmlns:wpi="http://schemas.microsoft.com/office/word/2010/wordprocessingInk" xmlns:wne="http://schemas.microsoft.com/office/word/2006/wordml" xmlns:wps="http://schemas.microsoft.com/office/word/2010/wordprocessingShape" mc:Ignorable="w14 w15 w16se w16cid w16 w16cex w16sdtdh wp14">
   <w:body>
     <w:p>
       <w:pPr>
@@ -21,71 +21,7 @@
           <w:szCs w:val="32"/>
           <w:u w:val="single"/>
         </w:rPr>
-        <w:t xml:space="preserve">TS </w:t>
-      </w:r>
-      <w:proofErr w:type="spellStart"/>
-      <w:r>
-        <w:rPr>
-          <w:b/>
-          <w:bCs/>
-          <w:sz w:val="32"/>
-          <w:szCs w:val="32"/>
-          <w:u w:val="single"/>
-        </w:rPr>
-        <w:t>Pada</w:t>
-      </w:r>
-      <w:proofErr w:type="spellEnd"/>
-      <w:r>
-        <w:rPr>
-          <w:b/>
-          <w:bCs/>
-          <w:sz w:val="32"/>
-          <w:szCs w:val="32"/>
-          <w:u w:val="single"/>
-        </w:rPr>
-        <w:t xml:space="preserve"> </w:t>
-      </w:r>
-      <w:proofErr w:type="spellStart"/>
-      <w:r>
-        <w:rPr>
-          <w:b/>
-          <w:bCs/>
-          <w:sz w:val="32"/>
-          <w:szCs w:val="32"/>
-          <w:u w:val="single"/>
-        </w:rPr>
-        <w:t>Paatam</w:t>
-      </w:r>
-      <w:proofErr w:type="spellEnd"/>
-      <w:r>
-        <w:rPr>
-          <w:b/>
-          <w:bCs/>
-          <w:sz w:val="32"/>
-          <w:szCs w:val="32"/>
-          <w:u w:val="single"/>
-        </w:rPr>
-        <w:t xml:space="preserve"> – TS 4.2 </w:t>
-      </w:r>
-      <w:r>
-        <w:rPr>
-          <w:b/>
-          <w:bCs/>
-          <w:sz w:val="32"/>
-          <w:szCs w:val="32"/>
-          <w:u w:val="single"/>
-        </w:rPr>
-        <w:t>Sanskrit</w:t>
-      </w:r>
-      <w:r>
-        <w:rPr>
-          <w:b/>
-          <w:bCs/>
-          <w:sz w:val="32"/>
-          <w:szCs w:val="32"/>
-          <w:u w:val="single"/>
-        </w:rPr>
-        <w:t xml:space="preserve"> co</w:t>
+        <w:t>TS Pada Paatam – TS 4.2 Sanskrit co</w:t>
       </w:r>
       <w:r>
         <w:rPr>
@@ -186,12 +122,16 @@
               <w:spacing w:before="0" w:line="240" w:lineRule="auto"/>
               <w:jc w:val="center"/>
               <w:rPr>
+                <w:b/>
+                <w:bCs/>
                 <w:sz w:val="32"/>
                 <w:szCs w:val="32"/>
               </w:rPr>
             </w:pPr>
             <w:r>
               <w:rPr>
+                <w:b/>
+                <w:bCs/>
                 <w:sz w:val="32"/>
                 <w:szCs w:val="32"/>
               </w:rPr>
@@ -203,12 +143,16 @@
               <w:spacing w:before="0" w:line="240" w:lineRule="auto"/>
               <w:jc w:val="center"/>
               <w:rPr>
+                <w:b/>
+                <w:bCs/>
                 <w:sz w:val="32"/>
                 <w:szCs w:val="32"/>
               </w:rPr>
             </w:pPr>
             <w:r>
               <w:rPr>
+                <w:b/>
+                <w:bCs/>
                 <w:sz w:val="32"/>
                 <w:szCs w:val="32"/>
               </w:rPr>
@@ -225,12 +169,16 @@
               <w:spacing w:before="0" w:line="240" w:lineRule="auto"/>
               <w:jc w:val="center"/>
               <w:rPr>
+                <w:b/>
+                <w:bCs/>
                 <w:sz w:val="32"/>
                 <w:szCs w:val="32"/>
               </w:rPr>
             </w:pPr>
             <w:r>
               <w:rPr>
+                <w:b/>
+                <w:bCs/>
                 <w:sz w:val="32"/>
                 <w:szCs w:val="32"/>
               </w:rPr>
@@ -248,12 +196,16 @@
               <w:ind w:right="-18"/>
               <w:jc w:val="center"/>
               <w:rPr>
+                <w:b/>
+                <w:bCs/>
                 <w:sz w:val="32"/>
                 <w:szCs w:val="32"/>
               </w:rPr>
             </w:pPr>
             <w:r>
               <w:rPr>
+                <w:b/>
+                <w:bCs/>
                 <w:sz w:val="32"/>
                 <w:szCs w:val="32"/>
               </w:rPr>
@@ -295,10 +247,12 @@
                 <w:szCs w:val="28"/>
                 <w:lang w:bidi="ta-IN"/>
               </w:rPr>
-              <w:t xml:space="preserve">TS 4.2.4.1 - </w:t>
-            </w:r>
-            <w:proofErr w:type="spellStart"/>
-            <w:r>
+              <w:t xml:space="preserve">TS 4.2.4.1 - Padam </w:t>
+            </w:r>
+          </w:p>
+          <w:p>
+            <w:pPr>
+              <w:spacing w:before="0" w:line="240" w:lineRule="auto"/>
               <w:rPr>
                 <w:rFonts w:cs="Latha"/>
                 <w:b/>
@@ -306,9 +260,7 @@
                 <w:szCs w:val="28"/>
                 <w:lang w:bidi="ta-IN"/>
               </w:rPr>
-              <w:t>Padam</w:t>
-            </w:r>
-            <w:proofErr w:type="spellEnd"/>
+            </w:pPr>
             <w:r>
               <w:rPr>
                 <w:rFonts w:cs="Latha"/>
@@ -317,12 +269,20 @@
                 <w:szCs w:val="28"/>
                 <w:lang w:bidi="ta-IN"/>
               </w:rPr>
-              <w:t xml:space="preserve"> </w:t>
-            </w:r>
-          </w:p>
-          <w:p>
-            <w:pPr>
-              <w:spacing w:before="0" w:line="240" w:lineRule="auto"/>
+              <w:t>Padam No: - 29</w:t>
+            </w:r>
+          </w:p>
+          <w:p>
+            <w:pPr>
+              <w:spacing w:before="0" w:line="240" w:lineRule="auto"/>
+              <w:rPr>
+                <w:rFonts w:cs="Latha"/>
+                <w:sz w:val="28"/>
+                <w:szCs w:val="28"/>
+                <w:lang w:bidi="ta-IN"/>
+              </w:rPr>
+            </w:pPr>
+            <w:r>
               <w:rPr>
                 <w:rFonts w:cs="Latha"/>
                 <w:b/>
@@ -330,61 +290,7 @@
                 <w:szCs w:val="28"/>
                 <w:lang w:bidi="ta-IN"/>
               </w:rPr>
-            </w:pPr>
-            <w:proofErr w:type="spellStart"/>
-            <w:r>
-              <w:rPr>
-                <w:rFonts w:cs="Latha"/>
-                <w:b/>
-                <w:sz w:val="28"/>
-                <w:szCs w:val="28"/>
-                <w:lang w:bidi="ta-IN"/>
-              </w:rPr>
-              <w:t>Padam</w:t>
-            </w:r>
-            <w:proofErr w:type="spellEnd"/>
-            <w:r>
-              <w:rPr>
-                <w:rFonts w:cs="Latha"/>
-                <w:b/>
-                <w:sz w:val="28"/>
-                <w:szCs w:val="28"/>
-                <w:lang w:bidi="ta-IN"/>
-              </w:rPr>
-              <w:t xml:space="preserve"> No: - 29</w:t>
-            </w:r>
-          </w:p>
-          <w:p>
-            <w:pPr>
-              <w:spacing w:before="0" w:line="240" w:lineRule="auto"/>
-              <w:rPr>
-                <w:rFonts w:cs="Latha"/>
-                <w:sz w:val="28"/>
-                <w:szCs w:val="28"/>
-                <w:lang w:bidi="ta-IN"/>
-              </w:rPr>
-            </w:pPr>
-            <w:proofErr w:type="spellStart"/>
-            <w:r>
-              <w:rPr>
-                <w:rFonts w:cs="Latha"/>
-                <w:b/>
-                <w:sz w:val="28"/>
-                <w:szCs w:val="28"/>
-                <w:lang w:bidi="ta-IN"/>
-              </w:rPr>
-              <w:t>Panchaati</w:t>
-            </w:r>
-            <w:proofErr w:type="spellEnd"/>
-            <w:r>
-              <w:rPr>
-                <w:rFonts w:cs="Latha"/>
-                <w:b/>
-                <w:sz w:val="28"/>
-                <w:szCs w:val="28"/>
-                <w:lang w:bidi="ta-IN"/>
-              </w:rPr>
-              <w:t xml:space="preserve"> No. - 14</w:t>
+              <w:t>Panchaati No. - 14</w:t>
             </w:r>
           </w:p>
         </w:tc>
@@ -602,8 +508,6 @@
               </w:rPr>
               <w:t>alÉ</w:t>
             </w:r>
-            <w:bookmarkStart w:id="0" w:name="_GoBack"/>
-            <w:bookmarkEnd w:id="0"/>
             <w:r>
               <w:rPr>
                 <w:rFonts w:ascii="BRH Devanagari Extra" w:hAnsi="BRH Devanagari Extra" w:cs="BRH Devanagari Extra"/>
@@ -680,51 +584,7 @@
           <w:szCs w:val="32"/>
           <w:u w:val="single"/>
         </w:rPr>
-        <w:t xml:space="preserve">TS </w:t>
-      </w:r>
-      <w:proofErr w:type="spellStart"/>
-      <w:r>
-        <w:rPr>
-          <w:b/>
-          <w:bCs/>
-          <w:sz w:val="32"/>
-          <w:szCs w:val="32"/>
-          <w:u w:val="single"/>
-        </w:rPr>
-        <w:t>Pada</w:t>
-      </w:r>
-      <w:proofErr w:type="spellEnd"/>
-      <w:r>
-        <w:rPr>
-          <w:b/>
-          <w:bCs/>
-          <w:sz w:val="32"/>
-          <w:szCs w:val="32"/>
-          <w:u w:val="single"/>
-        </w:rPr>
-        <w:t xml:space="preserve"> </w:t>
-      </w:r>
-      <w:proofErr w:type="spellStart"/>
-      <w:r>
-        <w:rPr>
-          <w:b/>
-          <w:bCs/>
-          <w:sz w:val="32"/>
-          <w:szCs w:val="32"/>
-          <w:u w:val="single"/>
-        </w:rPr>
-        <w:t>Paatam</w:t>
-      </w:r>
-      <w:proofErr w:type="spellEnd"/>
-      <w:r>
-        <w:rPr>
-          <w:b/>
-          <w:bCs/>
-          <w:sz w:val="32"/>
-          <w:szCs w:val="32"/>
-          <w:u w:val="single"/>
-        </w:rPr>
-        <w:t xml:space="preserve"> – TS 4.2 </w:t>
+        <w:t xml:space="preserve">TS Pada Paatam – TS 4.2 </w:t>
       </w:r>
       <w:r>
         <w:rPr>
@@ -963,10 +823,12 @@
                 <w:szCs w:val="28"/>
                 <w:lang w:bidi="ta-IN"/>
               </w:rPr>
-              <w:t xml:space="preserve">TS 4.2.2.1 - </w:t>
-            </w:r>
-            <w:proofErr w:type="spellStart"/>
-            <w:r>
+              <w:t xml:space="preserve">TS 4.2.2.1 - Padam </w:t>
+            </w:r>
+          </w:p>
+          <w:p>
+            <w:pPr>
+              <w:spacing w:before="0" w:line="240" w:lineRule="auto"/>
               <w:rPr>
                 <w:rFonts w:cs="Latha"/>
                 <w:b/>
@@ -974,9 +836,7 @@
                 <w:szCs w:val="28"/>
                 <w:lang w:bidi="ta-IN"/>
               </w:rPr>
-              <w:t>Padam</w:t>
-            </w:r>
-            <w:proofErr w:type="spellEnd"/>
+            </w:pPr>
             <w:r>
               <w:rPr>
                 <w:rFonts w:cs="Latha"/>
@@ -985,7 +845,7 @@
                 <w:szCs w:val="28"/>
                 <w:lang w:bidi="ta-IN"/>
               </w:rPr>
-              <w:t xml:space="preserve"> </w:t>
+              <w:t>Padam No: - 10</w:t>
             </w:r>
           </w:p>
           <w:p>
@@ -999,7 +859,6 @@
                 <w:lang w:bidi="ta-IN"/>
               </w:rPr>
             </w:pPr>
-            <w:proofErr w:type="spellStart"/>
             <w:r>
               <w:rPr>
                 <w:rFonts w:cs="Latha"/>
@@ -1008,52 +867,7 @@
                 <w:szCs w:val="28"/>
                 <w:lang w:bidi="ta-IN"/>
               </w:rPr>
-              <w:t>Padam</w:t>
-            </w:r>
-            <w:proofErr w:type="spellEnd"/>
-            <w:r>
-              <w:rPr>
-                <w:rFonts w:cs="Latha"/>
-                <w:b/>
-                <w:sz w:val="28"/>
-                <w:szCs w:val="28"/>
-                <w:lang w:bidi="ta-IN"/>
-              </w:rPr>
-              <w:t xml:space="preserve"> No: - 10</w:t>
-            </w:r>
-          </w:p>
-          <w:p>
-            <w:pPr>
-              <w:spacing w:before="0" w:line="240" w:lineRule="auto"/>
-              <w:rPr>
-                <w:rFonts w:cs="Latha"/>
-                <w:b/>
-                <w:sz w:val="28"/>
-                <w:szCs w:val="28"/>
-                <w:lang w:bidi="ta-IN"/>
-              </w:rPr>
-            </w:pPr>
-            <w:proofErr w:type="spellStart"/>
-            <w:r>
-              <w:rPr>
-                <w:rFonts w:cs="Latha"/>
-                <w:b/>
-                <w:sz w:val="28"/>
-                <w:szCs w:val="28"/>
-                <w:lang w:bidi="ta-IN"/>
-              </w:rPr>
-              <w:t>Panchaati</w:t>
-            </w:r>
-            <w:proofErr w:type="spellEnd"/>
-            <w:r>
-              <w:rPr>
-                <w:rFonts w:cs="Latha"/>
-                <w:b/>
-                <w:sz w:val="28"/>
-                <w:szCs w:val="28"/>
-                <w:lang w:bidi="ta-IN"/>
-              </w:rPr>
-              <w:t xml:space="preserve"> No. - 6</w:t>
+              <w:t>Panchaati No. - 6</w:t>
             </w:r>
           </w:p>
         </w:tc>
@@ -1512,10 +1326,12 @@
                 <w:szCs w:val="28"/>
                 <w:lang w:bidi="ta-IN"/>
               </w:rPr>
-              <w:t xml:space="preserve">TS 4.2.3.1 - </w:t>
-            </w:r>
-            <w:proofErr w:type="spellStart"/>
-            <w:r>
+              <w:t xml:space="preserve">TS 4.2.3.1 - Vaakyam </w:t>
+            </w:r>
+          </w:p>
+          <w:p>
+            <w:pPr>
+              <w:spacing w:before="0" w:line="240" w:lineRule="auto"/>
               <w:rPr>
                 <w:rFonts w:cs="Latha"/>
                 <w:b/>
@@ -1523,9 +1339,7 @@
                 <w:szCs w:val="28"/>
                 <w:lang w:bidi="ta-IN"/>
               </w:rPr>
-              <w:t>Vaakyam</w:t>
-            </w:r>
-            <w:proofErr w:type="spellEnd"/>
+            </w:pPr>
             <w:r>
               <w:rPr>
                 <w:rFonts w:cs="Latha"/>
@@ -1534,7 +1348,7 @@
                 <w:szCs w:val="28"/>
                 <w:lang w:bidi="ta-IN"/>
               </w:rPr>
-              <w:t xml:space="preserve"> </w:t>
+              <w:t>Line No: - 7</w:t>
             </w:r>
           </w:p>
           <w:p>
@@ -1556,41 +1370,7 @@
                 <w:szCs w:val="28"/>
                 <w:lang w:bidi="ta-IN"/>
               </w:rPr>
-              <w:t>Line No: - 7</w:t>
-            </w:r>
-          </w:p>
-          <w:p>
-            <w:pPr>
-              <w:spacing w:before="0" w:line="240" w:lineRule="auto"/>
-              <w:rPr>
-                <w:rFonts w:cs="Latha"/>
-                <w:b/>
-                <w:sz w:val="28"/>
-                <w:szCs w:val="28"/>
-                <w:lang w:bidi="ta-IN"/>
-              </w:rPr>
-            </w:pPr>
-            <w:proofErr w:type="spellStart"/>
-            <w:r>
-              <w:rPr>
-                <w:rFonts w:cs="Latha"/>
-                <w:b/>
-                <w:sz w:val="28"/>
-                <w:szCs w:val="28"/>
-                <w:lang w:bidi="ta-IN"/>
-              </w:rPr>
-              <w:t>Panchaati</w:t>
-            </w:r>
-            <w:proofErr w:type="spellEnd"/>
-            <w:r>
-              <w:rPr>
-                <w:rFonts w:cs="Latha"/>
-                <w:b/>
-                <w:sz w:val="28"/>
-                <w:szCs w:val="28"/>
-                <w:lang w:bidi="ta-IN"/>
-              </w:rPr>
-              <w:t xml:space="preserve"> No. - 10</w:t>
+              <w:t>Panchaati No. - 10</w:t>
             </w:r>
           </w:p>
         </w:tc>
@@ -1851,10 +1631,12 @@
                 <w:lang w:bidi="ta-IN"/>
               </w:rPr>
               <w:lastRenderedPageBreak/>
-              <w:t xml:space="preserve">TS 4.2.3.2 - </w:t>
-            </w:r>
-            <w:proofErr w:type="spellStart"/>
-            <w:r>
+              <w:t xml:space="preserve">TS 4.2.3.2 - Vaakyam </w:t>
+            </w:r>
+          </w:p>
+          <w:p>
+            <w:pPr>
+              <w:spacing w:before="0" w:line="240" w:lineRule="auto"/>
               <w:rPr>
                 <w:rFonts w:cs="Latha"/>
                 <w:b/>
@@ -1862,9 +1644,7 @@
                 <w:szCs w:val="28"/>
                 <w:lang w:bidi="ta-IN"/>
               </w:rPr>
-              <w:t>Vaakyam</w:t>
-            </w:r>
-            <w:proofErr w:type="spellEnd"/>
+            </w:pPr>
             <w:r>
               <w:rPr>
                 <w:rFonts w:cs="Latha"/>
@@ -1873,7 +1653,7 @@
                 <w:szCs w:val="28"/>
                 <w:lang w:bidi="ta-IN"/>
               </w:rPr>
-              <w:t xml:space="preserve"> </w:t>
+              <w:t>Line No: - 3</w:t>
             </w:r>
           </w:p>
           <w:p>
@@ -1895,41 +1675,7 @@
                 <w:szCs w:val="28"/>
                 <w:lang w:bidi="ta-IN"/>
               </w:rPr>
-              <w:t>Line No: - 3</w:t>
-            </w:r>
-          </w:p>
-          <w:p>
-            <w:pPr>
-              <w:spacing w:before="0" w:line="240" w:lineRule="auto"/>
-              <w:rPr>
-                <w:rFonts w:cs="Latha"/>
-                <w:b/>
-                <w:sz w:val="28"/>
-                <w:szCs w:val="28"/>
-                <w:lang w:bidi="ta-IN"/>
-              </w:rPr>
-            </w:pPr>
-            <w:proofErr w:type="spellStart"/>
-            <w:r>
-              <w:rPr>
-                <w:rFonts w:cs="Latha"/>
-                <w:b/>
-                <w:sz w:val="28"/>
-                <w:szCs w:val="28"/>
-                <w:lang w:bidi="ta-IN"/>
-              </w:rPr>
-              <w:t>Panchaati</w:t>
-            </w:r>
-            <w:proofErr w:type="spellEnd"/>
-            <w:r>
-              <w:rPr>
-                <w:rFonts w:cs="Latha"/>
-                <w:b/>
-                <w:sz w:val="28"/>
-                <w:szCs w:val="28"/>
-                <w:lang w:bidi="ta-IN"/>
-              </w:rPr>
-              <w:t xml:space="preserve"> No. - 11</w:t>
+              <w:t>Panchaati No. - 11</w:t>
             </w:r>
           </w:p>
         </w:tc>
@@ -2157,10 +1903,12 @@
                 <w:szCs w:val="28"/>
                 <w:lang w:bidi="ta-IN"/>
               </w:rPr>
-              <w:t xml:space="preserve">TS 4.2.3.4 - </w:t>
-            </w:r>
-            <w:proofErr w:type="spellStart"/>
-            <w:r>
+              <w:t xml:space="preserve">TS 4.2.3.4 - Vaakyam </w:t>
+            </w:r>
+          </w:p>
+          <w:p>
+            <w:pPr>
+              <w:spacing w:before="0" w:line="240" w:lineRule="auto"/>
               <w:rPr>
                 <w:rFonts w:cs="Latha"/>
                 <w:b/>
@@ -2168,9 +1916,7 @@
                 <w:szCs w:val="28"/>
                 <w:lang w:bidi="ta-IN"/>
               </w:rPr>
-              <w:t>Vaakyam</w:t>
-            </w:r>
-            <w:proofErr w:type="spellEnd"/>
+            </w:pPr>
             <w:r>
               <w:rPr>
                 <w:rFonts w:cs="Latha"/>
@@ -2179,12 +1925,9 @@
                 <w:szCs w:val="28"/>
                 <w:lang w:bidi="ta-IN"/>
               </w:rPr>
-              <w:t xml:space="preserve"> </w:t>
-            </w:r>
-          </w:p>
-          <w:p>
-            <w:pPr>
-              <w:spacing w:before="0" w:line="240" w:lineRule="auto"/>
+              <w:t xml:space="preserve">Line No: - </w:t>
+            </w:r>
+            <w:r>
               <w:rPr>
                 <w:rFonts w:cs="Latha"/>
                 <w:b/>
@@ -2192,8 +1935,12 @@
                 <w:szCs w:val="28"/>
                 <w:lang w:bidi="ta-IN"/>
               </w:rPr>
-            </w:pPr>
-            <w:r>
+              <w:t>8</w:t>
+            </w:r>
+          </w:p>
+          <w:p>
+            <w:pPr>
+              <w:spacing w:before="0" w:line="240" w:lineRule="auto"/>
               <w:rPr>
                 <w:rFonts w:cs="Latha"/>
                 <w:b/>
@@ -2201,8 +1948,7 @@
                 <w:szCs w:val="28"/>
                 <w:lang w:bidi="ta-IN"/>
               </w:rPr>
-              <w:t xml:space="preserve">Line No: - </w:t>
-            </w:r>
+            </w:pPr>
             <w:r>
               <w:rPr>
                 <w:rFonts w:cs="Latha"/>
@@ -2211,41 +1957,7 @@
                 <w:szCs w:val="28"/>
                 <w:lang w:bidi="ta-IN"/>
               </w:rPr>
-              <w:t>8</w:t>
-            </w:r>
-          </w:p>
-          <w:p>
-            <w:pPr>
-              <w:spacing w:before="0" w:line="240" w:lineRule="auto"/>
-              <w:rPr>
-                <w:rFonts w:cs="Latha"/>
-                <w:b/>
-                <w:sz w:val="28"/>
-                <w:szCs w:val="28"/>
-                <w:lang w:bidi="ta-IN"/>
-              </w:rPr>
-            </w:pPr>
-            <w:proofErr w:type="spellStart"/>
-            <w:r>
-              <w:rPr>
-                <w:rFonts w:cs="Latha"/>
-                <w:b/>
-                <w:sz w:val="28"/>
-                <w:szCs w:val="28"/>
-                <w:lang w:bidi="ta-IN"/>
-              </w:rPr>
-              <w:t>Panchaati</w:t>
-            </w:r>
-            <w:proofErr w:type="spellEnd"/>
-            <w:r>
-              <w:rPr>
-                <w:rFonts w:cs="Latha"/>
-                <w:b/>
-                <w:sz w:val="28"/>
-                <w:szCs w:val="28"/>
-                <w:lang w:bidi="ta-IN"/>
-              </w:rPr>
-              <w:t xml:space="preserve"> No. - 1</w:t>
+              <w:t>Panchaati No. - 1</w:t>
             </w:r>
             <w:r>
               <w:rPr>
@@ -2511,9 +2223,8 @@
                 <w:szCs w:val="28"/>
                 <w:lang w:bidi="ta-IN"/>
               </w:rPr>
-              <w:t xml:space="preserve">- </w:t>
-            </w:r>
-            <w:proofErr w:type="spellStart"/>
+              <w:t>- Vaakyam</w:t>
+            </w:r>
             <w:r>
               <w:rPr>
                 <w:rFonts w:cs="Latha"/>
@@ -2522,10 +2233,12 @@
                 <w:szCs w:val="28"/>
                 <w:lang w:bidi="ta-IN"/>
               </w:rPr>
-              <w:t>Vaakyam</w:t>
-            </w:r>
-            <w:proofErr w:type="spellEnd"/>
-            <w:r>
+              <w:t xml:space="preserve"> </w:t>
+            </w:r>
+          </w:p>
+          <w:p>
+            <w:pPr>
+              <w:spacing w:before="0" w:line="240" w:lineRule="auto"/>
               <w:rPr>
                 <w:rFonts w:cs="Latha"/>
                 <w:b/>
@@ -2533,12 +2246,8 @@
                 <w:szCs w:val="28"/>
                 <w:lang w:bidi="ta-IN"/>
               </w:rPr>
-              <w:t xml:space="preserve"> </w:t>
-            </w:r>
-          </w:p>
-          <w:p>
-            <w:pPr>
-              <w:spacing w:before="0" w:line="240" w:lineRule="auto"/>
+            </w:pPr>
+            <w:r>
               <w:rPr>
                 <w:rFonts w:cs="Latha"/>
                 <w:b/>
@@ -2546,8 +2255,12 @@
                 <w:szCs w:val="28"/>
                 <w:lang w:bidi="ta-IN"/>
               </w:rPr>
-            </w:pPr>
-            <w:r>
+              <w:t>Line No: - Last Line</w:t>
+            </w:r>
+          </w:p>
+          <w:p>
+            <w:pPr>
+              <w:spacing w:before="0" w:line="240" w:lineRule="auto"/>
               <w:rPr>
                 <w:rFonts w:cs="Latha"/>
                 <w:b/>
@@ -2555,12 +2268,8 @@
                 <w:szCs w:val="28"/>
                 <w:lang w:bidi="ta-IN"/>
               </w:rPr>
-              <w:t>Line No: - Last Line</w:t>
-            </w:r>
-          </w:p>
-          <w:p>
-            <w:pPr>
-              <w:spacing w:before="0" w:line="240" w:lineRule="auto"/>
+            </w:pPr>
+            <w:r>
               <w:rPr>
                 <w:rFonts w:cs="Latha"/>
                 <w:b/>
@@ -2568,28 +2277,7 @@
                 <w:szCs w:val="28"/>
                 <w:lang w:bidi="ta-IN"/>
               </w:rPr>
-            </w:pPr>
-            <w:proofErr w:type="spellStart"/>
-            <w:r>
-              <w:rPr>
-                <w:rFonts w:cs="Latha"/>
-                <w:b/>
-                <w:sz w:val="28"/>
-                <w:szCs w:val="28"/>
-                <w:lang w:bidi="ta-IN"/>
-              </w:rPr>
-              <w:t>Panchaati</w:t>
-            </w:r>
-            <w:proofErr w:type="spellEnd"/>
-            <w:r>
-              <w:rPr>
-                <w:rFonts w:cs="Latha"/>
-                <w:b/>
-                <w:sz w:val="28"/>
-                <w:szCs w:val="28"/>
-                <w:lang w:bidi="ta-IN"/>
-              </w:rPr>
-              <w:t xml:space="preserve"> No. - 1</w:t>
+              <w:t>Panchaati No. - 1</w:t>
             </w:r>
             <w:r>
               <w:rPr>
@@ -2865,10 +2553,12 @@
                 <w:szCs w:val="28"/>
                 <w:lang w:bidi="ta-IN"/>
               </w:rPr>
-              <w:t xml:space="preserve">TS 4.2.4.2 - </w:t>
-            </w:r>
-            <w:proofErr w:type="spellStart"/>
-            <w:r>
+              <w:t xml:space="preserve">TS 4.2.4.2 - Padam </w:t>
+            </w:r>
+          </w:p>
+          <w:p>
+            <w:pPr>
+              <w:spacing w:before="0" w:line="240" w:lineRule="auto"/>
               <w:rPr>
                 <w:rFonts w:cs="Latha"/>
                 <w:b/>
@@ -2876,9 +2566,7 @@
                 <w:szCs w:val="28"/>
                 <w:lang w:bidi="ta-IN"/>
               </w:rPr>
-              <w:t>Padam</w:t>
-            </w:r>
-            <w:proofErr w:type="spellEnd"/>
+            </w:pPr>
             <w:r>
               <w:rPr>
                 <w:rFonts w:cs="Latha"/>
@@ -2887,7 +2575,7 @@
                 <w:szCs w:val="28"/>
                 <w:lang w:bidi="ta-IN"/>
               </w:rPr>
-              <w:t xml:space="preserve"> </w:t>
+              <w:t>Padam No: - 22</w:t>
             </w:r>
           </w:p>
           <w:p>
@@ -2901,7 +2589,6 @@
                 <w:lang w:bidi="ta-IN"/>
               </w:rPr>
             </w:pPr>
-            <w:proofErr w:type="spellStart"/>
             <w:r>
               <w:rPr>
                 <w:rFonts w:cs="Latha"/>
@@ -2910,52 +2597,7 @@
                 <w:szCs w:val="28"/>
                 <w:lang w:bidi="ta-IN"/>
               </w:rPr>
-              <w:t>Padam</w:t>
-            </w:r>
-            <w:proofErr w:type="spellEnd"/>
-            <w:r>
-              <w:rPr>
-                <w:rFonts w:cs="Latha"/>
-                <w:b/>
-                <w:sz w:val="28"/>
-                <w:szCs w:val="28"/>
-                <w:lang w:bidi="ta-IN"/>
-              </w:rPr>
-              <w:t xml:space="preserve"> No: - 22</w:t>
-            </w:r>
-          </w:p>
-          <w:p>
-            <w:pPr>
-              <w:spacing w:before="0" w:line="240" w:lineRule="auto"/>
-              <w:rPr>
-                <w:rFonts w:cs="Latha"/>
-                <w:b/>
-                <w:sz w:val="28"/>
-                <w:szCs w:val="28"/>
-                <w:lang w:bidi="ta-IN"/>
-              </w:rPr>
-            </w:pPr>
-            <w:proofErr w:type="spellStart"/>
-            <w:r>
-              <w:rPr>
-                <w:rFonts w:cs="Latha"/>
-                <w:b/>
-                <w:sz w:val="28"/>
-                <w:szCs w:val="28"/>
-                <w:lang w:bidi="ta-IN"/>
-              </w:rPr>
-              <w:t>Panchaati</w:t>
-            </w:r>
-            <w:proofErr w:type="spellEnd"/>
-            <w:r>
-              <w:rPr>
-                <w:rFonts w:cs="Latha"/>
-                <w:b/>
-                <w:sz w:val="28"/>
-                <w:szCs w:val="28"/>
-                <w:lang w:bidi="ta-IN"/>
-              </w:rPr>
-              <w:t xml:space="preserve"> No. - 15</w:t>
+              <w:t>Panchaati No. - 15</w:t>
             </w:r>
           </w:p>
         </w:tc>
@@ -3540,10 +3182,12 @@
                 <w:szCs w:val="28"/>
                 <w:lang w:bidi="ta-IN"/>
               </w:rPr>
-              <w:t xml:space="preserve">TS 4.2.5.2 - </w:t>
-            </w:r>
-            <w:proofErr w:type="spellStart"/>
-            <w:r>
+              <w:t xml:space="preserve">TS 4.2.5.2 - Padam </w:t>
+            </w:r>
+          </w:p>
+          <w:p>
+            <w:pPr>
+              <w:spacing w:before="0" w:line="240" w:lineRule="auto"/>
               <w:rPr>
                 <w:rFonts w:cs="Latha"/>
                 <w:b/>
@@ -3551,9 +3195,7 @@
                 <w:szCs w:val="28"/>
                 <w:lang w:bidi="ta-IN"/>
               </w:rPr>
-              <w:t>Padam</w:t>
-            </w:r>
-            <w:proofErr w:type="spellEnd"/>
+            </w:pPr>
             <w:r>
               <w:rPr>
                 <w:rFonts w:cs="Latha"/>
@@ -3562,7 +3204,7 @@
                 <w:szCs w:val="28"/>
                 <w:lang w:bidi="ta-IN"/>
               </w:rPr>
-              <w:t xml:space="preserve"> </w:t>
+              <w:t>Padam No: - 38</w:t>
             </w:r>
           </w:p>
           <w:p>
@@ -3576,7 +3218,6 @@
                 <w:lang w:bidi="ta-IN"/>
               </w:rPr>
             </w:pPr>
-            <w:proofErr w:type="spellStart"/>
             <w:r>
               <w:rPr>
                 <w:rFonts w:cs="Latha"/>
@@ -3585,52 +3226,7 @@
                 <w:szCs w:val="28"/>
                 <w:lang w:bidi="ta-IN"/>
               </w:rPr>
-              <w:t>Padam</w:t>
-            </w:r>
-            <w:proofErr w:type="spellEnd"/>
-            <w:r>
-              <w:rPr>
-                <w:rFonts w:cs="Latha"/>
-                <w:b/>
-                <w:sz w:val="28"/>
-                <w:szCs w:val="28"/>
-                <w:lang w:bidi="ta-IN"/>
-              </w:rPr>
-              <w:t xml:space="preserve"> No: - 38</w:t>
-            </w:r>
-          </w:p>
-          <w:p>
-            <w:pPr>
-              <w:spacing w:before="0" w:line="240" w:lineRule="auto"/>
-              <w:rPr>
-                <w:rFonts w:cs="Latha"/>
-                <w:b/>
-                <w:sz w:val="28"/>
-                <w:szCs w:val="28"/>
-                <w:lang w:bidi="ta-IN"/>
-              </w:rPr>
-            </w:pPr>
-            <w:proofErr w:type="spellStart"/>
-            <w:r>
-              <w:rPr>
-                <w:rFonts w:cs="Latha"/>
-                <w:b/>
-                <w:sz w:val="28"/>
-                <w:szCs w:val="28"/>
-                <w:lang w:bidi="ta-IN"/>
-              </w:rPr>
-              <w:t>Panchaati</w:t>
-            </w:r>
-            <w:proofErr w:type="spellEnd"/>
-            <w:r>
-              <w:rPr>
-                <w:rFonts w:cs="Latha"/>
-                <w:b/>
-                <w:sz w:val="28"/>
-                <w:szCs w:val="28"/>
-                <w:lang w:bidi="ta-IN"/>
-              </w:rPr>
-              <w:t xml:space="preserve"> No. - 19</w:t>
+              <w:t>Panchaati No. - 19</w:t>
             </w:r>
           </w:p>
         </w:tc>
@@ -3987,10 +3583,12 @@
                 <w:szCs w:val="28"/>
                 <w:lang w:bidi="ta-IN"/>
               </w:rPr>
-              <w:t xml:space="preserve">TS 4.2.7.3 - </w:t>
-            </w:r>
-            <w:proofErr w:type="spellStart"/>
-            <w:r>
+              <w:t xml:space="preserve">TS 4.2.7.3 - Vaakyam </w:t>
+            </w:r>
+          </w:p>
+          <w:p>
+            <w:pPr>
+              <w:spacing w:before="0" w:line="240" w:lineRule="auto"/>
               <w:rPr>
                 <w:rFonts w:cs="Latha"/>
                 <w:b/>
@@ -3998,9 +3596,7 @@
                 <w:szCs w:val="28"/>
                 <w:lang w:bidi="ta-IN"/>
               </w:rPr>
-              <w:t>Vaakyam</w:t>
-            </w:r>
-            <w:proofErr w:type="spellEnd"/>
+            </w:pPr>
             <w:r>
               <w:rPr>
                 <w:rFonts w:cs="Latha"/>
@@ -4009,7 +3605,7 @@
                 <w:szCs w:val="28"/>
                 <w:lang w:bidi="ta-IN"/>
               </w:rPr>
-              <w:t xml:space="preserve"> </w:t>
+              <w:t>Line No: - 2</w:t>
             </w:r>
           </w:p>
           <w:p>
@@ -4031,41 +3627,7 @@
                 <w:szCs w:val="28"/>
                 <w:lang w:bidi="ta-IN"/>
               </w:rPr>
-              <w:t>Line No: - 2</w:t>
-            </w:r>
-          </w:p>
-          <w:p>
-            <w:pPr>
-              <w:spacing w:before="0" w:line="240" w:lineRule="auto"/>
-              <w:rPr>
-                <w:rFonts w:cs="Latha"/>
-                <w:b/>
-                <w:sz w:val="28"/>
-                <w:szCs w:val="28"/>
-                <w:lang w:bidi="ta-IN"/>
-              </w:rPr>
-            </w:pPr>
-            <w:proofErr w:type="spellStart"/>
-            <w:r>
-              <w:rPr>
-                <w:rFonts w:cs="Latha"/>
-                <w:b/>
-                <w:sz w:val="28"/>
-                <w:szCs w:val="28"/>
-                <w:lang w:bidi="ta-IN"/>
-              </w:rPr>
-              <w:t>Panchaati</w:t>
-            </w:r>
-            <w:proofErr w:type="spellEnd"/>
-            <w:r>
-              <w:rPr>
-                <w:rFonts w:cs="Latha"/>
-                <w:b/>
-                <w:sz w:val="28"/>
-                <w:szCs w:val="28"/>
-                <w:lang w:bidi="ta-IN"/>
-              </w:rPr>
-              <w:t xml:space="preserve"> No. - 31</w:t>
+              <w:t>Panchaati No. - 31</w:t>
             </w:r>
           </w:p>
         </w:tc>
@@ -4363,10 +3925,12 @@
                 <w:szCs w:val="28"/>
                 <w:lang w:bidi="ta-IN"/>
               </w:rPr>
-              <w:t xml:space="preserve">TS 4.2.9.2 - </w:t>
-            </w:r>
-            <w:proofErr w:type="spellStart"/>
-            <w:r>
+              <w:t xml:space="preserve">TS 4.2.9.2 - Padam </w:t>
+            </w:r>
+          </w:p>
+          <w:p>
+            <w:pPr>
+              <w:spacing w:before="0" w:line="240" w:lineRule="auto"/>
               <w:rPr>
                 <w:rFonts w:cs="Latha"/>
                 <w:b/>
@@ -4374,9 +3938,7 @@
                 <w:szCs w:val="28"/>
                 <w:lang w:bidi="ta-IN"/>
               </w:rPr>
-              <w:t>Padam</w:t>
-            </w:r>
-            <w:proofErr w:type="spellEnd"/>
+            </w:pPr>
             <w:r>
               <w:rPr>
                 <w:rFonts w:cs="Latha"/>
@@ -4385,7 +3947,7 @@
                 <w:szCs w:val="28"/>
                 <w:lang w:bidi="ta-IN"/>
               </w:rPr>
-              <w:t xml:space="preserve"> </w:t>
+              <w:t>Padam No: - 15</w:t>
             </w:r>
           </w:p>
           <w:p>
@@ -4399,7 +3961,6 @@
                 <w:lang w:bidi="ta-IN"/>
               </w:rPr>
             </w:pPr>
-            <w:proofErr w:type="spellStart"/>
             <w:r>
               <w:rPr>
                 <w:rFonts w:cs="Latha"/>
@@ -4408,52 +3969,7 @@
                 <w:szCs w:val="28"/>
                 <w:lang w:bidi="ta-IN"/>
               </w:rPr>
-              <w:t>Padam</w:t>
-            </w:r>
-            <w:proofErr w:type="spellEnd"/>
-            <w:r>
-              <w:rPr>
-                <w:rFonts w:cs="Latha"/>
-                <w:b/>
-                <w:sz w:val="28"/>
-                <w:szCs w:val="28"/>
-                <w:lang w:bidi="ta-IN"/>
-              </w:rPr>
-              <w:t xml:space="preserve"> No: - 15</w:t>
-            </w:r>
-          </w:p>
-          <w:p>
-            <w:pPr>
-              <w:spacing w:before="0" w:line="240" w:lineRule="auto"/>
-              <w:rPr>
-                <w:rFonts w:cs="Latha"/>
-                <w:b/>
-                <w:sz w:val="28"/>
-                <w:szCs w:val="28"/>
-                <w:lang w:bidi="ta-IN"/>
-              </w:rPr>
-            </w:pPr>
-            <w:proofErr w:type="spellStart"/>
-            <w:r>
-              <w:rPr>
-                <w:rFonts w:cs="Latha"/>
-                <w:b/>
-                <w:sz w:val="28"/>
-                <w:szCs w:val="28"/>
-                <w:lang w:bidi="ta-IN"/>
-              </w:rPr>
-              <w:t>Panchaati</w:t>
-            </w:r>
-            <w:proofErr w:type="spellEnd"/>
-            <w:r>
-              <w:rPr>
-                <w:rFonts w:cs="Latha"/>
-                <w:b/>
-                <w:sz w:val="28"/>
-                <w:szCs w:val="28"/>
-                <w:lang w:bidi="ta-IN"/>
-              </w:rPr>
-              <w:t xml:space="preserve"> No. - 37</w:t>
+              <w:t>Panchaati No. - 37</w:t>
             </w:r>
           </w:p>
         </w:tc>
@@ -4965,10 +4481,12 @@
                 <w:lang w:bidi="ta-IN"/>
               </w:rPr>
               <w:lastRenderedPageBreak/>
-              <w:t xml:space="preserve">TS 4.2.9.3 - </w:t>
-            </w:r>
-            <w:proofErr w:type="spellStart"/>
-            <w:r>
+              <w:t xml:space="preserve">TS 4.2.9.3 - Vaakyam </w:t>
+            </w:r>
+          </w:p>
+          <w:p>
+            <w:pPr>
+              <w:spacing w:before="0" w:line="240" w:lineRule="auto"/>
               <w:rPr>
                 <w:rFonts w:cs="Latha"/>
                 <w:b/>
@@ -4976,9 +4494,7 @@
                 <w:szCs w:val="28"/>
                 <w:lang w:bidi="ta-IN"/>
               </w:rPr>
-              <w:t>Vaakyam</w:t>
-            </w:r>
-            <w:proofErr w:type="spellEnd"/>
+            </w:pPr>
             <w:r>
               <w:rPr>
                 <w:rFonts w:cs="Latha"/>
@@ -4987,7 +4503,7 @@
                 <w:szCs w:val="28"/>
                 <w:lang w:bidi="ta-IN"/>
               </w:rPr>
-              <w:t xml:space="preserve"> </w:t>
+              <w:t>Line No: - 2</w:t>
             </w:r>
           </w:p>
           <w:p>
@@ -5009,41 +4525,7 @@
                 <w:szCs w:val="28"/>
                 <w:lang w:bidi="ta-IN"/>
               </w:rPr>
-              <w:t>Line No: - 2</w:t>
-            </w:r>
-          </w:p>
-          <w:p>
-            <w:pPr>
-              <w:spacing w:before="0" w:line="240" w:lineRule="auto"/>
-              <w:rPr>
-                <w:rFonts w:cs="Latha"/>
-                <w:b/>
-                <w:sz w:val="28"/>
-                <w:szCs w:val="28"/>
-                <w:lang w:bidi="ta-IN"/>
-              </w:rPr>
-            </w:pPr>
-            <w:proofErr w:type="spellStart"/>
-            <w:r>
-              <w:rPr>
-                <w:rFonts w:cs="Latha"/>
-                <w:b/>
-                <w:sz w:val="28"/>
-                <w:szCs w:val="28"/>
-                <w:lang w:bidi="ta-IN"/>
-              </w:rPr>
-              <w:t>Panchaati</w:t>
-            </w:r>
-            <w:proofErr w:type="spellEnd"/>
-            <w:r>
-              <w:rPr>
-                <w:rFonts w:cs="Latha"/>
-                <w:b/>
-                <w:sz w:val="28"/>
-                <w:szCs w:val="28"/>
-                <w:lang w:bidi="ta-IN"/>
-              </w:rPr>
-              <w:t xml:space="preserve"> No. - 38</w:t>
+              <w:t>Panchaati No. - 38</w:t>
             </w:r>
           </w:p>
         </w:tc>
@@ -5280,10 +4762,12 @@
                 <w:szCs w:val="28"/>
                 <w:lang w:bidi="ta-IN"/>
               </w:rPr>
-              <w:t xml:space="preserve">TS 4.2.10.2 - </w:t>
-            </w:r>
-            <w:proofErr w:type="spellStart"/>
-            <w:r>
+              <w:t xml:space="preserve">TS 4.2.10.2 - Vaakyam </w:t>
+            </w:r>
+          </w:p>
+          <w:p>
+            <w:pPr>
+              <w:spacing w:before="0" w:line="240" w:lineRule="auto"/>
               <w:rPr>
                 <w:rFonts w:cs="Latha"/>
                 <w:b/>
@@ -5291,9 +4775,7 @@
                 <w:szCs w:val="28"/>
                 <w:lang w:bidi="ta-IN"/>
               </w:rPr>
-              <w:t>Vaakyam</w:t>
-            </w:r>
-            <w:proofErr w:type="spellEnd"/>
+            </w:pPr>
             <w:r>
               <w:rPr>
                 <w:rFonts w:cs="Latha"/>
@@ -5302,7 +4784,7 @@
                 <w:szCs w:val="28"/>
                 <w:lang w:bidi="ta-IN"/>
               </w:rPr>
-              <w:t xml:space="preserve"> </w:t>
+              <w:t>Line No: - 6</w:t>
             </w:r>
           </w:p>
           <w:p>
@@ -5324,41 +4806,7 @@
                 <w:szCs w:val="28"/>
                 <w:lang w:bidi="ta-IN"/>
               </w:rPr>
-              <w:t>Line No: - 6</w:t>
-            </w:r>
-          </w:p>
-          <w:p>
-            <w:pPr>
-              <w:spacing w:before="0" w:line="240" w:lineRule="auto"/>
-              <w:rPr>
-                <w:rFonts w:cs="Latha"/>
-                <w:b/>
-                <w:sz w:val="28"/>
-                <w:szCs w:val="28"/>
-                <w:lang w:bidi="ta-IN"/>
-              </w:rPr>
-            </w:pPr>
-            <w:proofErr w:type="spellStart"/>
-            <w:r>
-              <w:rPr>
-                <w:rFonts w:cs="Latha"/>
-                <w:b/>
-                <w:sz w:val="28"/>
-                <w:szCs w:val="28"/>
-                <w:lang w:bidi="ta-IN"/>
-              </w:rPr>
-              <w:t>Panchaati</w:t>
-            </w:r>
-            <w:proofErr w:type="spellEnd"/>
-            <w:r>
-              <w:rPr>
-                <w:rFonts w:cs="Latha"/>
-                <w:b/>
-                <w:sz w:val="28"/>
-                <w:szCs w:val="28"/>
-                <w:lang w:bidi="ta-IN"/>
-              </w:rPr>
-              <w:t xml:space="preserve"> No. - 43</w:t>
+              <w:t>Panchaati No. - 43</w:t>
             </w:r>
           </w:p>
         </w:tc>
@@ -5646,51 +5094,7 @@
           <w:u w:val="single"/>
         </w:rPr>
         <w:lastRenderedPageBreak/>
-        <w:t xml:space="preserve">TS </w:t>
-      </w:r>
-      <w:proofErr w:type="spellStart"/>
-      <w:r>
-        <w:rPr>
-          <w:b/>
-          <w:bCs/>
-          <w:sz w:val="32"/>
-          <w:szCs w:val="32"/>
-          <w:u w:val="single"/>
-        </w:rPr>
-        <w:t>Pada</w:t>
-      </w:r>
-      <w:proofErr w:type="spellEnd"/>
-      <w:r>
-        <w:rPr>
-          <w:b/>
-          <w:bCs/>
-          <w:sz w:val="32"/>
-          <w:szCs w:val="32"/>
-          <w:u w:val="single"/>
-        </w:rPr>
-        <w:t xml:space="preserve"> </w:t>
-      </w:r>
-      <w:proofErr w:type="spellStart"/>
-      <w:r>
-        <w:rPr>
-          <w:b/>
-          <w:bCs/>
-          <w:sz w:val="32"/>
-          <w:szCs w:val="32"/>
-          <w:u w:val="single"/>
-        </w:rPr>
-        <w:t>Paatam</w:t>
-      </w:r>
-      <w:proofErr w:type="spellEnd"/>
-      <w:r>
-        <w:rPr>
-          <w:b/>
-          <w:bCs/>
-          <w:sz w:val="32"/>
-          <w:szCs w:val="32"/>
-          <w:u w:val="single"/>
-        </w:rPr>
-        <w:t xml:space="preserve"> – TS 4.2 Sanskrit co</w:t>
+        <w:t>TS Pada Paatam – TS 4.2 Sanskrit co</w:t>
       </w:r>
       <w:r>
         <w:rPr>
@@ -5930,59 +5334,28 @@
                 <w:szCs w:val="28"/>
                 <w:lang w:bidi="ta-IN"/>
               </w:rPr>
-              <w:t xml:space="preserve">TS 4.2.1.1 - </w:t>
-            </w:r>
-            <w:proofErr w:type="spellStart"/>
-            <w:r>
-              <w:rPr>
-                <w:rFonts w:cs="Latha"/>
-                <w:sz w:val="28"/>
-                <w:szCs w:val="28"/>
-                <w:lang w:bidi="ta-IN"/>
-              </w:rPr>
-              <w:t>Padam</w:t>
-            </w:r>
-            <w:proofErr w:type="spellEnd"/>
-            <w:r>
-              <w:rPr>
-                <w:rFonts w:cs="Latha"/>
-                <w:sz w:val="28"/>
-                <w:szCs w:val="28"/>
-                <w:lang w:bidi="ta-IN"/>
-              </w:rPr>
-              <w:t xml:space="preserve"> </w:t>
-            </w:r>
-          </w:p>
-          <w:p>
-            <w:pPr>
-              <w:spacing w:before="0" w:line="240" w:lineRule="auto"/>
-              <w:rPr>
-                <w:rFonts w:cs="Latha"/>
-                <w:sz w:val="28"/>
-                <w:szCs w:val="28"/>
-                <w:lang w:bidi="ta-IN"/>
-              </w:rPr>
-            </w:pPr>
-            <w:r>
-              <w:rPr>
-                <w:rFonts w:cs="Latha"/>
-                <w:sz w:val="28"/>
-                <w:szCs w:val="28"/>
-                <w:lang w:bidi="ta-IN"/>
-              </w:rPr>
-              <w:t xml:space="preserve">1st </w:t>
-            </w:r>
-            <w:proofErr w:type="spellStart"/>
-            <w:r>
-              <w:rPr>
-                <w:rFonts w:cs="Latha"/>
-                <w:sz w:val="28"/>
-                <w:szCs w:val="28"/>
-                <w:lang w:bidi="ta-IN"/>
-              </w:rPr>
-              <w:t>Panchaati</w:t>
-            </w:r>
-            <w:proofErr w:type="spellEnd"/>
+              <w:t xml:space="preserve">TS 4.2.1.1 - Padam </w:t>
+            </w:r>
+          </w:p>
+          <w:p>
+            <w:pPr>
+              <w:spacing w:before="0" w:line="240" w:lineRule="auto"/>
+              <w:rPr>
+                <w:rFonts w:cs="Latha"/>
+                <w:sz w:val="28"/>
+                <w:szCs w:val="28"/>
+                <w:lang w:bidi="ta-IN"/>
+              </w:rPr>
+            </w:pPr>
+            <w:r>
+              <w:rPr>
+                <w:rFonts w:cs="Latha"/>
+                <w:sz w:val="28"/>
+                <w:szCs w:val="28"/>
+                <w:lang w:bidi="ta-IN"/>
+              </w:rPr>
+              <w:t>1st Panchaati</w:t>
+            </w:r>
           </w:p>
           <w:p>
             <w:pPr>
@@ -6020,27 +5393,7 @@
                 <w:szCs w:val="28"/>
                 <w:lang w:bidi="ta-IN"/>
               </w:rPr>
-              <w:t xml:space="preserve"> line of </w:t>
-            </w:r>
-            <w:proofErr w:type="spellStart"/>
-            <w:r>
-              <w:rPr>
-                <w:rFonts w:cs="Latha"/>
-                <w:sz w:val="28"/>
-                <w:szCs w:val="28"/>
-                <w:lang w:bidi="ta-IN"/>
-              </w:rPr>
-              <w:t>padam</w:t>
-            </w:r>
-            <w:proofErr w:type="spellEnd"/>
-            <w:r>
-              <w:rPr>
-                <w:rFonts w:cs="Latha"/>
-                <w:sz w:val="28"/>
-                <w:szCs w:val="28"/>
-                <w:lang w:bidi="ta-IN"/>
-              </w:rPr>
-              <w:t>)</w:t>
+              <w:t xml:space="preserve"> line of padam)</w:t>
             </w:r>
           </w:p>
         </w:tc>
@@ -6289,59 +5642,28 @@
                 <w:szCs w:val="28"/>
                 <w:lang w:bidi="ta-IN"/>
               </w:rPr>
-              <w:t xml:space="preserve">TS 4.2.1.1 - </w:t>
-            </w:r>
-            <w:proofErr w:type="spellStart"/>
-            <w:r>
-              <w:rPr>
-                <w:rFonts w:cs="Latha"/>
-                <w:sz w:val="28"/>
-                <w:szCs w:val="28"/>
-                <w:lang w:bidi="ta-IN"/>
-              </w:rPr>
-              <w:t>Padam</w:t>
-            </w:r>
-            <w:proofErr w:type="spellEnd"/>
-            <w:r>
-              <w:rPr>
-                <w:rFonts w:cs="Latha"/>
-                <w:sz w:val="28"/>
-                <w:szCs w:val="28"/>
-                <w:lang w:bidi="ta-IN"/>
-              </w:rPr>
-              <w:t xml:space="preserve"> </w:t>
-            </w:r>
-          </w:p>
-          <w:p>
-            <w:pPr>
-              <w:spacing w:before="0" w:line="240" w:lineRule="auto"/>
-              <w:rPr>
-                <w:rFonts w:cs="Latha"/>
-                <w:sz w:val="28"/>
-                <w:szCs w:val="28"/>
-                <w:lang w:bidi="ta-IN"/>
-              </w:rPr>
-            </w:pPr>
-            <w:r>
-              <w:rPr>
-                <w:rFonts w:cs="Latha"/>
-                <w:sz w:val="28"/>
-                <w:szCs w:val="28"/>
-                <w:lang w:bidi="ta-IN"/>
-              </w:rPr>
-              <w:t xml:space="preserve">1st </w:t>
-            </w:r>
-            <w:proofErr w:type="spellStart"/>
-            <w:r>
-              <w:rPr>
-                <w:rFonts w:cs="Latha"/>
-                <w:sz w:val="28"/>
-                <w:szCs w:val="28"/>
-                <w:lang w:bidi="ta-IN"/>
-              </w:rPr>
-              <w:t>Panchaati</w:t>
-            </w:r>
-            <w:proofErr w:type="spellEnd"/>
+              <w:t xml:space="preserve">TS 4.2.1.1 - Padam </w:t>
+            </w:r>
+          </w:p>
+          <w:p>
+            <w:pPr>
+              <w:spacing w:before="0" w:line="240" w:lineRule="auto"/>
+              <w:rPr>
+                <w:rFonts w:cs="Latha"/>
+                <w:sz w:val="28"/>
+                <w:szCs w:val="28"/>
+                <w:lang w:bidi="ta-IN"/>
+              </w:rPr>
+            </w:pPr>
+            <w:r>
+              <w:rPr>
+                <w:rFonts w:cs="Latha"/>
+                <w:sz w:val="28"/>
+                <w:szCs w:val="28"/>
+                <w:lang w:bidi="ta-IN"/>
+              </w:rPr>
+              <w:t>1st Panchaati</w:t>
+            </w:r>
           </w:p>
           <w:p>
             <w:pPr>
@@ -6636,25 +5958,14 @@
               </w:rPr>
               <w:t xml:space="preserve"> </w:t>
             </w:r>
-            <w:proofErr w:type="spellStart"/>
-            <w:r>
-              <w:rPr>
-                <w:rFonts w:cs="Latha"/>
-                <w:sz w:val="28"/>
-                <w:szCs w:val="28"/>
-                <w:lang w:bidi="ta-IN"/>
-              </w:rPr>
-              <w:t>Vaakyam</w:t>
-            </w:r>
-            <w:proofErr w:type="spellEnd"/>
-            <w:r>
-              <w:rPr>
-                <w:rFonts w:cs="Latha"/>
-                <w:sz w:val="28"/>
-                <w:szCs w:val="28"/>
-                <w:lang w:bidi="ta-IN"/>
-              </w:rPr>
-              <w:t xml:space="preserve"> </w:t>
+            <w:r>
+              <w:rPr>
+                <w:rFonts w:cs="Latha"/>
+                <w:sz w:val="28"/>
+                <w:szCs w:val="28"/>
+                <w:lang w:bidi="ta-IN"/>
+              </w:rPr>
+              <w:t xml:space="preserve">Vaakyam </w:t>
             </w:r>
           </w:p>
           <w:p>
@@ -6675,19 +5986,8 @@
                 <w:szCs w:val="28"/>
                 <w:lang w:bidi="ta-IN"/>
               </w:rPr>
-              <w:t xml:space="preserve">4th </w:t>
-            </w:r>
-            <w:proofErr w:type="spellStart"/>
-            <w:r>
-              <w:rPr>
-                <w:rFonts w:cs="Latha"/>
-                <w:sz w:val="28"/>
-                <w:szCs w:val="28"/>
-                <w:lang w:bidi="ta-IN"/>
-              </w:rPr>
-              <w:t>Panchaati</w:t>
-            </w:r>
-            <w:proofErr w:type="spellEnd"/>
+              <w:t>4th Panchaati</w:t>
+            </w:r>
           </w:p>
         </w:tc>
         <w:tc>
@@ -6924,59 +6224,28 @@
                 <w:szCs w:val="28"/>
                 <w:lang w:bidi="ta-IN"/>
               </w:rPr>
-              <w:t xml:space="preserve">TS 4.2.1.4 – </w:t>
-            </w:r>
-            <w:proofErr w:type="spellStart"/>
-            <w:r>
-              <w:rPr>
-                <w:rFonts w:cs="Latha"/>
-                <w:sz w:val="28"/>
-                <w:szCs w:val="28"/>
-                <w:lang w:bidi="ta-IN"/>
-              </w:rPr>
-              <w:t>Padam</w:t>
-            </w:r>
-            <w:proofErr w:type="spellEnd"/>
-            <w:r>
-              <w:rPr>
-                <w:rFonts w:cs="Latha"/>
-                <w:sz w:val="28"/>
-                <w:szCs w:val="28"/>
-                <w:lang w:bidi="ta-IN"/>
-              </w:rPr>
-              <w:t xml:space="preserve"> </w:t>
-            </w:r>
-          </w:p>
-          <w:p>
-            <w:pPr>
-              <w:spacing w:before="0" w:line="240" w:lineRule="auto"/>
-              <w:rPr>
-                <w:rFonts w:cs="Latha"/>
-                <w:sz w:val="28"/>
-                <w:szCs w:val="28"/>
-                <w:lang w:bidi="ta-IN"/>
-              </w:rPr>
-            </w:pPr>
-            <w:r>
-              <w:rPr>
-                <w:rFonts w:cs="Latha"/>
-                <w:sz w:val="28"/>
-                <w:szCs w:val="28"/>
-                <w:lang w:bidi="ta-IN"/>
-              </w:rPr>
-              <w:t xml:space="preserve">4th </w:t>
-            </w:r>
-            <w:proofErr w:type="spellStart"/>
-            <w:r>
-              <w:rPr>
-                <w:rFonts w:cs="Latha"/>
-                <w:sz w:val="28"/>
-                <w:szCs w:val="28"/>
-                <w:lang w:bidi="ta-IN"/>
-              </w:rPr>
-              <w:t>Panchaati</w:t>
-            </w:r>
-            <w:proofErr w:type="spellEnd"/>
+              <w:t xml:space="preserve">TS 4.2.1.4 – Padam </w:t>
+            </w:r>
+          </w:p>
+          <w:p>
+            <w:pPr>
+              <w:spacing w:before="0" w:line="240" w:lineRule="auto"/>
+              <w:rPr>
+                <w:rFonts w:cs="Latha"/>
+                <w:sz w:val="28"/>
+                <w:szCs w:val="28"/>
+                <w:lang w:bidi="ta-IN"/>
+              </w:rPr>
+            </w:pPr>
+            <w:r>
+              <w:rPr>
+                <w:rFonts w:cs="Latha"/>
+                <w:sz w:val="28"/>
+                <w:szCs w:val="28"/>
+                <w:lang w:bidi="ta-IN"/>
+              </w:rPr>
+              <w:t>4th Panchaati</w:t>
+            </w:r>
           </w:p>
         </w:tc>
         <w:tc>
@@ -7231,59 +6500,28 @@
                 <w:szCs w:val="28"/>
                 <w:lang w:bidi="ta-IN"/>
               </w:rPr>
-              <w:t xml:space="preserve">TS 4.2.1.5 – </w:t>
-            </w:r>
-            <w:proofErr w:type="spellStart"/>
-            <w:r>
-              <w:rPr>
-                <w:rFonts w:cs="Latha"/>
-                <w:sz w:val="28"/>
-                <w:szCs w:val="28"/>
-                <w:lang w:bidi="ta-IN"/>
-              </w:rPr>
-              <w:t>Padam</w:t>
-            </w:r>
-            <w:proofErr w:type="spellEnd"/>
-            <w:r>
-              <w:rPr>
-                <w:rFonts w:cs="Latha"/>
-                <w:sz w:val="28"/>
-                <w:szCs w:val="28"/>
-                <w:lang w:bidi="ta-IN"/>
-              </w:rPr>
-              <w:t xml:space="preserve"> </w:t>
-            </w:r>
-          </w:p>
-          <w:p>
-            <w:pPr>
-              <w:spacing w:before="0" w:line="240" w:lineRule="auto"/>
-              <w:rPr>
-                <w:rFonts w:cs="Latha"/>
-                <w:sz w:val="28"/>
-                <w:szCs w:val="28"/>
-                <w:lang w:bidi="ta-IN"/>
-              </w:rPr>
-            </w:pPr>
-            <w:r>
-              <w:rPr>
-                <w:rFonts w:cs="Latha"/>
-                <w:sz w:val="28"/>
-                <w:szCs w:val="28"/>
-                <w:lang w:bidi="ta-IN"/>
-              </w:rPr>
-              <w:t xml:space="preserve">5th </w:t>
-            </w:r>
-            <w:proofErr w:type="spellStart"/>
-            <w:r>
-              <w:rPr>
-                <w:rFonts w:cs="Latha"/>
-                <w:sz w:val="28"/>
-                <w:szCs w:val="28"/>
-                <w:lang w:bidi="ta-IN"/>
-              </w:rPr>
-              <w:t>Panchaati</w:t>
-            </w:r>
-            <w:proofErr w:type="spellEnd"/>
+              <w:t xml:space="preserve">TS 4.2.1.5 – Padam </w:t>
+            </w:r>
+          </w:p>
+          <w:p>
+            <w:pPr>
+              <w:spacing w:before="0" w:line="240" w:lineRule="auto"/>
+              <w:rPr>
+                <w:rFonts w:cs="Latha"/>
+                <w:sz w:val="28"/>
+                <w:szCs w:val="28"/>
+                <w:lang w:bidi="ta-IN"/>
+              </w:rPr>
+            </w:pPr>
+            <w:r>
+              <w:rPr>
+                <w:rFonts w:cs="Latha"/>
+                <w:sz w:val="28"/>
+                <w:szCs w:val="28"/>
+                <w:lang w:bidi="ta-IN"/>
+              </w:rPr>
+              <w:t>5th Panchaati</w:t>
+            </w:r>
           </w:p>
         </w:tc>
         <w:tc>
@@ -7557,27 +6795,7 @@
                 <w:szCs w:val="28"/>
                 <w:lang w:bidi="ta-IN"/>
               </w:rPr>
-              <w:t xml:space="preserve">TS 4.2.3.2 - </w:t>
-            </w:r>
-            <w:proofErr w:type="spellStart"/>
-            <w:r>
-              <w:rPr>
-                <w:rFonts w:cs="Latha"/>
-                <w:sz w:val="28"/>
-                <w:szCs w:val="28"/>
-                <w:lang w:bidi="ta-IN"/>
-              </w:rPr>
-              <w:t>Vaakyam</w:t>
-            </w:r>
-            <w:proofErr w:type="spellEnd"/>
-            <w:r>
-              <w:rPr>
-                <w:rFonts w:cs="Latha"/>
-                <w:sz w:val="28"/>
-                <w:szCs w:val="28"/>
-                <w:lang w:bidi="ta-IN"/>
-              </w:rPr>
-              <w:t xml:space="preserve"> </w:t>
+              <w:t xml:space="preserve">TS 4.2.3.2 - Vaakyam </w:t>
             </w:r>
           </w:p>
           <w:p>
@@ -7598,19 +6816,8 @@
                 <w:szCs w:val="28"/>
                 <w:lang w:bidi="ta-IN"/>
               </w:rPr>
-              <w:t xml:space="preserve">11th </w:t>
-            </w:r>
-            <w:proofErr w:type="spellStart"/>
-            <w:r>
-              <w:rPr>
-                <w:rFonts w:cs="Latha"/>
-                <w:sz w:val="28"/>
-                <w:szCs w:val="28"/>
-                <w:lang w:bidi="ta-IN"/>
-              </w:rPr>
-              <w:t>Panchaati</w:t>
-            </w:r>
-            <w:proofErr w:type="spellEnd"/>
+              <w:t>11th Panchaati</w:t>
+            </w:r>
           </w:p>
         </w:tc>
         <w:tc>
@@ -7960,27 +7167,7 @@
                 <w:szCs w:val="28"/>
                 <w:lang w:bidi="ta-IN"/>
               </w:rPr>
-              <w:t xml:space="preserve">TS 4.2.3.3 - </w:t>
-            </w:r>
-            <w:proofErr w:type="spellStart"/>
-            <w:r>
-              <w:rPr>
-                <w:rFonts w:cs="Latha"/>
-                <w:sz w:val="28"/>
-                <w:szCs w:val="28"/>
-                <w:lang w:bidi="ta-IN"/>
-              </w:rPr>
-              <w:t>Vaakyam</w:t>
-            </w:r>
-            <w:proofErr w:type="spellEnd"/>
-            <w:r>
-              <w:rPr>
-                <w:rFonts w:cs="Latha"/>
-                <w:sz w:val="28"/>
-                <w:szCs w:val="28"/>
-                <w:lang w:bidi="ta-IN"/>
-              </w:rPr>
-              <w:t xml:space="preserve"> </w:t>
+              <w:t xml:space="preserve">TS 4.2.3.3 - Vaakyam </w:t>
             </w:r>
           </w:p>
           <w:p>
@@ -8001,19 +7188,8 @@
                 <w:szCs w:val="28"/>
                 <w:lang w:bidi="ta-IN"/>
               </w:rPr>
-              <w:t xml:space="preserve">12th </w:t>
-            </w:r>
-            <w:proofErr w:type="spellStart"/>
-            <w:r>
-              <w:rPr>
-                <w:rFonts w:cs="Latha"/>
-                <w:sz w:val="28"/>
-                <w:szCs w:val="28"/>
-                <w:lang w:bidi="ta-IN"/>
-              </w:rPr>
-              <w:t>Panchaati</w:t>
-            </w:r>
-            <w:proofErr w:type="spellEnd"/>
+              <w:t>12th Panchaati</w:t>
+            </w:r>
           </w:p>
         </w:tc>
         <w:tc>
@@ -8269,19 +7445,8 @@
                 <w:lang w:bidi="ta-IN"/>
               </w:rPr>
               <w:lastRenderedPageBreak/>
-              <w:t xml:space="preserve">TS 4.2.3.3 - </w:t>
-            </w:r>
-            <w:proofErr w:type="spellStart"/>
-            <w:r>
-              <w:rPr>
-                <w:rFonts w:cs="Latha"/>
-                <w:sz w:val="28"/>
-                <w:szCs w:val="28"/>
-                <w:lang w:bidi="ta-IN"/>
-              </w:rPr>
-              <w:t>Padam</w:t>
-            </w:r>
-            <w:proofErr w:type="spellEnd"/>
+              <w:t>TS 4.2.3.3 - Padam</w:t>
+            </w:r>
           </w:p>
           <w:p>
             <w:pPr>
@@ -8301,19 +7466,8 @@
                 <w:szCs w:val="28"/>
                 <w:lang w:bidi="ta-IN"/>
               </w:rPr>
-              <w:t xml:space="preserve">12th </w:t>
-            </w:r>
-            <w:proofErr w:type="spellStart"/>
-            <w:r>
-              <w:rPr>
-                <w:rFonts w:cs="Latha"/>
-                <w:sz w:val="28"/>
-                <w:szCs w:val="28"/>
-                <w:lang w:bidi="ta-IN"/>
-              </w:rPr>
-              <w:t>Panchaati</w:t>
-            </w:r>
-            <w:proofErr w:type="spellEnd"/>
+              <w:t>12th Panchaati</w:t>
+            </w:r>
           </w:p>
         </w:tc>
         <w:tc>
@@ -8552,27 +7706,7 @@
                 <w:szCs w:val="28"/>
                 <w:lang w:bidi="ta-IN"/>
               </w:rPr>
-              <w:t xml:space="preserve">TS 4.2.4.4 - </w:t>
-            </w:r>
-            <w:proofErr w:type="spellStart"/>
-            <w:r>
-              <w:rPr>
-                <w:rFonts w:cs="Latha"/>
-                <w:sz w:val="28"/>
-                <w:szCs w:val="28"/>
-                <w:lang w:bidi="ta-IN"/>
-              </w:rPr>
-              <w:t>Vaakyam</w:t>
-            </w:r>
-            <w:proofErr w:type="spellEnd"/>
-            <w:r>
-              <w:rPr>
-                <w:rFonts w:cs="Latha"/>
-                <w:sz w:val="28"/>
-                <w:szCs w:val="28"/>
-                <w:lang w:bidi="ta-IN"/>
-              </w:rPr>
-              <w:t xml:space="preserve"> </w:t>
+              <w:t xml:space="preserve">TS 4.2.4.4 - Vaakyam </w:t>
             </w:r>
           </w:p>
           <w:p>
@@ -8593,19 +7727,8 @@
                 <w:szCs w:val="28"/>
                 <w:lang w:bidi="ta-IN"/>
               </w:rPr>
-              <w:t xml:space="preserve">17th </w:t>
-            </w:r>
-            <w:proofErr w:type="spellStart"/>
-            <w:r>
-              <w:rPr>
-                <w:rFonts w:cs="Latha"/>
-                <w:sz w:val="28"/>
-                <w:szCs w:val="28"/>
-                <w:lang w:bidi="ta-IN"/>
-              </w:rPr>
-              <w:t>Panchaati</w:t>
-            </w:r>
-            <w:proofErr w:type="spellEnd"/>
+              <w:t>17th Panchaati</w:t>
+            </w:r>
           </w:p>
         </w:tc>
         <w:tc>
@@ -8911,27 +8034,7 @@
                 <w:szCs w:val="28"/>
                 <w:lang w:bidi="ta-IN"/>
               </w:rPr>
-              <w:t xml:space="preserve">TS 4.2.5.2 - </w:t>
-            </w:r>
-            <w:proofErr w:type="spellStart"/>
-            <w:r>
-              <w:rPr>
-                <w:rFonts w:cs="Latha"/>
-                <w:sz w:val="28"/>
-                <w:szCs w:val="28"/>
-                <w:lang w:bidi="ta-IN"/>
-              </w:rPr>
-              <w:t>Vaakyam</w:t>
-            </w:r>
-            <w:proofErr w:type="spellEnd"/>
-            <w:r>
-              <w:rPr>
-                <w:rFonts w:cs="Latha"/>
-                <w:sz w:val="28"/>
-                <w:szCs w:val="28"/>
-                <w:lang w:bidi="ta-IN"/>
-              </w:rPr>
-              <w:t xml:space="preserve"> </w:t>
+              <w:t xml:space="preserve">TS 4.2.5.2 - Vaakyam </w:t>
             </w:r>
           </w:p>
           <w:p>
@@ -8952,19 +8055,8 @@
                 <w:szCs w:val="28"/>
                 <w:lang w:bidi="ta-IN"/>
               </w:rPr>
-              <w:t xml:space="preserve">19th </w:t>
-            </w:r>
-            <w:proofErr w:type="spellStart"/>
-            <w:r>
-              <w:rPr>
-                <w:rFonts w:cs="Latha"/>
-                <w:sz w:val="28"/>
-                <w:szCs w:val="28"/>
-                <w:lang w:bidi="ta-IN"/>
-              </w:rPr>
-              <w:t>Panchaati</w:t>
-            </w:r>
-            <w:proofErr w:type="spellEnd"/>
+              <w:t>19th Panchaati</w:t>
+            </w:r>
           </w:p>
         </w:tc>
         <w:tc>
@@ -9164,27 +8256,7 @@
                 <w:szCs w:val="28"/>
                 <w:lang w:bidi="ta-IN"/>
               </w:rPr>
-              <w:t xml:space="preserve">TS 4.2.5.2 - </w:t>
-            </w:r>
-            <w:proofErr w:type="spellStart"/>
-            <w:r>
-              <w:rPr>
-                <w:rFonts w:cs="Latha"/>
-                <w:sz w:val="28"/>
-                <w:szCs w:val="28"/>
-                <w:lang w:bidi="ta-IN"/>
-              </w:rPr>
-              <w:t>Padam</w:t>
-            </w:r>
-            <w:proofErr w:type="spellEnd"/>
-            <w:r>
-              <w:rPr>
-                <w:rFonts w:cs="Latha"/>
-                <w:sz w:val="28"/>
-                <w:szCs w:val="28"/>
-                <w:lang w:bidi="ta-IN"/>
-              </w:rPr>
-              <w:t xml:space="preserve"> </w:t>
+              <w:t xml:space="preserve">TS 4.2.5.2 - Padam </w:t>
             </w:r>
           </w:p>
           <w:p>
@@ -9205,19 +8277,8 @@
                 <w:szCs w:val="28"/>
                 <w:lang w:bidi="ta-IN"/>
               </w:rPr>
-              <w:t xml:space="preserve">19th </w:t>
-            </w:r>
-            <w:proofErr w:type="spellStart"/>
-            <w:r>
-              <w:rPr>
-                <w:rFonts w:cs="Latha"/>
-                <w:sz w:val="28"/>
-                <w:szCs w:val="28"/>
-                <w:lang w:bidi="ta-IN"/>
-              </w:rPr>
-              <w:t>Panchaati</w:t>
-            </w:r>
-            <w:proofErr w:type="spellEnd"/>
+              <w:t>19th Panchaati</w:t>
+            </w:r>
           </w:p>
         </w:tc>
         <w:tc>
@@ -9731,27 +8792,7 @@
                 <w:szCs w:val="28"/>
                 <w:lang w:bidi="ta-IN"/>
               </w:rPr>
-              <w:t xml:space="preserve">TS 4.2.5.5 - </w:t>
-            </w:r>
-            <w:proofErr w:type="spellStart"/>
-            <w:r>
-              <w:rPr>
-                <w:rFonts w:cs="Latha"/>
-                <w:sz w:val="28"/>
-                <w:szCs w:val="28"/>
-                <w:lang w:bidi="ta-IN"/>
-              </w:rPr>
-              <w:t>Padam</w:t>
-            </w:r>
-            <w:proofErr w:type="spellEnd"/>
-            <w:r>
-              <w:rPr>
-                <w:rFonts w:cs="Latha"/>
-                <w:sz w:val="28"/>
-                <w:szCs w:val="28"/>
-                <w:lang w:bidi="ta-IN"/>
-              </w:rPr>
-              <w:t xml:space="preserve"> </w:t>
+              <w:t xml:space="preserve">TS 4.2.5.5 - Padam </w:t>
             </w:r>
           </w:p>
           <w:p>
@@ -9772,19 +8813,8 @@
                 <w:szCs w:val="28"/>
                 <w:lang w:bidi="ta-IN"/>
               </w:rPr>
-              <w:t xml:space="preserve">22nd </w:t>
-            </w:r>
-            <w:proofErr w:type="spellStart"/>
-            <w:r>
-              <w:rPr>
-                <w:rFonts w:cs="Latha"/>
-                <w:sz w:val="28"/>
-                <w:szCs w:val="28"/>
-                <w:lang w:bidi="ta-IN"/>
-              </w:rPr>
-              <w:t>Panchaati</w:t>
-            </w:r>
-            <w:proofErr w:type="spellEnd"/>
+              <w:t>22nd Panchaati</w:t>
+            </w:r>
           </w:p>
         </w:tc>
         <w:tc>
@@ -10310,59 +9340,28 @@
                 <w:szCs w:val="28"/>
                 <w:lang w:bidi="ta-IN"/>
               </w:rPr>
-              <w:t xml:space="preserve">TS 4.2.6.3 - </w:t>
-            </w:r>
-            <w:proofErr w:type="spellStart"/>
-            <w:r>
-              <w:rPr>
-                <w:rFonts w:cs="Latha"/>
-                <w:sz w:val="28"/>
-                <w:szCs w:val="28"/>
-                <w:lang w:bidi="ta-IN"/>
-              </w:rPr>
-              <w:t>Padam</w:t>
-            </w:r>
-            <w:proofErr w:type="spellEnd"/>
-            <w:r>
-              <w:rPr>
-                <w:rFonts w:cs="Latha"/>
-                <w:sz w:val="28"/>
-                <w:szCs w:val="28"/>
-                <w:lang w:bidi="ta-IN"/>
-              </w:rPr>
-              <w:t xml:space="preserve"> </w:t>
-            </w:r>
-          </w:p>
-          <w:p>
-            <w:pPr>
-              <w:spacing w:before="0" w:line="240" w:lineRule="auto"/>
-              <w:rPr>
-                <w:rFonts w:cs="Latha"/>
-                <w:sz w:val="28"/>
-                <w:szCs w:val="28"/>
-                <w:lang w:bidi="ta-IN"/>
-              </w:rPr>
-            </w:pPr>
-            <w:r>
-              <w:rPr>
-                <w:rFonts w:cs="Latha"/>
-                <w:sz w:val="28"/>
-                <w:szCs w:val="28"/>
-                <w:lang w:bidi="ta-IN"/>
-              </w:rPr>
-              <w:t xml:space="preserve">26th </w:t>
-            </w:r>
-            <w:proofErr w:type="spellStart"/>
-            <w:r>
-              <w:rPr>
-                <w:rFonts w:cs="Latha"/>
-                <w:sz w:val="28"/>
-                <w:szCs w:val="28"/>
-                <w:lang w:bidi="ta-IN"/>
-              </w:rPr>
-              <w:t>Panchaati</w:t>
-            </w:r>
-            <w:proofErr w:type="spellEnd"/>
+              <w:t xml:space="preserve">TS 4.2.6.3 - Padam </w:t>
+            </w:r>
+          </w:p>
+          <w:p>
+            <w:pPr>
+              <w:spacing w:before="0" w:line="240" w:lineRule="auto"/>
+              <w:rPr>
+                <w:rFonts w:cs="Latha"/>
+                <w:sz w:val="28"/>
+                <w:szCs w:val="28"/>
+                <w:lang w:bidi="ta-IN"/>
+              </w:rPr>
+            </w:pPr>
+            <w:r>
+              <w:rPr>
+                <w:rFonts w:cs="Latha"/>
+                <w:sz w:val="28"/>
+                <w:szCs w:val="28"/>
+                <w:lang w:bidi="ta-IN"/>
+              </w:rPr>
+              <w:t>26th Panchaati</w:t>
+            </w:r>
           </w:p>
         </w:tc>
         <w:tc>
@@ -10671,59 +9670,28 @@
                 <w:lang w:bidi="ta-IN"/>
               </w:rPr>
               <w:lastRenderedPageBreak/>
-              <w:t xml:space="preserve">TS 4.2.6.4 - </w:t>
-            </w:r>
-            <w:proofErr w:type="spellStart"/>
-            <w:r>
-              <w:rPr>
-                <w:rFonts w:cs="Latha"/>
-                <w:sz w:val="28"/>
-                <w:szCs w:val="28"/>
-                <w:lang w:bidi="ta-IN"/>
-              </w:rPr>
-              <w:t>Padam</w:t>
-            </w:r>
-            <w:proofErr w:type="spellEnd"/>
-            <w:r>
-              <w:rPr>
-                <w:rFonts w:cs="Latha"/>
-                <w:sz w:val="28"/>
-                <w:szCs w:val="28"/>
-                <w:lang w:bidi="ta-IN"/>
-              </w:rPr>
-              <w:t xml:space="preserve"> </w:t>
-            </w:r>
-          </w:p>
-          <w:p>
-            <w:pPr>
-              <w:spacing w:before="0" w:line="240" w:lineRule="auto"/>
-              <w:rPr>
-                <w:rFonts w:cs="Latha"/>
-                <w:sz w:val="28"/>
-                <w:szCs w:val="28"/>
-                <w:lang w:bidi="ta-IN"/>
-              </w:rPr>
-            </w:pPr>
-            <w:r>
-              <w:rPr>
-                <w:rFonts w:cs="Latha"/>
-                <w:sz w:val="28"/>
-                <w:szCs w:val="28"/>
-                <w:lang w:bidi="ta-IN"/>
-              </w:rPr>
-              <w:t xml:space="preserve">27th </w:t>
-            </w:r>
-            <w:proofErr w:type="spellStart"/>
-            <w:r>
-              <w:rPr>
-                <w:rFonts w:cs="Latha"/>
-                <w:sz w:val="28"/>
-                <w:szCs w:val="28"/>
-                <w:lang w:bidi="ta-IN"/>
-              </w:rPr>
-              <w:t>Panchaati</w:t>
-            </w:r>
-            <w:proofErr w:type="spellEnd"/>
+              <w:t xml:space="preserve">TS 4.2.6.4 - Padam </w:t>
+            </w:r>
+          </w:p>
+          <w:p>
+            <w:pPr>
+              <w:spacing w:before="0" w:line="240" w:lineRule="auto"/>
+              <w:rPr>
+                <w:rFonts w:cs="Latha"/>
+                <w:sz w:val="28"/>
+                <w:szCs w:val="28"/>
+                <w:lang w:bidi="ta-IN"/>
+              </w:rPr>
+            </w:pPr>
+            <w:r>
+              <w:rPr>
+                <w:rFonts w:cs="Latha"/>
+                <w:sz w:val="28"/>
+                <w:szCs w:val="28"/>
+                <w:lang w:bidi="ta-IN"/>
+              </w:rPr>
+              <w:t>27th Panchaati</w:t>
+            </w:r>
           </w:p>
         </w:tc>
         <w:tc>
@@ -11329,27 +10297,7 @@
                 <w:szCs w:val="28"/>
                 <w:lang w:bidi="ta-IN"/>
               </w:rPr>
-              <w:t xml:space="preserve"> - </w:t>
-            </w:r>
-            <w:proofErr w:type="spellStart"/>
-            <w:r>
-              <w:rPr>
-                <w:rFonts w:cs="Latha"/>
-                <w:sz w:val="28"/>
-                <w:szCs w:val="28"/>
-                <w:lang w:bidi="ta-IN"/>
-              </w:rPr>
-              <w:t>Padam</w:t>
-            </w:r>
-            <w:proofErr w:type="spellEnd"/>
-            <w:r>
-              <w:rPr>
-                <w:rFonts w:cs="Latha"/>
-                <w:sz w:val="28"/>
-                <w:szCs w:val="28"/>
-                <w:lang w:bidi="ta-IN"/>
-              </w:rPr>
-              <w:t xml:space="preserve"> </w:t>
+              <w:t xml:space="preserve"> - Padam </w:t>
             </w:r>
           </w:p>
           <w:p>
@@ -11378,19 +10326,8 @@
                 <w:szCs w:val="28"/>
                 <w:lang w:bidi="ta-IN"/>
               </w:rPr>
-              <w:t xml:space="preserve">th </w:t>
-            </w:r>
-            <w:proofErr w:type="spellStart"/>
-            <w:r>
-              <w:rPr>
-                <w:rFonts w:cs="Latha"/>
-                <w:sz w:val="28"/>
-                <w:szCs w:val="28"/>
-                <w:lang w:bidi="ta-IN"/>
-              </w:rPr>
-              <w:t>Panchaati</w:t>
-            </w:r>
-            <w:proofErr w:type="spellEnd"/>
+              <w:t>th Panchaati</w:t>
+            </w:r>
           </w:p>
         </w:tc>
         <w:tc>
@@ -11819,27 +10756,7 @@
                 <w:szCs w:val="28"/>
                 <w:lang w:bidi="ta-IN"/>
               </w:rPr>
-              <w:t xml:space="preserve"> - </w:t>
-            </w:r>
-            <w:proofErr w:type="spellStart"/>
-            <w:r>
-              <w:rPr>
-                <w:rFonts w:cs="Latha"/>
-                <w:sz w:val="28"/>
-                <w:szCs w:val="28"/>
-                <w:lang w:bidi="ta-IN"/>
-              </w:rPr>
-              <w:t>Padam</w:t>
-            </w:r>
-            <w:proofErr w:type="spellEnd"/>
-            <w:r>
-              <w:rPr>
-                <w:rFonts w:cs="Latha"/>
-                <w:sz w:val="28"/>
-                <w:szCs w:val="28"/>
-                <w:lang w:bidi="ta-IN"/>
-              </w:rPr>
-              <w:t xml:space="preserve"> </w:t>
+              <w:t xml:space="preserve"> - Padam </w:t>
             </w:r>
           </w:p>
           <w:p>
@@ -11877,19 +10794,8 @@
                 <w:szCs w:val="28"/>
                 <w:lang w:bidi="ta-IN"/>
               </w:rPr>
-              <w:t xml:space="preserve">th </w:t>
-            </w:r>
-            <w:proofErr w:type="spellStart"/>
-            <w:r>
-              <w:rPr>
-                <w:rFonts w:cs="Latha"/>
-                <w:sz w:val="28"/>
-                <w:szCs w:val="28"/>
-                <w:lang w:bidi="ta-IN"/>
-              </w:rPr>
-              <w:t>Panchaati</w:t>
-            </w:r>
-            <w:proofErr w:type="spellEnd"/>
+              <w:t>th Panchaati</w:t>
+            </w:r>
           </w:p>
         </w:tc>
         <w:tc>
@@ -12166,27 +11072,7 @@
                 <w:szCs w:val="28"/>
                 <w:lang w:bidi="ta-IN"/>
               </w:rPr>
-              <w:t xml:space="preserve"> - </w:t>
-            </w:r>
-            <w:proofErr w:type="spellStart"/>
-            <w:r>
-              <w:rPr>
-                <w:rFonts w:cs="Latha"/>
-                <w:sz w:val="28"/>
-                <w:szCs w:val="28"/>
-                <w:lang w:bidi="ta-IN"/>
-              </w:rPr>
-              <w:t>Padam</w:t>
-            </w:r>
-            <w:proofErr w:type="spellEnd"/>
-            <w:r>
-              <w:rPr>
-                <w:rFonts w:cs="Latha"/>
-                <w:sz w:val="28"/>
-                <w:szCs w:val="28"/>
-                <w:lang w:bidi="ta-IN"/>
-              </w:rPr>
-              <w:t xml:space="preserve"> </w:t>
+              <w:t xml:space="preserve"> - Padam </w:t>
             </w:r>
           </w:p>
           <w:p>
@@ -12224,19 +11110,8 @@
                 <w:szCs w:val="28"/>
                 <w:lang w:bidi="ta-IN"/>
               </w:rPr>
-              <w:t xml:space="preserve">th </w:t>
-            </w:r>
-            <w:proofErr w:type="spellStart"/>
-            <w:r>
-              <w:rPr>
-                <w:rFonts w:cs="Latha"/>
-                <w:sz w:val="28"/>
-                <w:szCs w:val="28"/>
-                <w:lang w:bidi="ta-IN"/>
-              </w:rPr>
-              <w:t>Panchaati</w:t>
-            </w:r>
-            <w:proofErr w:type="spellEnd"/>
+              <w:t>th Panchaati</w:t>
+            </w:r>
           </w:p>
         </w:tc>
         <w:tc>
@@ -12800,59 +11675,28 @@
                 <w:szCs w:val="28"/>
                 <w:lang w:bidi="ta-IN"/>
               </w:rPr>
-              <w:t xml:space="preserve">TS 4.2.9.4 - </w:t>
-            </w:r>
-            <w:proofErr w:type="spellStart"/>
-            <w:r>
-              <w:rPr>
-                <w:rFonts w:cs="Latha"/>
-                <w:sz w:val="28"/>
-                <w:szCs w:val="28"/>
-                <w:lang w:bidi="ta-IN"/>
-              </w:rPr>
-              <w:t>Padam</w:t>
-            </w:r>
-            <w:proofErr w:type="spellEnd"/>
-            <w:r>
-              <w:rPr>
-                <w:rFonts w:cs="Latha"/>
-                <w:sz w:val="28"/>
-                <w:szCs w:val="28"/>
-                <w:lang w:bidi="ta-IN"/>
-              </w:rPr>
-              <w:t xml:space="preserve"> </w:t>
-            </w:r>
-          </w:p>
-          <w:p>
-            <w:pPr>
-              <w:spacing w:before="0" w:line="240" w:lineRule="auto"/>
-              <w:rPr>
-                <w:rFonts w:cs="Latha"/>
-                <w:sz w:val="28"/>
-                <w:szCs w:val="28"/>
-                <w:lang w:bidi="ta-IN"/>
-              </w:rPr>
-            </w:pPr>
-            <w:r>
-              <w:rPr>
-                <w:rFonts w:cs="Latha"/>
-                <w:sz w:val="28"/>
-                <w:szCs w:val="28"/>
-                <w:lang w:bidi="ta-IN"/>
-              </w:rPr>
-              <w:t xml:space="preserve">39th </w:t>
-            </w:r>
-            <w:proofErr w:type="spellStart"/>
-            <w:r>
-              <w:rPr>
-                <w:rFonts w:cs="Latha"/>
-                <w:sz w:val="28"/>
-                <w:szCs w:val="28"/>
-                <w:lang w:bidi="ta-IN"/>
-              </w:rPr>
-              <w:t>Panchaati</w:t>
-            </w:r>
-            <w:proofErr w:type="spellEnd"/>
+              <w:t xml:space="preserve">TS 4.2.9.4 - Padam </w:t>
+            </w:r>
+          </w:p>
+          <w:p>
+            <w:pPr>
+              <w:spacing w:before="0" w:line="240" w:lineRule="auto"/>
+              <w:rPr>
+                <w:rFonts w:cs="Latha"/>
+                <w:sz w:val="28"/>
+                <w:szCs w:val="28"/>
+                <w:lang w:bidi="ta-IN"/>
+              </w:rPr>
+            </w:pPr>
+            <w:r>
+              <w:rPr>
+                <w:rFonts w:cs="Latha"/>
+                <w:sz w:val="28"/>
+                <w:szCs w:val="28"/>
+                <w:lang w:bidi="ta-IN"/>
+              </w:rPr>
+              <w:t>39th Panchaati</w:t>
+            </w:r>
           </w:p>
         </w:tc>
         <w:tc>
@@ -13128,27 +11972,7 @@
                 <w:szCs w:val="28"/>
                 <w:lang w:bidi="ta-IN"/>
               </w:rPr>
-              <w:t xml:space="preserve"> - </w:t>
-            </w:r>
-            <w:proofErr w:type="spellStart"/>
-            <w:r>
-              <w:rPr>
-                <w:rFonts w:cs="Latha"/>
-                <w:sz w:val="28"/>
-                <w:szCs w:val="28"/>
-                <w:lang w:bidi="ta-IN"/>
-              </w:rPr>
-              <w:t>Padam</w:t>
-            </w:r>
-            <w:proofErr w:type="spellEnd"/>
-            <w:r>
-              <w:rPr>
-                <w:rFonts w:cs="Latha"/>
-                <w:sz w:val="28"/>
-                <w:szCs w:val="28"/>
-                <w:lang w:bidi="ta-IN"/>
-              </w:rPr>
-              <w:t xml:space="preserve"> </w:t>
+              <w:t xml:space="preserve"> - Padam </w:t>
             </w:r>
           </w:p>
           <w:p>
@@ -13177,19 +12001,8 @@
                 <w:szCs w:val="28"/>
                 <w:lang w:bidi="ta-IN"/>
               </w:rPr>
-              <w:t xml:space="preserve"> </w:t>
-            </w:r>
-            <w:proofErr w:type="spellStart"/>
-            <w:r>
-              <w:rPr>
-                <w:rFonts w:cs="Latha"/>
-                <w:sz w:val="28"/>
-                <w:szCs w:val="28"/>
-                <w:lang w:bidi="ta-IN"/>
-              </w:rPr>
-              <w:t>Panchaati</w:t>
-            </w:r>
-            <w:proofErr w:type="spellEnd"/>
+              <w:t xml:space="preserve"> Panchaati</w:t>
+            </w:r>
           </w:p>
         </w:tc>
         <w:tc>
@@ -13505,59 +12318,28 @@
                 <w:lang w:bidi="ta-IN"/>
               </w:rPr>
               <w:lastRenderedPageBreak/>
-              <w:t xml:space="preserve">TS 4.2.11.2 - </w:t>
-            </w:r>
-            <w:proofErr w:type="spellStart"/>
-            <w:r>
-              <w:rPr>
-                <w:rFonts w:cs="Latha"/>
-                <w:sz w:val="28"/>
-                <w:szCs w:val="28"/>
-                <w:lang w:bidi="ta-IN"/>
-              </w:rPr>
-              <w:t>Padam</w:t>
-            </w:r>
-            <w:proofErr w:type="spellEnd"/>
-            <w:r>
-              <w:rPr>
-                <w:rFonts w:cs="Latha"/>
-                <w:sz w:val="28"/>
-                <w:szCs w:val="28"/>
-                <w:lang w:bidi="ta-IN"/>
-              </w:rPr>
-              <w:t xml:space="preserve"> </w:t>
-            </w:r>
-          </w:p>
-          <w:p>
-            <w:pPr>
-              <w:spacing w:before="0" w:line="240" w:lineRule="auto"/>
-              <w:rPr>
-                <w:rFonts w:cs="Latha"/>
-                <w:sz w:val="28"/>
-                <w:szCs w:val="28"/>
-                <w:lang w:bidi="ta-IN"/>
-              </w:rPr>
-            </w:pPr>
-            <w:r>
-              <w:rPr>
-                <w:rFonts w:cs="Latha"/>
-                <w:sz w:val="28"/>
-                <w:szCs w:val="28"/>
-                <w:lang w:bidi="ta-IN"/>
-              </w:rPr>
-              <w:t xml:space="preserve">47th </w:t>
-            </w:r>
-            <w:proofErr w:type="spellStart"/>
-            <w:r>
-              <w:rPr>
-                <w:rFonts w:cs="Latha"/>
-                <w:sz w:val="28"/>
-                <w:szCs w:val="28"/>
-                <w:lang w:bidi="ta-IN"/>
-              </w:rPr>
-              <w:t>Panchaati</w:t>
-            </w:r>
-            <w:proofErr w:type="spellEnd"/>
+              <w:t xml:space="preserve">TS 4.2.11.2 - Padam </w:t>
+            </w:r>
+          </w:p>
+          <w:p>
+            <w:pPr>
+              <w:spacing w:before="0" w:line="240" w:lineRule="auto"/>
+              <w:rPr>
+                <w:rFonts w:cs="Latha"/>
+                <w:sz w:val="28"/>
+                <w:szCs w:val="28"/>
+                <w:lang w:bidi="ta-IN"/>
+              </w:rPr>
+            </w:pPr>
+            <w:r>
+              <w:rPr>
+                <w:rFonts w:cs="Latha"/>
+                <w:sz w:val="28"/>
+                <w:szCs w:val="28"/>
+                <w:lang w:bidi="ta-IN"/>
+              </w:rPr>
+              <w:t>47th Panchaati</w:t>
+            </w:r>
           </w:p>
         </w:tc>
         <w:tc>
@@ -13913,42 +12695,8 @@
           <w:szCs w:val="32"/>
           <w:u w:val="single"/>
         </w:rPr>
-        <w:t xml:space="preserve"> </w:t>
+        <w:t xml:space="preserve"> Pada Paatam</w:t>
       </w:r>
-      <w:proofErr w:type="spellStart"/>
-      <w:r>
-        <w:rPr>
-          <w:b/>
-          <w:bCs/>
-          <w:sz w:val="32"/>
-          <w:szCs w:val="32"/>
-          <w:u w:val="single"/>
-        </w:rPr>
-        <w:t>Pada</w:t>
-      </w:r>
-      <w:proofErr w:type="spellEnd"/>
-      <w:r>
-        <w:rPr>
-          <w:b/>
-          <w:bCs/>
-          <w:sz w:val="32"/>
-          <w:szCs w:val="32"/>
-          <w:u w:val="single"/>
-        </w:rPr>
-        <w:t xml:space="preserve"> </w:t>
-      </w:r>
-      <w:proofErr w:type="spellStart"/>
-      <w:r>
-        <w:rPr>
-          <w:b/>
-          <w:bCs/>
-          <w:sz w:val="32"/>
-          <w:szCs w:val="32"/>
-          <w:u w:val="single"/>
-        </w:rPr>
-        <w:t>Paatam</w:t>
-      </w:r>
-      <w:proofErr w:type="spellEnd"/>
       <w:r>
         <w:rPr>
           <w:b/>
@@ -14237,27 +12985,7 @@
                 <w:szCs w:val="28"/>
                 <w:lang w:bidi="ta-IN"/>
               </w:rPr>
-              <w:t xml:space="preserve">TS 4.2.9.1 </w:t>
-            </w:r>
-            <w:proofErr w:type="spellStart"/>
-            <w:r>
-              <w:rPr>
-                <w:rFonts w:cs="Latha"/>
-                <w:sz w:val="28"/>
-                <w:szCs w:val="28"/>
-                <w:lang w:bidi="ta-IN"/>
-              </w:rPr>
-              <w:t>Padam</w:t>
-            </w:r>
-            <w:proofErr w:type="spellEnd"/>
-            <w:r>
-              <w:rPr>
-                <w:rFonts w:cs="Latha"/>
-                <w:sz w:val="28"/>
-                <w:szCs w:val="28"/>
-                <w:lang w:bidi="ta-IN"/>
-              </w:rPr>
-              <w:t xml:space="preserve"> 31</w:t>
+              <w:t>TS 4.2.9.1 Padam 31</w:t>
             </w:r>
           </w:p>
           <w:p>
@@ -14278,19 +13006,8 @@
                 <w:szCs w:val="28"/>
                 <w:lang w:bidi="ta-IN"/>
               </w:rPr>
-              <w:t xml:space="preserve">36th </w:t>
-            </w:r>
-            <w:proofErr w:type="spellStart"/>
-            <w:r>
-              <w:rPr>
-                <w:rFonts w:cs="Latha"/>
-                <w:sz w:val="28"/>
-                <w:szCs w:val="28"/>
-                <w:lang w:bidi="ta-IN"/>
-              </w:rPr>
-              <w:t>Panchaati</w:t>
-            </w:r>
-            <w:proofErr w:type="spellEnd"/>
+              <w:t>36th Panchaati</w:t>
+            </w:r>
           </w:p>
         </w:tc>
         <w:tc>
@@ -14571,46 +13288,26 @@
                 <w:sz w:val="28"/>
                 <w:szCs w:val="28"/>
               </w:rPr>
-              <w:t xml:space="preserve">T.S. 4.2.9.3 </w:t>
-            </w:r>
-            <w:proofErr w:type="spellStart"/>
-            <w:r>
-              <w:rPr>
-                <w:sz w:val="28"/>
-                <w:szCs w:val="28"/>
-              </w:rPr>
-              <w:t>Vaakyam</w:t>
-            </w:r>
-            <w:proofErr w:type="spellEnd"/>
-          </w:p>
-          <w:p>
-            <w:pPr>
-              <w:spacing w:before="0" w:line="240" w:lineRule="auto"/>
-              <w:rPr>
-                <w:sz w:val="28"/>
-                <w:szCs w:val="28"/>
-              </w:rPr>
-            </w:pPr>
-            <w:r>
-              <w:rPr>
-                <w:rFonts w:cs="Latha"/>
-                <w:sz w:val="28"/>
-                <w:szCs w:val="28"/>
-                <w:lang w:bidi="ta-IN"/>
-              </w:rPr>
-              <w:t xml:space="preserve">38th </w:t>
-            </w:r>
-            <w:proofErr w:type="spellStart"/>
-            <w:r>
-              <w:rPr>
-                <w:rFonts w:cs="Latha"/>
-                <w:sz w:val="28"/>
-                <w:szCs w:val="28"/>
-                <w:lang w:bidi="ta-IN"/>
-              </w:rPr>
-              <w:t>Panchaati</w:t>
-            </w:r>
-            <w:proofErr w:type="spellEnd"/>
+              <w:t>T.S. 4.2.9.3 Vaakyam</w:t>
+            </w:r>
+          </w:p>
+          <w:p>
+            <w:pPr>
+              <w:spacing w:before="0" w:line="240" w:lineRule="auto"/>
+              <w:rPr>
+                <w:sz w:val="28"/>
+                <w:szCs w:val="28"/>
+              </w:rPr>
+            </w:pPr>
+            <w:r>
+              <w:rPr>
+                <w:rFonts w:cs="Latha"/>
+                <w:sz w:val="28"/>
+                <w:szCs w:val="28"/>
+                <w:lang w:bidi="ta-IN"/>
+              </w:rPr>
+              <w:t>38th Panchaati</w:t>
+            </w:r>
           </w:p>
         </w:tc>
         <w:tc>
@@ -14858,7 +13555,7 @@
 </file>
 
 <file path=word/endnotes.xml><?xml version="1.0" encoding="utf-8"?>
-<w:endnotes xmlns:wpc="http://schemas.microsoft.com/office/word/2010/wordprocessingCanvas" xmlns:cx="http://schemas.microsoft.com/office/drawing/2014/chartex" xmlns:cx1="http://schemas.microsoft.com/office/drawing/2015/9/8/chartex" xmlns:mc="http://schemas.openxmlformats.org/markup-compatibility/2006" xmlns:o="urn:schemas-microsoft-com:office:office" xmlns:r="http://schemas.openxmlformats.org/officeDocument/2006/relationships" xmlns:m="http://schemas.openxmlformats.org/officeDocument/2006/math" xmlns:v="urn:schemas-microsoft-com:vml" xmlns:wp14="http://schemas.microsoft.com/office/word/2010/wordprocessingDrawing" xmlns:wp="http://schemas.openxmlformats.org/drawingml/2006/wordprocessingDrawing" xmlns:w10="urn:schemas-microsoft-com:office:word" xmlns:w="http://schemas.openxmlformats.org/wordprocessingml/2006/main" xmlns:w14="http://schemas.microsoft.com/office/word/2010/wordml" xmlns:w15="http://schemas.microsoft.com/office/word/2012/wordml" xmlns:w16se="http://schemas.microsoft.com/office/word/2015/wordml/symex" xmlns:wpg="http://schemas.microsoft.com/office/word/2010/wordprocessingGroup" xmlns:wpi="http://schemas.microsoft.com/office/word/2010/wordprocessingInk" xmlns:wne="http://schemas.microsoft.com/office/word/2006/wordml" xmlns:wps="http://schemas.microsoft.com/office/word/2010/wordprocessingShape" mc:Ignorable="w14 w15 w16se wp14">
+<w:endnotes xmlns:wpc="http://schemas.microsoft.com/office/word/2010/wordprocessingCanvas" xmlns:cx="http://schemas.microsoft.com/office/drawing/2014/chartex" xmlns:cx1="http://schemas.microsoft.com/office/drawing/2015/9/8/chartex" xmlns:cx2="http://schemas.microsoft.com/office/drawing/2015/10/21/chartex" xmlns:cx3="http://schemas.microsoft.com/office/drawing/2016/5/9/chartex" xmlns:cx4="http://schemas.microsoft.com/office/drawing/2016/5/10/chartex" xmlns:cx5="http://schemas.microsoft.com/office/drawing/2016/5/11/chartex" xmlns:cx6="http://schemas.microsoft.com/office/drawing/2016/5/12/chartex" xmlns:cx7="http://schemas.microsoft.com/office/drawing/2016/5/13/chartex" xmlns:cx8="http://schemas.microsoft.com/office/drawing/2016/5/14/chartex" xmlns:mc="http://schemas.openxmlformats.org/markup-compatibility/2006" xmlns:aink="http://schemas.microsoft.com/office/drawing/2016/ink" xmlns:am3d="http://schemas.microsoft.com/office/drawing/2017/model3d" xmlns:o="urn:schemas-microsoft-com:office:office" xmlns:r="http://schemas.openxmlformats.org/officeDocument/2006/relationships" xmlns:m="http://schemas.openxmlformats.org/officeDocument/2006/math" xmlns:v="urn:schemas-microsoft-com:vml" xmlns:wp14="http://schemas.microsoft.com/office/word/2010/wordprocessingDrawing" xmlns:wp="http://schemas.openxmlformats.org/drawingml/2006/wordprocessingDrawing" xmlns:w10="urn:schemas-microsoft-com:office:word" xmlns:w="http://schemas.openxmlformats.org/wordprocessingml/2006/main" xmlns:w14="http://schemas.microsoft.com/office/word/2010/wordml" xmlns:w15="http://schemas.microsoft.com/office/word/2012/wordml" xmlns:w16cex="http://schemas.microsoft.com/office/word/2018/wordml/cex" xmlns:w16cid="http://schemas.microsoft.com/office/word/2016/wordml/cid" xmlns:w16="http://schemas.microsoft.com/office/word/2018/wordml" xmlns:w16sdtdh="http://schemas.microsoft.com/office/word/2020/wordml/sdtdatahash" xmlns:w16se="http://schemas.microsoft.com/office/word/2015/wordml/symex" xmlns:wpg="http://schemas.microsoft.com/office/word/2010/wordprocessingGroup" xmlns:wpi="http://schemas.microsoft.com/office/word/2010/wordprocessingInk" xmlns:wne="http://schemas.microsoft.com/office/word/2006/wordml" xmlns:wps="http://schemas.microsoft.com/office/word/2010/wordprocessingShape" mc:Ignorable="w14 w15 w16se w16cid w16 w16cex w16sdtdh wp14">
   <w:endnote w:type="separator" w:id="-1">
     <w:p>
       <w:pPr>
@@ -14883,7 +13580,7 @@
 </file>
 
 <file path=word/footer1.xml><?xml version="1.0" encoding="utf-8"?>
-<w:ftr xmlns:wpc="http://schemas.microsoft.com/office/word/2010/wordprocessingCanvas" xmlns:cx="http://schemas.microsoft.com/office/drawing/2014/chartex" xmlns:cx1="http://schemas.microsoft.com/office/drawing/2015/9/8/chartex" xmlns:mc="http://schemas.openxmlformats.org/markup-compatibility/2006" xmlns:o="urn:schemas-microsoft-com:office:office" xmlns:r="http://schemas.openxmlformats.org/officeDocument/2006/relationships" xmlns:m="http://schemas.openxmlformats.org/officeDocument/2006/math" xmlns:v="urn:schemas-microsoft-com:vml" xmlns:wp14="http://schemas.microsoft.com/office/word/2010/wordprocessingDrawing" xmlns:wp="http://schemas.openxmlformats.org/drawingml/2006/wordprocessingDrawing" xmlns:w10="urn:schemas-microsoft-com:office:word" xmlns:w="http://schemas.openxmlformats.org/wordprocessingml/2006/main" xmlns:w14="http://schemas.microsoft.com/office/word/2010/wordml" xmlns:w15="http://schemas.microsoft.com/office/word/2012/wordml" xmlns:w16se="http://schemas.microsoft.com/office/word/2015/wordml/symex" xmlns:wpg="http://schemas.microsoft.com/office/word/2010/wordprocessingGroup" xmlns:wpi="http://schemas.microsoft.com/office/word/2010/wordprocessingInk" xmlns:wne="http://schemas.microsoft.com/office/word/2006/wordml" xmlns:wps="http://schemas.microsoft.com/office/word/2010/wordprocessingShape" mc:Ignorable="w14 w15 w16se wp14">
+<w:ftr xmlns:wpc="http://schemas.microsoft.com/office/word/2010/wordprocessingCanvas" xmlns:cx="http://schemas.microsoft.com/office/drawing/2014/chartex" xmlns:cx1="http://schemas.microsoft.com/office/drawing/2015/9/8/chartex" xmlns:cx2="http://schemas.microsoft.com/office/drawing/2015/10/21/chartex" xmlns:cx3="http://schemas.microsoft.com/office/drawing/2016/5/9/chartex" xmlns:cx4="http://schemas.microsoft.com/office/drawing/2016/5/10/chartex" xmlns:cx5="http://schemas.microsoft.com/office/drawing/2016/5/11/chartex" xmlns:cx6="http://schemas.microsoft.com/office/drawing/2016/5/12/chartex" xmlns:cx7="http://schemas.microsoft.com/office/drawing/2016/5/13/chartex" xmlns:cx8="http://schemas.microsoft.com/office/drawing/2016/5/14/chartex" xmlns:mc="http://schemas.openxmlformats.org/markup-compatibility/2006" xmlns:aink="http://schemas.microsoft.com/office/drawing/2016/ink" xmlns:am3d="http://schemas.microsoft.com/office/drawing/2017/model3d" xmlns:o="urn:schemas-microsoft-com:office:office" xmlns:r="http://schemas.openxmlformats.org/officeDocument/2006/relationships" xmlns:m="http://schemas.openxmlformats.org/officeDocument/2006/math" xmlns:v="urn:schemas-microsoft-com:vml" xmlns:wp14="http://schemas.microsoft.com/office/word/2010/wordprocessingDrawing" xmlns:wp="http://schemas.openxmlformats.org/drawingml/2006/wordprocessingDrawing" xmlns:w10="urn:schemas-microsoft-com:office:word" xmlns:w="http://schemas.openxmlformats.org/wordprocessingml/2006/main" xmlns:w14="http://schemas.microsoft.com/office/word/2010/wordml" xmlns:w15="http://schemas.microsoft.com/office/word/2012/wordml" xmlns:w16cex="http://schemas.microsoft.com/office/word/2018/wordml/cex" xmlns:w16cid="http://schemas.microsoft.com/office/word/2016/wordml/cid" xmlns:w16="http://schemas.microsoft.com/office/word/2018/wordml" xmlns:w16sdtdh="http://schemas.microsoft.com/office/word/2020/wordml/sdtdatahash" xmlns:w16se="http://schemas.microsoft.com/office/word/2015/wordml/symex" xmlns:wpg="http://schemas.microsoft.com/office/word/2010/wordprocessingGroup" xmlns:wpi="http://schemas.microsoft.com/office/word/2010/wordprocessingInk" xmlns:wne="http://schemas.microsoft.com/office/word/2006/wordml" xmlns:wps="http://schemas.microsoft.com/office/word/2010/wordprocessingShape" mc:Ignorable="w14 w15 w16se w16cid w16 w16cex w16sdtdh wp14">
   <w:p>
     <w:pPr>
       <w:pBdr>
@@ -15056,7 +13753,7 @@
 </file>
 
 <file path=word/footer2.xml><?xml version="1.0" encoding="utf-8"?>
-<w:ftr xmlns:wpc="http://schemas.microsoft.com/office/word/2010/wordprocessingCanvas" xmlns:cx="http://schemas.microsoft.com/office/drawing/2014/chartex" xmlns:cx1="http://schemas.microsoft.com/office/drawing/2015/9/8/chartex" xmlns:mc="http://schemas.openxmlformats.org/markup-compatibility/2006" xmlns:o="urn:schemas-microsoft-com:office:office" xmlns:r="http://schemas.openxmlformats.org/officeDocument/2006/relationships" xmlns:m="http://schemas.openxmlformats.org/officeDocument/2006/math" xmlns:v="urn:schemas-microsoft-com:vml" xmlns:wp14="http://schemas.microsoft.com/office/word/2010/wordprocessingDrawing" xmlns:wp="http://schemas.openxmlformats.org/drawingml/2006/wordprocessingDrawing" xmlns:w10="urn:schemas-microsoft-com:office:word" xmlns:w="http://schemas.openxmlformats.org/wordprocessingml/2006/main" xmlns:w14="http://schemas.microsoft.com/office/word/2010/wordml" xmlns:w15="http://schemas.microsoft.com/office/word/2012/wordml" xmlns:w16se="http://schemas.microsoft.com/office/word/2015/wordml/symex" xmlns:wpg="http://schemas.microsoft.com/office/word/2010/wordprocessingGroup" xmlns:wpi="http://schemas.microsoft.com/office/word/2010/wordprocessingInk" xmlns:wne="http://schemas.microsoft.com/office/word/2006/wordml" xmlns:wps="http://schemas.microsoft.com/office/word/2010/wordprocessingShape" mc:Ignorable="w14 w15 w16se wp14">
+<w:ftr xmlns:wpc="http://schemas.microsoft.com/office/word/2010/wordprocessingCanvas" xmlns:cx="http://schemas.microsoft.com/office/drawing/2014/chartex" xmlns:cx1="http://schemas.microsoft.com/office/drawing/2015/9/8/chartex" xmlns:cx2="http://schemas.microsoft.com/office/drawing/2015/10/21/chartex" xmlns:cx3="http://schemas.microsoft.com/office/drawing/2016/5/9/chartex" xmlns:cx4="http://schemas.microsoft.com/office/drawing/2016/5/10/chartex" xmlns:cx5="http://schemas.microsoft.com/office/drawing/2016/5/11/chartex" xmlns:cx6="http://schemas.microsoft.com/office/drawing/2016/5/12/chartex" xmlns:cx7="http://schemas.microsoft.com/office/drawing/2016/5/13/chartex" xmlns:cx8="http://schemas.microsoft.com/office/drawing/2016/5/14/chartex" xmlns:mc="http://schemas.openxmlformats.org/markup-compatibility/2006" xmlns:aink="http://schemas.microsoft.com/office/drawing/2016/ink" xmlns:am3d="http://schemas.microsoft.com/office/drawing/2017/model3d" xmlns:o="urn:schemas-microsoft-com:office:office" xmlns:r="http://schemas.openxmlformats.org/officeDocument/2006/relationships" xmlns:m="http://schemas.openxmlformats.org/officeDocument/2006/math" xmlns:v="urn:schemas-microsoft-com:vml" xmlns:wp14="http://schemas.microsoft.com/office/word/2010/wordprocessingDrawing" xmlns:wp="http://schemas.openxmlformats.org/drawingml/2006/wordprocessingDrawing" xmlns:w10="urn:schemas-microsoft-com:office:word" xmlns:w="http://schemas.openxmlformats.org/wordprocessingml/2006/main" xmlns:w14="http://schemas.microsoft.com/office/word/2010/wordml" xmlns:w15="http://schemas.microsoft.com/office/word/2012/wordml" xmlns:w16cex="http://schemas.microsoft.com/office/word/2018/wordml/cex" xmlns:w16cid="http://schemas.microsoft.com/office/word/2016/wordml/cid" xmlns:w16="http://schemas.microsoft.com/office/word/2018/wordml" xmlns:w16sdtdh="http://schemas.microsoft.com/office/word/2020/wordml/sdtdatahash" xmlns:w16se="http://schemas.microsoft.com/office/word/2015/wordml/symex" xmlns:wpg="http://schemas.microsoft.com/office/word/2010/wordprocessingGroup" xmlns:wpi="http://schemas.microsoft.com/office/word/2010/wordprocessingInk" xmlns:wne="http://schemas.microsoft.com/office/word/2006/wordml" xmlns:wps="http://schemas.microsoft.com/office/word/2010/wordprocessingShape" mc:Ignorable="w14 w15 w16se w16cid w16 w16cex w16sdtdh wp14">
   <w:p>
     <w:pPr>
       <w:pBdr>
@@ -15259,7 +13956,7 @@
 </file>
 
 <file path=word/footnotes.xml><?xml version="1.0" encoding="utf-8"?>
-<w:footnotes xmlns:wpc="http://schemas.microsoft.com/office/word/2010/wordprocessingCanvas" xmlns:cx="http://schemas.microsoft.com/office/drawing/2014/chartex" xmlns:cx1="http://schemas.microsoft.com/office/drawing/2015/9/8/chartex" xmlns:mc="http://schemas.openxmlformats.org/markup-compatibility/2006" xmlns:o="urn:schemas-microsoft-com:office:office" xmlns:r="http://schemas.openxmlformats.org/officeDocument/2006/relationships" xmlns:m="http://schemas.openxmlformats.org/officeDocument/2006/math" xmlns:v="urn:schemas-microsoft-com:vml" xmlns:wp14="http://schemas.microsoft.com/office/word/2010/wordprocessingDrawing" xmlns:wp="http://schemas.openxmlformats.org/drawingml/2006/wordprocessingDrawing" xmlns:w10="urn:schemas-microsoft-com:office:word" xmlns:w="http://schemas.openxmlformats.org/wordprocessingml/2006/main" xmlns:w14="http://schemas.microsoft.com/office/word/2010/wordml" xmlns:w15="http://schemas.microsoft.com/office/word/2012/wordml" xmlns:w16se="http://schemas.microsoft.com/office/word/2015/wordml/symex" xmlns:wpg="http://schemas.microsoft.com/office/word/2010/wordprocessingGroup" xmlns:wpi="http://schemas.microsoft.com/office/word/2010/wordprocessingInk" xmlns:wne="http://schemas.microsoft.com/office/word/2006/wordml" xmlns:wps="http://schemas.microsoft.com/office/word/2010/wordprocessingShape" mc:Ignorable="w14 w15 w16se wp14">
+<w:footnotes xmlns:wpc="http://schemas.microsoft.com/office/word/2010/wordprocessingCanvas" xmlns:cx="http://schemas.microsoft.com/office/drawing/2014/chartex" xmlns:cx1="http://schemas.microsoft.com/office/drawing/2015/9/8/chartex" xmlns:cx2="http://schemas.microsoft.com/office/drawing/2015/10/21/chartex" xmlns:cx3="http://schemas.microsoft.com/office/drawing/2016/5/9/chartex" xmlns:cx4="http://schemas.microsoft.com/office/drawing/2016/5/10/chartex" xmlns:cx5="http://schemas.microsoft.com/office/drawing/2016/5/11/chartex" xmlns:cx6="http://schemas.microsoft.com/office/drawing/2016/5/12/chartex" xmlns:cx7="http://schemas.microsoft.com/office/drawing/2016/5/13/chartex" xmlns:cx8="http://schemas.microsoft.com/office/drawing/2016/5/14/chartex" xmlns:mc="http://schemas.openxmlformats.org/markup-compatibility/2006" xmlns:aink="http://schemas.microsoft.com/office/drawing/2016/ink" xmlns:am3d="http://schemas.microsoft.com/office/drawing/2017/model3d" xmlns:o="urn:schemas-microsoft-com:office:office" xmlns:r="http://schemas.openxmlformats.org/officeDocument/2006/relationships" xmlns:m="http://schemas.openxmlformats.org/officeDocument/2006/math" xmlns:v="urn:schemas-microsoft-com:vml" xmlns:wp14="http://schemas.microsoft.com/office/word/2010/wordprocessingDrawing" xmlns:wp="http://schemas.openxmlformats.org/drawingml/2006/wordprocessingDrawing" xmlns:w10="urn:schemas-microsoft-com:office:word" xmlns:w="http://schemas.openxmlformats.org/wordprocessingml/2006/main" xmlns:w14="http://schemas.microsoft.com/office/word/2010/wordml" xmlns:w15="http://schemas.microsoft.com/office/word/2012/wordml" xmlns:w16cex="http://schemas.microsoft.com/office/word/2018/wordml/cex" xmlns:w16cid="http://schemas.microsoft.com/office/word/2016/wordml/cid" xmlns:w16="http://schemas.microsoft.com/office/word/2018/wordml" xmlns:w16sdtdh="http://schemas.microsoft.com/office/word/2020/wordml/sdtdatahash" xmlns:w16se="http://schemas.microsoft.com/office/word/2015/wordml/symex" xmlns:wpg="http://schemas.microsoft.com/office/word/2010/wordprocessingGroup" xmlns:wpi="http://schemas.microsoft.com/office/word/2010/wordprocessingInk" xmlns:wne="http://schemas.microsoft.com/office/word/2006/wordml" xmlns:wps="http://schemas.microsoft.com/office/word/2010/wordprocessingShape" mc:Ignorable="w14 w15 w16se w16cid w16 w16cex w16sdtdh wp14">
   <w:footnote w:type="separator" w:id="-1">
     <w:p>
       <w:pPr>
@@ -15284,7 +13981,7 @@
 </file>
 
 <file path=word/header1.xml><?xml version="1.0" encoding="utf-8"?>
-<w:hdr xmlns:wpc="http://schemas.microsoft.com/office/word/2010/wordprocessingCanvas" xmlns:cx="http://schemas.microsoft.com/office/drawing/2014/chartex" xmlns:cx1="http://schemas.microsoft.com/office/drawing/2015/9/8/chartex" xmlns:mc="http://schemas.openxmlformats.org/markup-compatibility/2006" xmlns:o="urn:schemas-microsoft-com:office:office" xmlns:r="http://schemas.openxmlformats.org/officeDocument/2006/relationships" xmlns:m="http://schemas.openxmlformats.org/officeDocument/2006/math" xmlns:v="urn:schemas-microsoft-com:vml" xmlns:wp14="http://schemas.microsoft.com/office/word/2010/wordprocessingDrawing" xmlns:wp="http://schemas.openxmlformats.org/drawingml/2006/wordprocessingDrawing" xmlns:w10="urn:schemas-microsoft-com:office:word" xmlns:w="http://schemas.openxmlformats.org/wordprocessingml/2006/main" xmlns:w14="http://schemas.microsoft.com/office/word/2010/wordml" xmlns:w15="http://schemas.microsoft.com/office/word/2012/wordml" xmlns:w16se="http://schemas.microsoft.com/office/word/2015/wordml/symex" xmlns:wpg="http://schemas.microsoft.com/office/word/2010/wordprocessingGroup" xmlns:wpi="http://schemas.microsoft.com/office/word/2010/wordprocessingInk" xmlns:wne="http://schemas.microsoft.com/office/word/2006/wordml" xmlns:wps="http://schemas.microsoft.com/office/word/2010/wordprocessingShape" mc:Ignorable="w14 w15 w16se wp14">
+<w:hdr xmlns:wpc="http://schemas.microsoft.com/office/word/2010/wordprocessingCanvas" xmlns:cx="http://schemas.microsoft.com/office/drawing/2014/chartex" xmlns:cx1="http://schemas.microsoft.com/office/drawing/2015/9/8/chartex" xmlns:cx2="http://schemas.microsoft.com/office/drawing/2015/10/21/chartex" xmlns:cx3="http://schemas.microsoft.com/office/drawing/2016/5/9/chartex" xmlns:cx4="http://schemas.microsoft.com/office/drawing/2016/5/10/chartex" xmlns:cx5="http://schemas.microsoft.com/office/drawing/2016/5/11/chartex" xmlns:cx6="http://schemas.microsoft.com/office/drawing/2016/5/12/chartex" xmlns:cx7="http://schemas.microsoft.com/office/drawing/2016/5/13/chartex" xmlns:cx8="http://schemas.microsoft.com/office/drawing/2016/5/14/chartex" xmlns:mc="http://schemas.openxmlformats.org/markup-compatibility/2006" xmlns:aink="http://schemas.microsoft.com/office/drawing/2016/ink" xmlns:am3d="http://schemas.microsoft.com/office/drawing/2017/model3d" xmlns:o="urn:schemas-microsoft-com:office:office" xmlns:r="http://schemas.openxmlformats.org/officeDocument/2006/relationships" xmlns:m="http://schemas.openxmlformats.org/officeDocument/2006/math" xmlns:v="urn:schemas-microsoft-com:vml" xmlns:wp14="http://schemas.microsoft.com/office/word/2010/wordprocessingDrawing" xmlns:wp="http://schemas.openxmlformats.org/drawingml/2006/wordprocessingDrawing" xmlns:w10="urn:schemas-microsoft-com:office:word" xmlns:w="http://schemas.openxmlformats.org/wordprocessingml/2006/main" xmlns:w14="http://schemas.microsoft.com/office/word/2010/wordml" xmlns:w15="http://schemas.microsoft.com/office/word/2012/wordml" xmlns:w16cex="http://schemas.microsoft.com/office/word/2018/wordml/cex" xmlns:w16cid="http://schemas.microsoft.com/office/word/2016/wordml/cid" xmlns:w16="http://schemas.microsoft.com/office/word/2018/wordml" xmlns:w16sdtdh="http://schemas.microsoft.com/office/word/2020/wordml/sdtdatahash" xmlns:w16se="http://schemas.microsoft.com/office/word/2015/wordml/symex" xmlns:wpg="http://schemas.microsoft.com/office/word/2010/wordprocessingGroup" xmlns:wpi="http://schemas.microsoft.com/office/word/2010/wordprocessingInk" xmlns:wne="http://schemas.microsoft.com/office/word/2006/wordml" xmlns:wps="http://schemas.microsoft.com/office/word/2010/wordprocessingShape" mc:Ignorable="w14 w15 w16se w16cid w16 w16cex w16sdtdh wp14">
   <w:p>
     <w:pPr>
       <w:pStyle w:val="Header"/>
@@ -15297,7 +13994,7 @@
 </file>
 
 <file path=word/header2.xml><?xml version="1.0" encoding="utf-8"?>
-<w:hdr xmlns:wpc="http://schemas.microsoft.com/office/word/2010/wordprocessingCanvas" xmlns:cx="http://schemas.microsoft.com/office/drawing/2014/chartex" xmlns:cx1="http://schemas.microsoft.com/office/drawing/2015/9/8/chartex" xmlns:mc="http://schemas.openxmlformats.org/markup-compatibility/2006" xmlns:o="urn:schemas-microsoft-com:office:office" xmlns:r="http://schemas.openxmlformats.org/officeDocument/2006/relationships" xmlns:m="http://schemas.openxmlformats.org/officeDocument/2006/math" xmlns:v="urn:schemas-microsoft-com:vml" xmlns:wp14="http://schemas.microsoft.com/office/word/2010/wordprocessingDrawing" xmlns:wp="http://schemas.openxmlformats.org/drawingml/2006/wordprocessingDrawing" xmlns:w10="urn:schemas-microsoft-com:office:word" xmlns:w="http://schemas.openxmlformats.org/wordprocessingml/2006/main" xmlns:w14="http://schemas.microsoft.com/office/word/2010/wordml" xmlns:w15="http://schemas.microsoft.com/office/word/2012/wordml" xmlns:w16se="http://schemas.microsoft.com/office/word/2015/wordml/symex" xmlns:wpg="http://schemas.microsoft.com/office/word/2010/wordprocessingGroup" xmlns:wpi="http://schemas.microsoft.com/office/word/2010/wordprocessingInk" xmlns:wne="http://schemas.microsoft.com/office/word/2006/wordml" xmlns:wps="http://schemas.microsoft.com/office/word/2010/wordprocessingShape" mc:Ignorable="w14 w15 w16se wp14">
+<w:hdr xmlns:wpc="http://schemas.microsoft.com/office/word/2010/wordprocessingCanvas" xmlns:cx="http://schemas.microsoft.com/office/drawing/2014/chartex" xmlns:cx1="http://schemas.microsoft.com/office/drawing/2015/9/8/chartex" xmlns:cx2="http://schemas.microsoft.com/office/drawing/2015/10/21/chartex" xmlns:cx3="http://schemas.microsoft.com/office/drawing/2016/5/9/chartex" xmlns:cx4="http://schemas.microsoft.com/office/drawing/2016/5/10/chartex" xmlns:cx5="http://schemas.microsoft.com/office/drawing/2016/5/11/chartex" xmlns:cx6="http://schemas.microsoft.com/office/drawing/2016/5/12/chartex" xmlns:cx7="http://schemas.microsoft.com/office/drawing/2016/5/13/chartex" xmlns:cx8="http://schemas.microsoft.com/office/drawing/2016/5/14/chartex" xmlns:mc="http://schemas.openxmlformats.org/markup-compatibility/2006" xmlns:aink="http://schemas.microsoft.com/office/drawing/2016/ink" xmlns:am3d="http://schemas.microsoft.com/office/drawing/2017/model3d" xmlns:o="urn:schemas-microsoft-com:office:office" xmlns:r="http://schemas.openxmlformats.org/officeDocument/2006/relationships" xmlns:m="http://schemas.openxmlformats.org/officeDocument/2006/math" xmlns:v="urn:schemas-microsoft-com:vml" xmlns:wp14="http://schemas.microsoft.com/office/word/2010/wordprocessingDrawing" xmlns:wp="http://schemas.openxmlformats.org/drawingml/2006/wordprocessingDrawing" xmlns:w10="urn:schemas-microsoft-com:office:word" xmlns:w="http://schemas.openxmlformats.org/wordprocessingml/2006/main" xmlns:w14="http://schemas.microsoft.com/office/word/2010/wordml" xmlns:w15="http://schemas.microsoft.com/office/word/2012/wordml" xmlns:w16cex="http://schemas.microsoft.com/office/word/2018/wordml/cex" xmlns:w16cid="http://schemas.microsoft.com/office/word/2016/wordml/cid" xmlns:w16="http://schemas.microsoft.com/office/word/2018/wordml" xmlns:w16sdtdh="http://schemas.microsoft.com/office/word/2020/wordml/sdtdatahash" xmlns:w16se="http://schemas.microsoft.com/office/word/2015/wordml/symex" xmlns:wpg="http://schemas.microsoft.com/office/word/2010/wordprocessingGroup" xmlns:wpi="http://schemas.microsoft.com/office/word/2010/wordprocessingInk" xmlns:wne="http://schemas.microsoft.com/office/word/2006/wordml" xmlns:wps="http://schemas.microsoft.com/office/word/2010/wordprocessingShape" mc:Ignorable="w14 w15 w16se w16cid w16 w16cex w16sdtdh wp14">
   <w:p>
     <w:pPr>
       <w:pStyle w:val="Header"/>
@@ -15310,7 +14007,7 @@
 </file>
 
 <file path=word/styles.xml><?xml version="1.0" encoding="utf-8"?>
-<w:styles xmlns:mc="http://schemas.openxmlformats.org/markup-compatibility/2006" xmlns:r="http://schemas.openxmlformats.org/officeDocument/2006/relationships" xmlns:w="http://schemas.openxmlformats.org/wordprocessingml/2006/main" xmlns:w14="http://schemas.microsoft.com/office/word/2010/wordml" xmlns:w15="http://schemas.microsoft.com/office/word/2012/wordml" xmlns:w16se="http://schemas.microsoft.com/office/word/2015/wordml/symex" mc:Ignorable="w14 w15 w16se">
+<w:styles xmlns:mc="http://schemas.openxmlformats.org/markup-compatibility/2006" xmlns:r="http://schemas.openxmlformats.org/officeDocument/2006/relationships" xmlns:w="http://schemas.openxmlformats.org/wordprocessingml/2006/main" xmlns:w14="http://schemas.microsoft.com/office/word/2010/wordml" xmlns:w15="http://schemas.microsoft.com/office/word/2012/wordml" xmlns:w16cex="http://schemas.microsoft.com/office/word/2018/wordml/cex" xmlns:w16cid="http://schemas.microsoft.com/office/word/2016/wordml/cid" xmlns:w16="http://schemas.microsoft.com/office/word/2018/wordml" xmlns:w16sdtdh="http://schemas.microsoft.com/office/word/2020/wordml/sdtdatahash" xmlns:w16se="http://schemas.microsoft.com/office/word/2015/wordml/symex" mc:Ignorable="w14 w15 w16se w16cid w16 w16cex w16sdtdh">
   <w:docDefaults>
     <w:rPrDefault>
       <w:rPr>
@@ -15320,7 +14017,7 @@
     </w:rPrDefault>
     <w:pPrDefault/>
   </w:docDefaults>
-  <w:latentStyles w:defLockedState="0" w:defUIPriority="99" w:defSemiHidden="0" w:defUnhideWhenUsed="0" w:defQFormat="0" w:count="371">
+  <w:latentStyles w:defLockedState="0" w:defUIPriority="99" w:defSemiHidden="0" w:defUnhideWhenUsed="0" w:defQFormat="0" w:count="376">
     <w:lsdException w:name="Normal" w:uiPriority="0" w:qFormat="1"/>
     <w:lsdException w:name="heading 1" w:uiPriority="9" w:qFormat="1"/>
     <w:lsdException w:name="heading 2" w:semiHidden="1" w:uiPriority="9" w:unhideWhenUsed="1" w:qFormat="1"/>
@@ -15426,7 +14123,6 @@
     <w:lsdException w:name="HTML Sample" w:semiHidden="1" w:unhideWhenUsed="1"/>
     <w:lsdException w:name="HTML Typewriter" w:semiHidden="1" w:unhideWhenUsed="1"/>
     <w:lsdException w:name="HTML Variable" w:semiHidden="1" w:unhideWhenUsed="1"/>
-    <w:lsdException w:name="Normal Table" w:semiHidden="1" w:unhideWhenUsed="1"/>
     <w:lsdException w:name="annotation subject" w:semiHidden="1" w:unhideWhenUsed="1"/>
     <w:lsdException w:name="No List" w:semiHidden="1" w:unhideWhenUsed="1"/>
     <w:lsdException w:name="Outline List 1" w:semiHidden="1" w:unhideWhenUsed="1"/>
@@ -15469,11 +14165,8 @@
     <w:lsdException w:name="Table Contemporary" w:semiHidden="1" w:unhideWhenUsed="1"/>
     <w:lsdException w:name="Table Elegant" w:semiHidden="1" w:unhideWhenUsed="1"/>
     <w:lsdException w:name="Table Professional" w:semiHidden="1" w:unhideWhenUsed="1"/>
-    <w:lsdException w:name="Table Subtle 1" w:semiHidden="1" w:unhideWhenUsed="1"/>
     <w:lsdException w:name="Table Subtle 2" w:semiHidden="1" w:unhideWhenUsed="1"/>
     <w:lsdException w:name="Table Web 1" w:semiHidden="1" w:unhideWhenUsed="1"/>
-    <w:lsdException w:name="Table Web 2" w:semiHidden="1" w:unhideWhenUsed="1"/>
-    <w:lsdException w:name="Table Web 3" w:semiHidden="1" w:unhideWhenUsed="1"/>
     <w:lsdException w:name="Balloon Text" w:semiHidden="1" w:unhideWhenUsed="1"/>
     <w:lsdException w:name="Table Grid" w:uiPriority="59"/>
     <w:lsdException w:name="Table Theme" w:semiHidden="1" w:unhideWhenUsed="1"/>
@@ -15692,6 +14385,11 @@
     <w:lsdException w:name="List Table 5 Dark Accent 6" w:uiPriority="50"/>
     <w:lsdException w:name="List Table 6 Colorful Accent 6" w:uiPriority="51"/>
     <w:lsdException w:name="List Table 7 Colorful Accent 6" w:uiPriority="52"/>
+    <w:lsdException w:name="Mention" w:semiHidden="1" w:unhideWhenUsed="1"/>
+    <w:lsdException w:name="Smart Hyperlink" w:semiHidden="1" w:unhideWhenUsed="1"/>
+    <w:lsdException w:name="Hashtag" w:semiHidden="1" w:unhideWhenUsed="1"/>
+    <w:lsdException w:name="Unresolved Mention" w:semiHidden="1" w:unhideWhenUsed="1"/>
+    <w:lsdException w:name="Smart Link" w:semiHidden="1" w:unhideWhenUsed="1"/>
   </w:latentStyles>
   <w:style w:type="paragraph" w:default="1" w:styleId="Normal">
     <w:name w:val="Normal"/>

</xml_diff>

<commit_message>
nmv 01 12 2022
</commit_message>
<xml_diff>
--- a/TS-Padam/TS-4.2/TS 4.2 Sanskrit Pada Paatam Corrections.docx
+++ b/TS-Padam/TS-4.2/TS 4.2 Sanskrit Pada Paatam Corrections.docx
@@ -222,35 +222,39 @@
               <w:rPr>
                 <w:rFonts w:cs="Latha"/>
                 <w:b/>
-                <w:sz w:val="28"/>
-                <w:szCs w:val="28"/>
-                <w:lang w:bidi="ta-IN"/>
-              </w:rPr>
-            </w:pPr>
-            <w:r>
-              <w:rPr>
-                <w:rFonts w:cs="Latha"/>
-                <w:b/>
-                <w:sz w:val="28"/>
-                <w:szCs w:val="28"/>
-                <w:lang w:bidi="ta-IN"/>
-              </w:rPr>
-              <w:t>TS 4.2.</w:t>
-            </w:r>
-            <w:r>
-              <w:rPr>
-                <w:rFonts w:cs="Latha"/>
-                <w:b/>
-                <w:sz w:val="28"/>
-                <w:szCs w:val="28"/>
-                <w:lang w:bidi="ta-IN"/>
-              </w:rPr>
-              <w:t>6.3</w:t>
-            </w:r>
-            <w:r>
-              <w:rPr>
-                <w:rFonts w:cs="Latha"/>
-                <w:b/>
+                <w:color w:val="FF0000"/>
+                <w:sz w:val="28"/>
+                <w:szCs w:val="28"/>
+                <w:lang w:bidi="ta-IN"/>
+              </w:rPr>
+            </w:pPr>
+            <w:r>
+              <w:rPr>
+                <w:rFonts w:cs="Latha"/>
+                <w:b/>
+                <w:color w:val="FF0000"/>
+                <w:sz w:val="28"/>
+                <w:szCs w:val="28"/>
+                <w:lang w:bidi="ta-IN"/>
+              </w:rPr>
+              <w:t>TS 4.2.6.</w:t>
+            </w:r>
+            <w:r>
+              <w:rPr>
+                <w:rFonts w:cs="Latha"/>
+                <w:b/>
+                <w:color w:val="FF0000"/>
+                <w:sz w:val="28"/>
+                <w:szCs w:val="28"/>
+                <w:lang w:bidi="ta-IN"/>
+              </w:rPr>
+              <w:t>2</w:t>
+            </w:r>
+            <w:r>
+              <w:rPr>
+                <w:rFonts w:cs="Latha"/>
+                <w:b/>
+                <w:color w:val="FF0000"/>
                 <w:sz w:val="28"/>
                 <w:szCs w:val="28"/>
                 <w:lang w:bidi="ta-IN"/>
@@ -264,71 +268,57 @@
               <w:rPr>
                 <w:rFonts w:cs="Latha"/>
                 <w:b/>
-                <w:sz w:val="28"/>
-                <w:szCs w:val="28"/>
-                <w:lang w:bidi="ta-IN"/>
-              </w:rPr>
-            </w:pPr>
-            <w:r>
-              <w:rPr>
-                <w:rFonts w:cs="Latha"/>
-                <w:b/>
-                <w:sz w:val="28"/>
-                <w:szCs w:val="28"/>
-                <w:lang w:bidi="ta-IN"/>
-              </w:rPr>
-              <w:t>Statement</w:t>
-            </w:r>
-            <w:r>
-              <w:rPr>
-                <w:rFonts w:cs="Latha"/>
-                <w:b/>
-                <w:sz w:val="28"/>
-                <w:szCs w:val="28"/>
-                <w:lang w:bidi="ta-IN"/>
-              </w:rPr>
-              <w:t xml:space="preserve"> No: - 7</w:t>
-            </w:r>
-          </w:p>
-          <w:p>
-            <w:pPr>
-              <w:spacing w:before="0" w:line="240" w:lineRule="auto"/>
-              <w:rPr>
-                <w:rFonts w:cs="Latha"/>
-                <w:sz w:val="28"/>
-                <w:szCs w:val="28"/>
-                <w:lang w:bidi="ta-IN"/>
-              </w:rPr>
-            </w:pPr>
-            <w:r>
-              <w:rPr>
-                <w:rFonts w:cs="Latha"/>
-                <w:b/>
-                <w:sz w:val="28"/>
-                <w:szCs w:val="28"/>
-                <w:lang w:bidi="ta-IN"/>
-              </w:rPr>
-              <w:t xml:space="preserve">Panchaati No. - </w:t>
-            </w:r>
-            <w:r>
-              <w:rPr>
-                <w:rFonts w:cs="Latha"/>
-                <w:b/>
-                <w:sz w:val="28"/>
-                <w:szCs w:val="28"/>
-                <w:lang w:bidi="ta-IN"/>
-              </w:rPr>
-              <w:t>2</w:t>
-            </w:r>
-            <w:r>
-              <w:rPr>
-                <w:rFonts w:cs="Latha"/>
-                <w:b/>
-                <w:sz w:val="28"/>
-                <w:szCs w:val="28"/>
-                <w:lang w:bidi="ta-IN"/>
-              </w:rPr>
-              <w:t>6</w:t>
+                <w:color w:val="FF0000"/>
+                <w:sz w:val="28"/>
+                <w:szCs w:val="28"/>
+                <w:lang w:bidi="ta-IN"/>
+              </w:rPr>
+            </w:pPr>
+            <w:r>
+              <w:rPr>
+                <w:rFonts w:cs="Latha"/>
+                <w:b/>
+                <w:color w:val="FF0000"/>
+                <w:sz w:val="28"/>
+                <w:szCs w:val="28"/>
+                <w:lang w:bidi="ta-IN"/>
+              </w:rPr>
+              <w:t>Statement No: - 7</w:t>
+            </w:r>
+          </w:p>
+          <w:p>
+            <w:pPr>
+              <w:spacing w:before="0" w:line="240" w:lineRule="auto"/>
+              <w:rPr>
+                <w:rFonts w:cs="Latha"/>
+                <w:b/>
+                <w:color w:val="FF0000"/>
+                <w:sz w:val="28"/>
+                <w:szCs w:val="28"/>
+                <w:lang w:bidi="ta-IN"/>
+              </w:rPr>
+            </w:pPr>
+            <w:r>
+              <w:rPr>
+                <w:rFonts w:cs="Latha"/>
+                <w:b/>
+                <w:color w:val="FF0000"/>
+                <w:sz w:val="28"/>
+                <w:szCs w:val="28"/>
+                <w:lang w:bidi="ta-IN"/>
+              </w:rPr>
+              <w:t>Panchaati No. - 2</w:t>
+            </w:r>
+            <w:r>
+              <w:rPr>
+                <w:rFonts w:cs="Latha"/>
+                <w:b/>
+                <w:color w:val="FF0000"/>
+                <w:sz w:val="28"/>
+                <w:szCs w:val="28"/>
+                <w:lang w:bidi="ta-IN"/>
+              </w:rPr>
+              <w:t>5</w:t>
             </w:r>
           </w:p>
         </w:tc>
@@ -351,76 +341,94 @@
               <w:spacing w:before="0" w:line="240" w:lineRule="auto"/>
               <w:ind w:right="6"/>
               <w:rPr>
-                <w:rFonts w:ascii="BRH Malayalam Extra" w:hAnsi="BRH Malayalam Extra" w:cs="BRH Malayalam Extra"/>
-                <w:sz w:val="40"/>
-                <w:szCs w:val="40"/>
-              </w:rPr>
-            </w:pPr>
-            <w:r>
-              <w:rPr>
-                <w:rFonts w:ascii="BRH Devanagari Extra" w:hAnsi="BRH Devanagari Extra" w:cs="BRH Devanagari Extra"/>
-                <w:sz w:val="40"/>
-                <w:szCs w:val="40"/>
-              </w:rPr>
-              <w:t>AÌiÉ</w:t>
-            </w:r>
-            <w:r>
-              <w:rPr>
-                <w:rFonts w:ascii="BRH Malayalam Extra" w:hAnsi="BRH Malayalam Extra" w:cs="BRH Devanagari Extra"/>
-                <w:sz w:val="34"/>
-                <w:szCs w:val="40"/>
-              </w:rPr>
-              <w:t>–</w:t>
-            </w:r>
-            <w:r>
-              <w:rPr>
-                <w:rFonts w:ascii="BRH Devanagari Extra" w:hAnsi="BRH Devanagari Extra" w:cs="BRH Devanagari Extra"/>
-                <w:sz w:val="40"/>
-                <w:szCs w:val="40"/>
-              </w:rPr>
-              <w:t xml:space="preserve"> ÌuÉµÉÉÿÈ mÉËU</w:t>
-            </w:r>
-            <w:r>
-              <w:rPr>
-                <w:rFonts w:ascii="BRH Malayalam Extra" w:hAnsi="BRH Malayalam Extra" w:cs="BRH Devanagari Extra"/>
-                <w:sz w:val="34"/>
+                <w:rFonts w:ascii="BRH Devanagari Extra" w:hAnsi="BRH Devanagari Extra" w:cs="BRH Devanagari Extra"/>
+                <w:sz w:val="40"/>
+                <w:szCs w:val="40"/>
+              </w:rPr>
+            </w:pPr>
+            <w:r>
+              <w:rPr>
+                <w:rFonts w:ascii="BRH Devanagari Extra" w:hAnsi="BRH Devanagari Extra" w:cs="BRH Devanagari Extra"/>
+                <w:sz w:val="40"/>
+                <w:szCs w:val="40"/>
+              </w:rPr>
+              <w:t>EþcrÉiÉå ÍpÉ</w:t>
+            </w:r>
+            <w:r>
+              <w:rPr>
+                <w:rFonts w:ascii="BRH Malayalam Extra" w:hAnsi="BRH Malayalam Extra" w:cs="BRH Devanagari Extra"/>
+                <w:sz w:val="34"/>
+                <w:szCs w:val="40"/>
+              </w:rPr>
+              <w:t>–</w:t>
+            </w:r>
+            <w:r>
+              <w:rPr>
+                <w:rFonts w:ascii="BRH Devanagari Extra" w:hAnsi="BRH Devanagari Extra" w:cs="BRH Devanagari Extra"/>
+                <w:sz w:val="40"/>
+                <w:szCs w:val="40"/>
+              </w:rPr>
+              <w:t>w</w:t>
+            </w:r>
+            <w:r>
+              <w:rPr>
+                <w:rFonts w:ascii="BRH Devanagari Extra" w:hAnsi="BRH Devanagari Extra" w:cs="BRH Devanagari Extra"/>
+                <w:sz w:val="40"/>
                 <w:szCs w:val="40"/>
                 <w:highlight w:val="yellow"/>
               </w:rPr>
-              <w:t>–</w:t>
-            </w:r>
-            <w:r>
-              <w:rPr>
-                <w:rFonts w:ascii="BRH Devanagari Extra" w:hAnsi="BRH Devanagari Extra" w:cs="BRH Devanagari Extra"/>
+              <w:t>É</w:t>
+            </w:r>
+            <w:r>
+              <w:rPr>
+                <w:rFonts w:ascii="BRH Devanagari RN" w:hAnsi="BRH Devanagari RN" w:cs="BRH Devanagari RN"/>
+                <w:color w:val="000000"/>
                 <w:sz w:val="40"/>
                 <w:szCs w:val="40"/>
                 <w:highlight w:val="yellow"/>
               </w:rPr>
-              <w:t>¸É</w:t>
-            </w:r>
-            <w:r>
-              <w:rPr>
-                <w:rFonts w:ascii="BRH Devanagari Extra" w:hAnsi="BRH Devanagari Extra" w:cs="BRH Devanagari Extra"/>
-                <w:sz w:val="40"/>
-                <w:szCs w:val="40"/>
-              </w:rPr>
-              <w:t xml:space="preserve"> xiÉå</w:t>
-            </w:r>
-            <w:r>
-              <w:rPr>
-                <w:rFonts w:ascii="BRH Malayalam Extra" w:hAnsi="BRH Malayalam Extra" w:cs="BRH Devanagari Extra"/>
-                <w:sz w:val="34"/>
-                <w:szCs w:val="40"/>
-              </w:rPr>
-              <w:t>–</w:t>
-            </w:r>
-            <w:r>
-              <w:rPr>
-                <w:rFonts w:ascii="BRH Devanagari Extra" w:hAnsi="BRH Devanagari Extra" w:cs="BRH Devanagari Extra"/>
-                <w:sz w:val="40"/>
-                <w:szCs w:val="40"/>
-              </w:rPr>
-              <w:t>lÉ</w:t>
+              <w:t>Sè</w:t>
+            </w:r>
+            <w:r>
+              <w:rPr>
+                <w:rFonts w:ascii="BRH Devanagari Extra" w:hAnsi="BRH Devanagari Extra" w:cs="BRH Devanagari Extra"/>
+                <w:sz w:val="40"/>
+                <w:szCs w:val="40"/>
+              </w:rPr>
+              <w:t xml:space="preserve"> </w:t>
+            </w:r>
+            <w:r>
+              <w:rPr>
+                <w:rFonts w:ascii="BRH Devanagari Extra" w:hAnsi="BRH Devanagari Extra" w:cs="BRH Devanagari Extra"/>
+                <w:color w:val="000000"/>
+                <w:sz w:val="40"/>
+                <w:szCs w:val="40"/>
+              </w:rPr>
+              <w:t>U</w:t>
+            </w:r>
+            <w:r>
+              <w:rPr>
+                <w:rFonts w:ascii="BRH Devanagari Extra" w:hAnsi="BRH Devanagari Extra" w:cs="BRH Devanagari Extra"/>
+                <w:sz w:val="40"/>
+                <w:szCs w:val="40"/>
+              </w:rPr>
+              <w:t>þ¤ÉÉå</w:t>
+            </w:r>
+            <w:r>
+              <w:rPr>
+                <w:rFonts w:ascii="BRH Malayalam Extra" w:hAnsi="BRH Malayalam Extra" w:cs="BRH Devanagari Extra"/>
+                <w:sz w:val="34"/>
+                <w:szCs w:val="40"/>
+              </w:rPr>
+              <w:t>–</w:t>
+            </w:r>
+            <w:r>
+              <w:rPr>
+                <w:rFonts w:ascii="BRH Devanagari Extra" w:hAnsi="BRH Devanagari Extra" w:cs="BRH Devanagari Extra"/>
+                <w:sz w:val="40"/>
+                <w:szCs w:val="40"/>
+              </w:rPr>
+              <w:t>WûÉ</w:t>
             </w:r>
           </w:p>
         </w:tc>
@@ -436,79 +444,93 @@
           </w:tcPr>
           <w:p>
             <w:pPr>
-              <w:spacing w:before="0" w:line="240" w:lineRule="auto"/>
-              <w:ind w:right="-108"/>
-              <w:rPr>
-                <w:rFonts w:ascii="BRH Malayalam Extra" w:hAnsi="BRH Malayalam Extra" w:cs="BRH Malayalam Extra"/>
-                <w:sz w:val="40"/>
-                <w:szCs w:val="40"/>
-              </w:rPr>
-            </w:pPr>
-            <w:r>
-              <w:rPr>
-                <w:rFonts w:ascii="BRH Devanagari Extra" w:hAnsi="BRH Devanagari Extra" w:cs="BRH Devanagari Extra"/>
-                <w:sz w:val="40"/>
-                <w:szCs w:val="40"/>
-              </w:rPr>
-              <w:t>AÌiÉ</w:t>
-            </w:r>
-            <w:r>
-              <w:rPr>
-                <w:rFonts w:ascii="BRH Malayalam Extra" w:hAnsi="BRH Malayalam Extra" w:cs="BRH Devanagari Extra"/>
-                <w:sz w:val="34"/>
-                <w:szCs w:val="40"/>
-              </w:rPr>
-              <w:t>–</w:t>
-            </w:r>
-            <w:r>
-              <w:rPr>
-                <w:rFonts w:ascii="BRH Devanagari Extra" w:hAnsi="BRH Devanagari Extra" w:cs="BRH Devanagari Extra"/>
-                <w:sz w:val="40"/>
-                <w:szCs w:val="40"/>
-              </w:rPr>
-              <w:t xml:space="preserve"> ÌuÉµÉÉÿÈ mÉËU</w:t>
-            </w:r>
-            <w:r>
-              <w:rPr>
-                <w:rFonts w:ascii="BRH Malayalam Extra" w:hAnsi="BRH Malayalam Extra" w:cs="BRH Devanagari Extra"/>
-                <w:sz w:val="34"/>
+              <w:autoSpaceDE w:val="0"/>
+              <w:autoSpaceDN w:val="0"/>
+              <w:adjustRightInd w:val="0"/>
+              <w:spacing w:before="0" w:line="240" w:lineRule="auto"/>
+              <w:rPr>
+                <w:rFonts w:ascii="BRH Devanagari Extra" w:hAnsi="BRH Devanagari Extra" w:cs="BRH Devanagari Extra"/>
+                <w:sz w:val="40"/>
+                <w:szCs w:val="40"/>
+              </w:rPr>
+            </w:pPr>
+            <w:r>
+              <w:rPr>
+                <w:rFonts w:ascii="BRH Devanagari Extra" w:hAnsi="BRH Devanagari Extra" w:cs="BRH Devanagari Extra"/>
+                <w:sz w:val="40"/>
+                <w:szCs w:val="40"/>
+              </w:rPr>
+              <w:t>EþcrÉiÉå ÍpÉ</w:t>
+            </w:r>
+            <w:r>
+              <w:rPr>
+                <w:rFonts w:ascii="BRH Malayalam Extra" w:hAnsi="BRH Malayalam Extra" w:cs="BRH Devanagari Extra"/>
+                <w:sz w:val="34"/>
+                <w:szCs w:val="40"/>
+              </w:rPr>
+              <w:t>–</w:t>
+            </w:r>
+            <w:r>
+              <w:rPr>
+                <w:rFonts w:ascii="BRH Devanagari Extra" w:hAnsi="BRH Devanagari Extra" w:cs="BRH Devanagari Extra"/>
+                <w:sz w:val="40"/>
+                <w:szCs w:val="40"/>
+              </w:rPr>
+              <w:t>wÉ</w:t>
+            </w:r>
+            <w:r>
+              <w:rPr>
+                <w:rFonts w:ascii="BRH Devanagari" w:hAnsi="BRH Devanagari" w:cs="BRH Devanagari"/>
+                <w:color w:val="000000"/>
+                <w:sz w:val="40"/>
                 <w:szCs w:val="40"/>
                 <w:highlight w:val="green"/>
-              </w:rPr>
-              <w:t>–</w:t>
-            </w:r>
-            <w:r>
-              <w:rPr>
-                <w:rFonts w:ascii="BRH Devanagari Extra" w:hAnsi="BRH Devanagari Extra" w:cs="BRH Devanagari Extra"/>
-                <w:sz w:val="40"/>
-                <w:szCs w:val="40"/>
-                <w:highlight w:val="green"/>
-              </w:rPr>
-              <w:t>¸ÉÈ</w:t>
-            </w:r>
-            <w:r>
-              <w:rPr>
-                <w:rFonts w:ascii="BRH Devanagari Extra" w:hAnsi="BRH Devanagari Extra" w:cs="BRH Devanagari Extra"/>
-                <w:sz w:val="40"/>
-                <w:szCs w:val="40"/>
-              </w:rPr>
-              <w:t xml:space="preserve"> xiÉå</w:t>
-            </w:r>
-            <w:r>
-              <w:rPr>
-                <w:rFonts w:ascii="BRH Malayalam Extra" w:hAnsi="BRH Malayalam Extra" w:cs="BRH Devanagari Extra"/>
-                <w:sz w:val="34"/>
-                <w:szCs w:val="40"/>
-              </w:rPr>
-              <w:t>–</w:t>
-            </w:r>
-            <w:r>
-              <w:rPr>
-                <w:rFonts w:ascii="BRH Devanagari Extra" w:hAnsi="BRH Devanagari Extra" w:cs="BRH Devanagari Extra"/>
-                <w:sz w:val="40"/>
-                <w:szCs w:val="40"/>
-              </w:rPr>
-              <w:t>lÉ</w:t>
+                <w:lang w:val="en-IN" w:eastAsia="en-IN" w:bidi="hi-IN"/>
+              </w:rPr>
+              <w:t>aÉç</w:t>
+            </w:r>
+            <w:r>
+              <w:rPr>
+                <w:rFonts w:ascii="BRH Devanagari" w:hAnsi="BRH Devanagari" w:cs="BRH Devanagari"/>
+                <w:color w:val="000000"/>
+                <w:sz w:val="40"/>
+                <w:szCs w:val="40"/>
+                <w:lang w:val="en-IN" w:eastAsia="en-IN" w:bidi="hi-IN"/>
+              </w:rPr>
+              <w:t xml:space="preserve"> </w:t>
+            </w:r>
+            <w:r>
+              <w:rPr>
+                <w:rFonts w:ascii="BRH Devanagari Extra" w:hAnsi="BRH Devanagari Extra" w:cs="BRH Devanagari Extra"/>
+                <w:color w:val="000000"/>
+                <w:sz w:val="40"/>
+                <w:szCs w:val="40"/>
+              </w:rPr>
+              <w:t>U</w:t>
+            </w:r>
+            <w:r>
+              <w:rPr>
+                <w:rFonts w:ascii="BRH Devanagari Extra" w:hAnsi="BRH Devanagari Extra" w:cs="BRH Devanagari Extra"/>
+                <w:sz w:val="40"/>
+                <w:szCs w:val="40"/>
+              </w:rPr>
+              <w:t>þ¤ÉÉå</w:t>
+            </w:r>
+            <w:r>
+              <w:rPr>
+                <w:rFonts w:ascii="BRH Malayalam Extra" w:hAnsi="BRH Malayalam Extra" w:cs="BRH Devanagari Extra"/>
+                <w:sz w:val="34"/>
+                <w:szCs w:val="40"/>
+              </w:rPr>
+              <w:t>–</w:t>
+            </w:r>
+            <w:r>
+              <w:rPr>
+                <w:rFonts w:ascii="BRH Devanagari Extra" w:hAnsi="BRH Devanagari Extra" w:cs="BRH Devanagari Extra"/>
+                <w:sz w:val="40"/>
+                <w:szCs w:val="40"/>
+              </w:rPr>
+              <w:t>WûÉ</w:t>
             </w:r>
           </w:p>
         </w:tc>
@@ -556,17 +578,7 @@
                 <w:szCs w:val="28"/>
                 <w:lang w:bidi="ta-IN"/>
               </w:rPr>
-              <w:t>6.</w:t>
-            </w:r>
-            <w:r>
-              <w:rPr>
-                <w:rFonts w:cs="Latha"/>
-                <w:b/>
-                <w:sz w:val="28"/>
-                <w:szCs w:val="28"/>
-                <w:lang w:bidi="ta-IN"/>
-              </w:rPr>
-              <w:t>5</w:t>
+              <w:t>6.3</w:t>
             </w:r>
             <w:r>
               <w:rPr>
@@ -608,25 +620,14 @@
                 <w:szCs w:val="28"/>
                 <w:lang w:bidi="ta-IN"/>
               </w:rPr>
-              <w:t xml:space="preserve"> No: - </w:t>
-            </w:r>
-            <w:r>
-              <w:rPr>
-                <w:rFonts w:cs="Latha"/>
-                <w:b/>
-                <w:sz w:val="28"/>
-                <w:szCs w:val="28"/>
-                <w:lang w:bidi="ta-IN"/>
-              </w:rPr>
-              <w:t>3</w:t>
-            </w:r>
-          </w:p>
-          <w:p>
-            <w:pPr>
-              <w:spacing w:before="0" w:line="240" w:lineRule="auto"/>
-              <w:rPr>
-                <w:rFonts w:cs="Latha"/>
-                <w:b/>
+              <w:t xml:space="preserve"> No: - 7</w:t>
+            </w:r>
+          </w:p>
+          <w:p>
+            <w:pPr>
+              <w:spacing w:before="0" w:line="240" w:lineRule="auto"/>
+              <w:rPr>
+                <w:rFonts w:cs="Latha"/>
                 <w:sz w:val="28"/>
                 <w:szCs w:val="28"/>
                 <w:lang w:bidi="ta-IN"/>
@@ -650,7 +651,17 @@
                 <w:szCs w:val="28"/>
                 <w:lang w:bidi="ta-IN"/>
               </w:rPr>
-              <w:t>28</w:t>
+              <w:t>2</w:t>
+            </w:r>
+            <w:r>
+              <w:rPr>
+                <w:rFonts w:cs="Latha"/>
+                <w:b/>
+                <w:sz w:val="28"/>
+                <w:szCs w:val="28"/>
+                <w:lang w:bidi="ta-IN"/>
+              </w:rPr>
+              <w:t>6</w:t>
             </w:r>
           </w:p>
         </w:tc>
@@ -673,67 +684,76 @@
               <w:spacing w:before="0" w:line="240" w:lineRule="auto"/>
               <w:ind w:right="6"/>
               <w:rPr>
-                <w:rFonts w:ascii="BRH Devanagari Extra" w:hAnsi="BRH Devanagari Extra" w:cs="BRH Devanagari Extra"/>
-                <w:sz w:val="40"/>
-                <w:szCs w:val="40"/>
-              </w:rPr>
-            </w:pPr>
-            <w:r>
-              <w:rPr>
-                <w:rFonts w:ascii="BRH Devanagari Extra" w:hAnsi="BRH Devanagari Extra" w:cs="BRH Devanagari Extra"/>
-                <w:sz w:val="40"/>
-                <w:szCs w:val="40"/>
-              </w:rPr>
-              <w:t>ÌS</w:t>
-            </w:r>
-            <w:r>
-              <w:rPr>
-                <w:rFonts w:ascii="BRH Malayalam Extra" w:hAnsi="BRH Malayalam Extra" w:cs="BRH Devanagari Extra"/>
-                <w:sz w:val="34"/>
-                <w:szCs w:val="40"/>
-              </w:rPr>
-              <w:t>–</w:t>
-            </w:r>
-            <w:r>
-              <w:rPr>
-                <w:rFonts w:ascii="BRH Devanagari Extra" w:hAnsi="BRH Devanagari Extra" w:cs="BRH Devanagari Extra"/>
-                <w:sz w:val="40"/>
-                <w:szCs w:val="40"/>
-              </w:rPr>
-              <w:t>uÉ AÉåwÉþ</w:t>
-            </w:r>
-            <w:r>
-              <w:rPr>
-                <w:rFonts w:ascii="BRH Devanagari Extra" w:hAnsi="BRH Devanagari Extra" w:cs="BRH Devanagari Extra"/>
-                <w:sz w:val="40"/>
+                <w:rFonts w:ascii="BRH Malayalam Extra" w:hAnsi="BRH Malayalam Extra" w:cs="BRH Malayalam Extra"/>
+                <w:sz w:val="40"/>
+                <w:szCs w:val="40"/>
+              </w:rPr>
+            </w:pPr>
+            <w:r>
+              <w:rPr>
+                <w:rFonts w:ascii="BRH Devanagari Extra" w:hAnsi="BRH Devanagari Extra" w:cs="BRH Devanagari Extra"/>
+                <w:sz w:val="40"/>
+                <w:szCs w:val="40"/>
+              </w:rPr>
+              <w:t>AÌiÉ</w:t>
+            </w:r>
+            <w:r>
+              <w:rPr>
+                <w:rFonts w:ascii="BRH Malayalam Extra" w:hAnsi="BRH Malayalam Extra" w:cs="BRH Devanagari Extra"/>
+                <w:sz w:val="34"/>
+                <w:szCs w:val="40"/>
+              </w:rPr>
+              <w:t>–</w:t>
+            </w:r>
+            <w:r>
+              <w:rPr>
+                <w:rFonts w:ascii="BRH Devanagari Extra" w:hAnsi="BRH Devanagari Extra" w:cs="BRH Devanagari Extra"/>
+                <w:sz w:val="40"/>
+                <w:szCs w:val="40"/>
+              </w:rPr>
+              <w:t xml:space="preserve"> ÌuÉµÉÉÿÈ mÉËU</w:t>
+            </w:r>
+            <w:r>
+              <w:rPr>
+                <w:rFonts w:ascii="BRH Malayalam Extra" w:hAnsi="BRH Malayalam Extra" w:cs="BRH Devanagari Extra"/>
+                <w:sz w:val="34"/>
                 <w:szCs w:val="40"/>
                 <w:highlight w:val="yellow"/>
               </w:rPr>
-              <w:t>S</w:t>
-            </w:r>
-            <w:r>
-              <w:rPr>
-                <w:rFonts w:ascii="BRH Devanagari Extra" w:hAnsi="BRH Devanagari Extra" w:cs="BRH Devanagari Extra"/>
-                <w:sz w:val="40"/>
-                <w:szCs w:val="40"/>
-              </w:rPr>
-              <w:t>rÉ</w:t>
-            </w:r>
-            <w:r>
-              <w:rPr>
-                <w:rFonts w:ascii="BRH Malayalam Extra" w:hAnsi="BRH Malayalam Extra" w:cs="BRH Devanagari Extra"/>
-                <w:sz w:val="34"/>
-                <w:szCs w:val="40"/>
-              </w:rPr>
-              <w:t>–</w:t>
-            </w:r>
-            <w:r>
-              <w:rPr>
-                <w:rFonts w:ascii="BRH Devanagari Extra" w:hAnsi="BRH Devanagari Extra" w:cs="BRH Devanagari Extra"/>
-                <w:sz w:val="40"/>
-                <w:szCs w:val="40"/>
-              </w:rPr>
-              <w:t>È mÉËUþ |</w:t>
+              <w:t>–</w:t>
+            </w:r>
+            <w:r>
+              <w:rPr>
+                <w:rFonts w:ascii="BRH Devanagari Extra" w:hAnsi="BRH Devanagari Extra" w:cs="BRH Devanagari Extra"/>
+                <w:sz w:val="40"/>
+                <w:szCs w:val="40"/>
+                <w:highlight w:val="yellow"/>
+              </w:rPr>
+              <w:t>¸É</w:t>
+            </w:r>
+            <w:r>
+              <w:rPr>
+                <w:rFonts w:ascii="BRH Devanagari Extra" w:hAnsi="BRH Devanagari Extra" w:cs="BRH Devanagari Extra"/>
+                <w:sz w:val="40"/>
+                <w:szCs w:val="40"/>
+              </w:rPr>
+              <w:t xml:space="preserve"> xiÉå</w:t>
+            </w:r>
+            <w:r>
+              <w:rPr>
+                <w:rFonts w:ascii="BRH Malayalam Extra" w:hAnsi="BRH Malayalam Extra" w:cs="BRH Devanagari Extra"/>
+                <w:sz w:val="34"/>
+                <w:szCs w:val="40"/>
+              </w:rPr>
+              <w:t>–</w:t>
+            </w:r>
+            <w:r>
+              <w:rPr>
+                <w:rFonts w:ascii="BRH Devanagari Extra" w:hAnsi="BRH Devanagari Extra" w:cs="BRH Devanagari Extra"/>
+                <w:sz w:val="40"/>
+                <w:szCs w:val="40"/>
+              </w:rPr>
+              <w:t>lÉ</w:t>
             </w:r>
           </w:p>
         </w:tc>
@@ -752,6 +772,230 @@
               <w:spacing w:before="0" w:line="240" w:lineRule="auto"/>
               <w:ind w:right="-108"/>
               <w:rPr>
+                <w:rFonts w:ascii="BRH Malayalam Extra" w:hAnsi="BRH Malayalam Extra" w:cs="BRH Malayalam Extra"/>
+                <w:sz w:val="40"/>
+                <w:szCs w:val="40"/>
+              </w:rPr>
+            </w:pPr>
+            <w:r>
+              <w:rPr>
+                <w:rFonts w:ascii="BRH Devanagari Extra" w:hAnsi="BRH Devanagari Extra" w:cs="BRH Devanagari Extra"/>
+                <w:sz w:val="40"/>
+                <w:szCs w:val="40"/>
+              </w:rPr>
+              <w:t>AÌiÉ</w:t>
+            </w:r>
+            <w:r>
+              <w:rPr>
+                <w:rFonts w:ascii="BRH Malayalam Extra" w:hAnsi="BRH Malayalam Extra" w:cs="BRH Devanagari Extra"/>
+                <w:sz w:val="34"/>
+                <w:szCs w:val="40"/>
+              </w:rPr>
+              <w:t>–</w:t>
+            </w:r>
+            <w:r>
+              <w:rPr>
+                <w:rFonts w:ascii="BRH Devanagari Extra" w:hAnsi="BRH Devanagari Extra" w:cs="BRH Devanagari Extra"/>
+                <w:sz w:val="40"/>
+                <w:szCs w:val="40"/>
+              </w:rPr>
+              <w:t xml:space="preserve"> ÌuÉµÉÉÿÈ mÉËU</w:t>
+            </w:r>
+            <w:r>
+              <w:rPr>
+                <w:rFonts w:ascii="BRH Malayalam Extra" w:hAnsi="BRH Malayalam Extra" w:cs="BRH Devanagari Extra"/>
+                <w:sz w:val="34"/>
+                <w:szCs w:val="40"/>
+                <w:highlight w:val="green"/>
+              </w:rPr>
+              <w:t>–</w:t>
+            </w:r>
+            <w:r>
+              <w:rPr>
+                <w:rFonts w:ascii="BRH Devanagari Extra" w:hAnsi="BRH Devanagari Extra" w:cs="BRH Devanagari Extra"/>
+                <w:sz w:val="40"/>
+                <w:szCs w:val="40"/>
+                <w:highlight w:val="green"/>
+              </w:rPr>
+              <w:t>¸ÉÈ</w:t>
+            </w:r>
+            <w:r>
+              <w:rPr>
+                <w:rFonts w:ascii="BRH Devanagari Extra" w:hAnsi="BRH Devanagari Extra" w:cs="BRH Devanagari Extra"/>
+                <w:sz w:val="40"/>
+                <w:szCs w:val="40"/>
+              </w:rPr>
+              <w:t xml:space="preserve"> xiÉå</w:t>
+            </w:r>
+            <w:r>
+              <w:rPr>
+                <w:rFonts w:ascii="BRH Malayalam Extra" w:hAnsi="BRH Malayalam Extra" w:cs="BRH Devanagari Extra"/>
+                <w:sz w:val="34"/>
+                <w:szCs w:val="40"/>
+              </w:rPr>
+              <w:t>–</w:t>
+            </w:r>
+            <w:r>
+              <w:rPr>
+                <w:rFonts w:ascii="BRH Devanagari Extra" w:hAnsi="BRH Devanagari Extra" w:cs="BRH Devanagari Extra"/>
+                <w:sz w:val="40"/>
+                <w:szCs w:val="40"/>
+              </w:rPr>
+              <w:t>lÉ</w:t>
+            </w:r>
+          </w:p>
+        </w:tc>
+      </w:tr>
+      <w:tr>
+        <w:trPr>
+          <w:trHeight w:val="1106"/>
+        </w:trPr>
+        <w:tc>
+          <w:tcPr>
+            <w:tcW w:w="3452" w:type="dxa"/>
+            <w:tcBorders>
+              <w:top w:val="single" w:sz="4" w:space="0" w:color="000000"/>
+              <w:left w:val="single" w:sz="4" w:space="0" w:color="000000"/>
+              <w:bottom w:val="single" w:sz="4" w:space="0" w:color="000000"/>
+              <w:right w:val="single" w:sz="4" w:space="0" w:color="000000"/>
+            </w:tcBorders>
+          </w:tcPr>
+          <w:p>
+            <w:pPr>
+              <w:spacing w:before="0" w:line="240" w:lineRule="auto"/>
+              <w:rPr>
+                <w:rFonts w:cs="Latha"/>
+                <w:b/>
+                <w:sz w:val="28"/>
+                <w:szCs w:val="28"/>
+                <w:lang w:bidi="ta-IN"/>
+              </w:rPr>
+            </w:pPr>
+            <w:r>
+              <w:rPr>
+                <w:rFonts w:cs="Latha"/>
+                <w:b/>
+                <w:sz w:val="28"/>
+                <w:szCs w:val="28"/>
+                <w:lang w:bidi="ta-IN"/>
+              </w:rPr>
+              <w:t>TS 4.2.</w:t>
+            </w:r>
+            <w:r>
+              <w:rPr>
+                <w:rFonts w:cs="Latha"/>
+                <w:b/>
+                <w:sz w:val="28"/>
+                <w:szCs w:val="28"/>
+                <w:lang w:bidi="ta-IN"/>
+              </w:rPr>
+              <w:t>6.5</w:t>
+            </w:r>
+            <w:r>
+              <w:rPr>
+                <w:rFonts w:cs="Latha"/>
+                <w:b/>
+                <w:sz w:val="28"/>
+                <w:szCs w:val="28"/>
+                <w:lang w:bidi="ta-IN"/>
+              </w:rPr>
+              <w:t xml:space="preserve"> - Vaakyam </w:t>
+            </w:r>
+          </w:p>
+          <w:p>
+            <w:pPr>
+              <w:spacing w:before="0" w:line="240" w:lineRule="auto"/>
+              <w:rPr>
+                <w:rFonts w:cs="Latha"/>
+                <w:b/>
+                <w:sz w:val="28"/>
+                <w:szCs w:val="28"/>
+                <w:lang w:bidi="ta-IN"/>
+              </w:rPr>
+            </w:pPr>
+            <w:r>
+              <w:rPr>
+                <w:rFonts w:cs="Latha"/>
+                <w:b/>
+                <w:sz w:val="28"/>
+                <w:szCs w:val="28"/>
+                <w:lang w:bidi="ta-IN"/>
+              </w:rPr>
+              <w:t>Statement</w:t>
+            </w:r>
+            <w:r>
+              <w:rPr>
+                <w:rFonts w:cs="Latha"/>
+                <w:b/>
+                <w:sz w:val="28"/>
+                <w:szCs w:val="28"/>
+                <w:lang w:bidi="ta-IN"/>
+              </w:rPr>
+              <w:t xml:space="preserve"> No: - </w:t>
+            </w:r>
+            <w:r>
+              <w:rPr>
+                <w:rFonts w:cs="Latha"/>
+                <w:b/>
+                <w:sz w:val="28"/>
+                <w:szCs w:val="28"/>
+                <w:lang w:bidi="ta-IN"/>
+              </w:rPr>
+              <w:t>3</w:t>
+            </w:r>
+          </w:p>
+          <w:p>
+            <w:pPr>
+              <w:spacing w:before="0" w:line="240" w:lineRule="auto"/>
+              <w:rPr>
+                <w:rFonts w:cs="Latha"/>
+                <w:b/>
+                <w:sz w:val="28"/>
+                <w:szCs w:val="28"/>
+                <w:lang w:bidi="ta-IN"/>
+              </w:rPr>
+            </w:pPr>
+            <w:r>
+              <w:rPr>
+                <w:rFonts w:cs="Latha"/>
+                <w:b/>
+                <w:sz w:val="28"/>
+                <w:szCs w:val="28"/>
+                <w:lang w:bidi="ta-IN"/>
+              </w:rPr>
+              <w:t xml:space="preserve">Panchaati No. - </w:t>
+            </w:r>
+            <w:r>
+              <w:rPr>
+                <w:rFonts w:cs="Latha"/>
+                <w:b/>
+                <w:sz w:val="28"/>
+                <w:szCs w:val="28"/>
+                <w:lang w:bidi="ta-IN"/>
+              </w:rPr>
+              <w:t>28</w:t>
+            </w:r>
+          </w:p>
+        </w:tc>
+        <w:tc>
+          <w:tcPr>
+            <w:tcW w:w="4738" w:type="dxa"/>
+            <w:tcBorders>
+              <w:top w:val="single" w:sz="4" w:space="0" w:color="000000"/>
+              <w:left w:val="single" w:sz="4" w:space="0" w:color="000000"/>
+              <w:bottom w:val="single" w:sz="4" w:space="0" w:color="000000"/>
+              <w:right w:val="single" w:sz="4" w:space="0" w:color="000000"/>
+            </w:tcBorders>
+          </w:tcPr>
+          <w:p>
+            <w:pPr>
+              <w:widowControl w:val="0"/>
+              <w:autoSpaceDE w:val="0"/>
+              <w:autoSpaceDN w:val="0"/>
+              <w:adjustRightInd w:val="0"/>
+              <w:spacing w:before="0" w:line="240" w:lineRule="auto"/>
+              <w:ind w:right="6"/>
+              <w:rPr>
                 <w:rFonts w:ascii="BRH Devanagari Extra" w:hAnsi="BRH Devanagari Extra" w:cs="BRH Devanagari Extra"/>
                 <w:sz w:val="40"/>
                 <w:szCs w:val="40"/>
@@ -786,6 +1030,85 @@
                 <w:rFonts w:ascii="BRH Devanagari Extra" w:hAnsi="BRH Devanagari Extra" w:cs="BRH Devanagari Extra"/>
                 <w:sz w:val="40"/>
                 <w:szCs w:val="40"/>
+                <w:highlight w:val="yellow"/>
+              </w:rPr>
+              <w:t>S</w:t>
+            </w:r>
+            <w:r>
+              <w:rPr>
+                <w:rFonts w:ascii="BRH Devanagari Extra" w:hAnsi="BRH Devanagari Extra" w:cs="BRH Devanagari Extra"/>
+                <w:sz w:val="40"/>
+                <w:szCs w:val="40"/>
+              </w:rPr>
+              <w:t>rÉ</w:t>
+            </w:r>
+            <w:r>
+              <w:rPr>
+                <w:rFonts w:ascii="BRH Malayalam Extra" w:hAnsi="BRH Malayalam Extra" w:cs="BRH Devanagari Extra"/>
+                <w:sz w:val="34"/>
+                <w:szCs w:val="40"/>
+              </w:rPr>
+              <w:t>–</w:t>
+            </w:r>
+            <w:r>
+              <w:rPr>
+                <w:rFonts w:ascii="BRH Devanagari Extra" w:hAnsi="BRH Devanagari Extra" w:cs="BRH Devanagari Extra"/>
+                <w:sz w:val="40"/>
+                <w:szCs w:val="40"/>
+              </w:rPr>
+              <w:t>È mÉËUþ |</w:t>
+            </w:r>
+          </w:p>
+        </w:tc>
+        <w:tc>
+          <w:tcPr>
+            <w:tcW w:w="5220" w:type="dxa"/>
+            <w:tcBorders>
+              <w:top w:val="single" w:sz="4" w:space="0" w:color="000000"/>
+              <w:left w:val="single" w:sz="4" w:space="0" w:color="000000"/>
+              <w:bottom w:val="single" w:sz="4" w:space="0" w:color="000000"/>
+              <w:right w:val="single" w:sz="4" w:space="0" w:color="000000"/>
+            </w:tcBorders>
+          </w:tcPr>
+          <w:p>
+            <w:pPr>
+              <w:spacing w:before="0" w:line="240" w:lineRule="auto"/>
+              <w:ind w:right="-108"/>
+              <w:rPr>
+                <w:rFonts w:ascii="BRH Devanagari Extra" w:hAnsi="BRH Devanagari Extra" w:cs="BRH Devanagari Extra"/>
+                <w:sz w:val="40"/>
+                <w:szCs w:val="40"/>
+              </w:rPr>
+            </w:pPr>
+            <w:r>
+              <w:rPr>
+                <w:rFonts w:ascii="BRH Devanagari Extra" w:hAnsi="BRH Devanagari Extra" w:cs="BRH Devanagari Extra"/>
+                <w:sz w:val="40"/>
+                <w:szCs w:val="40"/>
+              </w:rPr>
+              <w:t>ÌS</w:t>
+            </w:r>
+            <w:r>
+              <w:rPr>
+                <w:rFonts w:ascii="BRH Malayalam Extra" w:hAnsi="BRH Malayalam Extra" w:cs="BRH Devanagari Extra"/>
+                <w:sz w:val="34"/>
+                <w:szCs w:val="40"/>
+              </w:rPr>
+              <w:t>–</w:t>
+            </w:r>
+            <w:r>
+              <w:rPr>
+                <w:rFonts w:ascii="BRH Devanagari Extra" w:hAnsi="BRH Devanagari Extra" w:cs="BRH Devanagari Extra"/>
+                <w:sz w:val="40"/>
+                <w:szCs w:val="40"/>
+              </w:rPr>
+              <w:t>uÉ AÉåwÉþ</w:t>
+            </w:r>
+            <w:r>
+              <w:rPr>
+                <w:rFonts w:ascii="BRH Devanagari Extra" w:hAnsi="BRH Devanagari Extra" w:cs="BRH Devanagari Extra"/>
+                <w:sz w:val="40"/>
+                <w:szCs w:val="40"/>
                 <w:highlight w:val="green"/>
               </w:rPr>
               <w:t>kÉ</w:t>
@@ -813,6 +1136,347 @@
                 <w:szCs w:val="40"/>
               </w:rPr>
               <w:t>È mÉËUþ |</w:t>
+            </w:r>
+          </w:p>
+        </w:tc>
+      </w:tr>
+      <w:tr>
+        <w:trPr>
+          <w:trHeight w:val="1106"/>
+        </w:trPr>
+        <w:tc>
+          <w:tcPr>
+            <w:tcW w:w="3452" w:type="dxa"/>
+            <w:tcBorders>
+              <w:top w:val="single" w:sz="4" w:space="0" w:color="000000"/>
+              <w:left w:val="single" w:sz="4" w:space="0" w:color="000000"/>
+              <w:bottom w:val="single" w:sz="4" w:space="0" w:color="000000"/>
+              <w:right w:val="single" w:sz="4" w:space="0" w:color="000000"/>
+            </w:tcBorders>
+          </w:tcPr>
+          <w:p>
+            <w:pPr>
+              <w:spacing w:before="0" w:line="240" w:lineRule="auto"/>
+              <w:rPr>
+                <w:rFonts w:cs="Latha"/>
+                <w:b/>
+                <w:color w:val="FF0000"/>
+                <w:sz w:val="28"/>
+                <w:szCs w:val="28"/>
+                <w:lang w:bidi="ta-IN"/>
+              </w:rPr>
+            </w:pPr>
+            <w:r>
+              <w:rPr>
+                <w:rFonts w:cs="Latha"/>
+                <w:b/>
+                <w:color w:val="FF0000"/>
+                <w:sz w:val="28"/>
+                <w:szCs w:val="28"/>
+                <w:lang w:bidi="ta-IN"/>
+              </w:rPr>
+              <w:t>TS 4.2.</w:t>
+            </w:r>
+            <w:r>
+              <w:rPr>
+                <w:rFonts w:cs="Latha"/>
+                <w:b/>
+                <w:color w:val="FF0000"/>
+                <w:sz w:val="28"/>
+                <w:szCs w:val="28"/>
+                <w:lang w:bidi="ta-IN"/>
+              </w:rPr>
+              <w:t>8.3</w:t>
+            </w:r>
+            <w:r>
+              <w:rPr>
+                <w:rFonts w:cs="Latha"/>
+                <w:b/>
+                <w:color w:val="FF0000"/>
+                <w:sz w:val="28"/>
+                <w:szCs w:val="28"/>
+                <w:lang w:bidi="ta-IN"/>
+              </w:rPr>
+              <w:t xml:space="preserve"> - Vaakyam </w:t>
+            </w:r>
+          </w:p>
+          <w:p>
+            <w:pPr>
+              <w:spacing w:before="0" w:line="240" w:lineRule="auto"/>
+              <w:rPr>
+                <w:rFonts w:cs="Latha"/>
+                <w:b/>
+                <w:color w:val="FF0000"/>
+                <w:sz w:val="28"/>
+                <w:szCs w:val="28"/>
+                <w:lang w:bidi="ta-IN"/>
+              </w:rPr>
+            </w:pPr>
+            <w:r>
+              <w:rPr>
+                <w:rFonts w:cs="Latha"/>
+                <w:b/>
+                <w:color w:val="FF0000"/>
+                <w:sz w:val="28"/>
+                <w:szCs w:val="28"/>
+                <w:lang w:bidi="ta-IN"/>
+              </w:rPr>
+              <w:t xml:space="preserve">Statement No: - </w:t>
+            </w:r>
+            <w:r>
+              <w:rPr>
+                <w:rFonts w:cs="Latha"/>
+                <w:b/>
+                <w:color w:val="FF0000"/>
+                <w:sz w:val="28"/>
+                <w:szCs w:val="28"/>
+                <w:lang w:bidi="ta-IN"/>
+              </w:rPr>
+              <w:t>7</w:t>
+            </w:r>
+          </w:p>
+          <w:p>
+            <w:pPr>
+              <w:spacing w:before="0" w:line="240" w:lineRule="auto"/>
+              <w:rPr>
+                <w:rFonts w:cs="Latha"/>
+                <w:b/>
+                <w:sz w:val="28"/>
+                <w:szCs w:val="28"/>
+                <w:lang w:bidi="ta-IN"/>
+              </w:rPr>
+            </w:pPr>
+            <w:r>
+              <w:rPr>
+                <w:rFonts w:cs="Latha"/>
+                <w:b/>
+                <w:color w:val="FF0000"/>
+                <w:sz w:val="28"/>
+                <w:szCs w:val="28"/>
+                <w:lang w:bidi="ta-IN"/>
+              </w:rPr>
+              <w:t xml:space="preserve">Panchaati No. - </w:t>
+            </w:r>
+            <w:r>
+              <w:rPr>
+                <w:rFonts w:cs="Latha"/>
+                <w:b/>
+                <w:color w:val="FF0000"/>
+                <w:sz w:val="28"/>
+                <w:szCs w:val="28"/>
+                <w:lang w:bidi="ta-IN"/>
+              </w:rPr>
+              <w:t>35</w:t>
+            </w:r>
+          </w:p>
+        </w:tc>
+        <w:tc>
+          <w:tcPr>
+            <w:tcW w:w="4738" w:type="dxa"/>
+            <w:tcBorders>
+              <w:top w:val="single" w:sz="4" w:space="0" w:color="000000"/>
+              <w:left w:val="single" w:sz="4" w:space="0" w:color="000000"/>
+              <w:bottom w:val="single" w:sz="4" w:space="0" w:color="000000"/>
+              <w:right w:val="single" w:sz="4" w:space="0" w:color="000000"/>
+            </w:tcBorders>
+          </w:tcPr>
+          <w:p>
+            <w:pPr>
+              <w:widowControl w:val="0"/>
+              <w:autoSpaceDE w:val="0"/>
+              <w:autoSpaceDN w:val="0"/>
+              <w:adjustRightInd w:val="0"/>
+              <w:spacing w:before="0" w:line="240" w:lineRule="auto"/>
+              <w:ind w:right="6"/>
+              <w:rPr>
+                <w:rFonts w:ascii="BRH Devanagari Extra" w:hAnsi="BRH Devanagari Extra" w:cs="BRH Devanagari Extra"/>
+                <w:sz w:val="40"/>
+                <w:szCs w:val="40"/>
+              </w:rPr>
+            </w:pPr>
+            <w:r>
+              <w:rPr>
+                <w:rFonts w:ascii="BRH Devanagari Extra" w:hAnsi="BRH Devanagari Extra" w:cs="BRH Devanagari Extra"/>
+                <w:sz w:val="40"/>
+                <w:szCs w:val="40"/>
+                <w:highlight w:val="yellow"/>
+              </w:rPr>
+              <w:t>ÆrÉåþ</w:t>
+            </w:r>
+            <w:r>
+              <w:rPr>
+                <w:rFonts w:ascii="BRH Devanagari Extra" w:hAnsi="BRH Devanagari Extra" w:cs="BRH Devanagari Extra"/>
+                <w:sz w:val="40"/>
+                <w:szCs w:val="40"/>
+              </w:rPr>
+              <w:t xml:space="preserve"> uÉÉ</w:t>
+            </w:r>
+            <w:r>
+              <w:rPr>
+                <w:rFonts w:ascii="BRH Malayalam Extra" w:hAnsi="BRH Malayalam Extra" w:cs="BRH Devanagari Extra"/>
+                <w:sz w:val="34"/>
+                <w:szCs w:val="40"/>
+              </w:rPr>
+              <w:t>–</w:t>
+            </w:r>
+            <w:r>
+              <w:rPr>
+                <w:rFonts w:ascii="BRH Devanagari Extra" w:hAnsi="BRH Devanagari Extra" w:cs="BRH Devanagari Extra"/>
+                <w:sz w:val="40"/>
+                <w:szCs w:val="40"/>
+              </w:rPr>
+              <w:t xml:space="preserve"> uÉlÉ</w:t>
+            </w:r>
+            <w:r>
+              <w:rPr>
+                <w:rFonts w:ascii="BRH Malayalam Extra" w:hAnsi="BRH Malayalam Extra" w:cs="BRH Devanagari Extra"/>
+                <w:sz w:val="34"/>
+                <w:szCs w:val="40"/>
+              </w:rPr>
+              <w:t>–</w:t>
+            </w:r>
+            <w:r>
+              <w:rPr>
+                <w:rFonts w:ascii="BRH Devanagari Extra" w:hAnsi="BRH Devanagari Extra" w:cs="BRH Devanagari Extra"/>
+                <w:sz w:val="40"/>
+                <w:szCs w:val="40"/>
+              </w:rPr>
+              <w:t>xmÉiÉÏ</w:t>
+            </w:r>
+            <w:r>
+              <w:rPr>
+                <w:rFonts w:ascii="BRH Malayalam Extra" w:hAnsi="BRH Malayalam Extra" w:cs="BRH Devanagari Extra"/>
+                <w:sz w:val="34"/>
+                <w:szCs w:val="40"/>
+              </w:rPr>
+              <w:t>–</w:t>
+            </w:r>
+            <w:r>
+              <w:rPr>
+                <w:rFonts w:ascii="BRH Devanagari Extra" w:hAnsi="BRH Devanagari Extra" w:cs="BRH Devanagari Extra"/>
+                <w:sz w:val="40"/>
+                <w:szCs w:val="40"/>
+              </w:rPr>
+              <w:t>óè</w:t>
+            </w:r>
+            <w:r>
+              <w:rPr>
+                <w:rFonts w:ascii="BRH Malayalam Extra" w:hAnsi="BRH Malayalam Extra" w:cs="BRH Devanagari Extra"/>
+                <w:sz w:val="34"/>
+                <w:szCs w:val="40"/>
+              </w:rPr>
+              <w:t>–</w:t>
+            </w:r>
+            <w:r>
+              <w:rPr>
+                <w:rFonts w:ascii="BRH Devanagari Extra" w:hAnsi="BRH Devanagari Extra" w:cs="BRH Devanagari Extra"/>
+                <w:sz w:val="40"/>
+                <w:szCs w:val="40"/>
+              </w:rPr>
+              <w:t>UlÉÑþ |</w:t>
+            </w:r>
+          </w:p>
+        </w:tc>
+        <w:tc>
+          <w:tcPr>
+            <w:tcW w:w="5220" w:type="dxa"/>
+            <w:tcBorders>
+              <w:top w:val="single" w:sz="4" w:space="0" w:color="000000"/>
+              <w:left w:val="single" w:sz="4" w:space="0" w:color="000000"/>
+              <w:bottom w:val="single" w:sz="4" w:space="0" w:color="000000"/>
+              <w:right w:val="single" w:sz="4" w:space="0" w:color="000000"/>
+            </w:tcBorders>
+          </w:tcPr>
+          <w:p>
+            <w:pPr>
+              <w:spacing w:before="0" w:line="240" w:lineRule="auto"/>
+              <w:ind w:right="-108"/>
+              <w:rPr>
+                <w:rFonts w:ascii="BRH Devanagari Extra" w:hAnsi="BRH Devanagari Extra" w:cs="BRH Devanagari Extra"/>
+                <w:sz w:val="40"/>
+                <w:szCs w:val="40"/>
+              </w:rPr>
+            </w:pPr>
+            <w:r>
+              <w:rPr>
+                <w:rFonts w:ascii="BRH Devanagari Extra" w:hAnsi="BRH Devanagari Extra" w:cs="BRH Devanagari Extra"/>
+                <w:sz w:val="40"/>
+                <w:szCs w:val="40"/>
+                <w:highlight w:val="green"/>
+              </w:rPr>
+              <w:t>ÆrÉå</w:t>
+            </w:r>
+            <w:r>
+              <w:rPr>
+                <w:rFonts w:ascii="BRH Devanagari Extra" w:hAnsi="BRH Devanagari Extra" w:cs="BRH Devanagari Extra"/>
+                <w:sz w:val="40"/>
+                <w:szCs w:val="40"/>
+              </w:rPr>
+              <w:t xml:space="preserve"> uÉÉ</w:t>
+            </w:r>
+            <w:r>
+              <w:rPr>
+                <w:rFonts w:ascii="BRH Malayalam Extra" w:hAnsi="BRH Malayalam Extra" w:cs="BRH Devanagari Extra"/>
+                <w:sz w:val="34"/>
+                <w:szCs w:val="40"/>
+              </w:rPr>
+              <w:t>–</w:t>
+            </w:r>
+            <w:r>
+              <w:rPr>
+                <w:rFonts w:ascii="BRH Devanagari Extra" w:hAnsi="BRH Devanagari Extra" w:cs="BRH Devanagari Extra"/>
+                <w:sz w:val="40"/>
+                <w:szCs w:val="40"/>
+              </w:rPr>
+              <w:t xml:space="preserve"> uÉlÉ</w:t>
+            </w:r>
+            <w:r>
+              <w:rPr>
+                <w:rFonts w:ascii="BRH Malayalam Extra" w:hAnsi="BRH Malayalam Extra" w:cs="BRH Devanagari Extra"/>
+                <w:sz w:val="34"/>
+                <w:szCs w:val="40"/>
+              </w:rPr>
+              <w:t>–</w:t>
+            </w:r>
+            <w:r>
+              <w:rPr>
+                <w:rFonts w:ascii="BRH Devanagari Extra" w:hAnsi="BRH Devanagari Extra" w:cs="BRH Devanagari Extra"/>
+                <w:sz w:val="40"/>
+                <w:szCs w:val="40"/>
+              </w:rPr>
+              <w:t>xmÉiÉÏ</w:t>
+            </w:r>
+            <w:r>
+              <w:rPr>
+                <w:rFonts w:ascii="BRH Malayalam Extra" w:hAnsi="BRH Malayalam Extra" w:cs="BRH Devanagari Extra"/>
+                <w:sz w:val="34"/>
+                <w:szCs w:val="40"/>
+              </w:rPr>
+              <w:t>–</w:t>
+            </w:r>
+            <w:r>
+              <w:rPr>
+                <w:rFonts w:ascii="BRH Devanagari Extra" w:hAnsi="BRH Devanagari Extra" w:cs="BRH Devanagari Extra"/>
+                <w:sz w:val="40"/>
+                <w:szCs w:val="40"/>
+              </w:rPr>
+              <w:t>óè</w:t>
+            </w:r>
+            <w:r>
+              <w:rPr>
+                <w:rFonts w:ascii="BRH Malayalam Extra" w:hAnsi="BRH Malayalam Extra" w:cs="BRH Devanagari Extra"/>
+                <w:sz w:val="34"/>
+                <w:szCs w:val="40"/>
+              </w:rPr>
+              <w:t>–</w:t>
+            </w:r>
+            <w:r>
+              <w:rPr>
+                <w:rFonts w:ascii="BRH Devanagari Extra" w:hAnsi="BRH Devanagari Extra" w:cs="BRH Devanagari Extra"/>
+                <w:sz w:val="40"/>
+                <w:szCs w:val="40"/>
+              </w:rPr>
+              <w:t>UlÉÑþ |</w:t>
             </w:r>
           </w:p>
         </w:tc>
@@ -1074,6 +1738,7 @@
                 <w:szCs w:val="28"/>
                 <w:lang w:bidi="ta-IN"/>
               </w:rPr>
+              <w:lastRenderedPageBreak/>
               <w:t xml:space="preserve">TS 4.2.4.1 - Padam </w:t>
             </w:r>
           </w:p>
@@ -1607,7 +2272,6 @@
           <w:szCs w:val="32"/>
           <w:u w:val="single"/>
         </w:rPr>
-        <w:lastRenderedPageBreak/>
         <w:t>===================</w:t>
       </w:r>
     </w:p>
@@ -2722,6 +3386,7 @@
                 <w:szCs w:val="28"/>
                 <w:lang w:bidi="ta-IN"/>
               </w:rPr>
+              <w:lastRenderedPageBreak/>
               <w:t xml:space="preserve">TS 4.2.3.4 - Vaakyam </w:t>
             </w:r>
           </w:p>
@@ -3252,7 +3917,6 @@
                 <w:szCs w:val="28"/>
                 <w:lang w:bidi="ta-IN"/>
               </w:rPr>
-              <w:lastRenderedPageBreak/>
               <w:t xml:space="preserve">TS 4.2.4.2 - Padam </w:t>
             </w:r>
           </w:p>
@@ -4945,6 +5609,7 @@
                 <w:szCs w:val="28"/>
                 <w:lang w:bidi="ta-IN"/>
               </w:rPr>
+              <w:lastRenderedPageBreak/>
               <w:t xml:space="preserve">TS 4.2.10.2 - Vaakyam </w:t>
             </w:r>
           </w:p>
@@ -5378,7 +6043,6 @@
                 <w:sz w:val="32"/>
                 <w:szCs w:val="32"/>
               </w:rPr>
-              <w:lastRenderedPageBreak/>
               <w:t>Section, Paragraph</w:t>
             </w:r>
           </w:p>
@@ -6660,6 +7324,7 @@
                 <w:szCs w:val="28"/>
                 <w:lang w:bidi="ta-IN"/>
               </w:rPr>
+              <w:lastRenderedPageBreak/>
               <w:t xml:space="preserve">TS 4.2.3.2 - Vaakyam </w:t>
             </w:r>
           </w:p>
@@ -7185,7 +7850,6 @@
                 <w:szCs w:val="28"/>
                 <w:lang w:bidi="ta-IN"/>
               </w:rPr>
-              <w:lastRenderedPageBreak/>
               <w:t>TS 4.2.3.3 - Padam</w:t>
             </w:r>
           </w:p>
@@ -8249,6 +8913,7 @@
                 <w:szCs w:val="28"/>
                 <w:lang w:bidi="ta-IN"/>
               </w:rPr>
+              <w:lastRenderedPageBreak/>
               <w:t xml:space="preserve">TS 4.2.5.5 - Padam </w:t>
             </w:r>
           </w:p>
@@ -8970,7 +9635,6 @@
                 <w:szCs w:val="28"/>
                 <w:lang w:bidi="ta-IN"/>
               </w:rPr>
-              <w:lastRenderedPageBreak/>
               <w:t xml:space="preserve">TS 4.2.6.4 - Padam </w:t>
             </w:r>
           </w:p>
@@ -10493,6 +11157,7 @@
                 <w:szCs w:val="28"/>
                 <w:lang w:bidi="ta-IN"/>
               </w:rPr>
+              <w:lastRenderedPageBreak/>
               <w:t xml:space="preserve">TS 4.2.9.4 - Padam </w:t>
             </w:r>
           </w:p>
@@ -11172,7 +11837,6 @@
           <w:szCs w:val="32"/>
           <w:u w:val="single"/>
         </w:rPr>
-        <w:lastRenderedPageBreak/>
         <w:t>=============================</w:t>
       </w:r>
     </w:p>

</xml_diff>